<commit_message>
update on 2024-01-03 21:29:20.066208
</commit_message>
<xml_diff>
--- a/system.docx
+++ b/system.docx
@@ -11551,6 +11551,12 @@
             <w:insideH w:val="single" w:color="auto" w:sz="4" w:space="0"/>
             <w:insideV w:val="single" w:color="auto" w:sz="4" w:space="0"/>
           </w:tblBorders>
+          <w:tblCellMar>
+            <w:top w:w="0" w:type="dxa"/>
+            <w:left w:w="108" w:type="dxa"/>
+            <w:bottom w:w="0" w:type="dxa"/>
+            <w:right w:w="108" w:type="dxa"/>
+          </w:tblCellMar>
         </w:tblPrEx>
         <w:tc>
           <w:tcPr>
@@ -12535,6 +12541,12 @@
             <w:insideH w:val="single" w:color="auto" w:sz="4" w:space="0"/>
             <w:insideV w:val="single" w:color="auto" w:sz="4" w:space="0"/>
           </w:tblBorders>
+          <w:tblCellMar>
+            <w:top w:w="0" w:type="dxa"/>
+            <w:left w:w="108" w:type="dxa"/>
+            <w:bottom w:w="0" w:type="dxa"/>
+            <w:right w:w="108" w:type="dxa"/>
+          </w:tblCellMar>
         </w:tblPrEx>
         <w:tc>
           <w:tcPr>
@@ -14481,28 +14493,7 @@
             </w14:solidFill>
           </w14:textFill>
         </w:rPr>
-        <w:t>：在Github添加公钥</w:t>
-      </w:r>
-      <w:bookmarkStart w:id="9" w:name="_GoBack"/>
-      <w:bookmarkEnd w:id="9"/>
-      <w:r>
-        <w:rPr>
-          <w:rFonts w:hint="eastAsia" w:ascii="华文中宋" w:hAnsi="华文中宋" w:cs="华文中宋"/>
-          <w:b/>
-          <w:bCs/>
-          <w:color w:val="ED7D31" w:themeColor="accent2"/>
-          <w:spacing w:val="0"/>
-          <w:sz w:val="21"/>
-          <w:szCs w:val="24"/>
-          <w:vertAlign w:val="baseline"/>
-          <w:lang w:val="en-US" w:eastAsia="zh-CN"/>
-          <w14:textFill>
-            <w14:solidFill>
-              <w14:schemeClr w14:val="accent2"/>
-            </w14:solidFill>
-          </w14:textFill>
-        </w:rPr>
-        <w:t xml:space="preserve"> </w:t>
+        <w:t xml:space="preserve">：在Github添加公钥 </w:t>
       </w:r>
       <w:r>
         <w:rPr>
@@ -24986,20 +24977,15 @@
         <w:jc w:val="left"/>
         <w:outlineLvl w:val="0"/>
         <w:rPr>
-          <w:rFonts w:hint="eastAsia" w:ascii="华文中宋" w:hAnsi="华文中宋" w:eastAsia="华文中宋" w:cs="华文中宋"/>
+          <w:rFonts w:hint="default" w:ascii="华文中宋" w:hAnsi="华文中宋" w:eastAsia="华文中宋" w:cs="华文中宋"/>
           <w:b/>
           <w:bCs/>
-          <w:color w:val="70AD47" w:themeColor="accent6"/>
+          <w:color w:val="FF0000"/>
           <w:spacing w:val="0"/>
           <w:sz w:val="21"/>
           <w:szCs w:val="24"/>
           <w:vertAlign w:val="baseline"/>
           <w:lang w:val="en-US" w:eastAsia="zh-CN"/>
-          <w14:textFill>
-            <w14:solidFill>
-              <w14:schemeClr w14:val="accent6"/>
-            </w14:solidFill>
-          </w14:textFill>
         </w:rPr>
       </w:pPr>
       <w:bookmarkStart w:id="4" w:name="_Toc28266"/>
@@ -25023,154 +25009,6 @@
         <w:t>mysql：</w:t>
       </w:r>
       <w:bookmarkEnd w:id="4"/>
-    </w:p>
-    <w:p>
-      <w:pPr>
-        <w:bidi w:val="0"/>
-        <w:spacing w:line="240" w:lineRule="auto"/>
-        <w:jc w:val="both"/>
-        <w:rPr>
-          <w:rFonts w:hint="eastAsia" w:ascii="华文中宋" w:hAnsi="华文中宋" w:eastAsia="华文中宋" w:cs="华文中宋"/>
-          <w:b/>
-          <w:bCs/>
-          <w:color w:val="ED7D31" w:themeColor="accent2"/>
-          <w:spacing w:val="0"/>
-          <w:sz w:val="21"/>
-          <w:szCs w:val="24"/>
-          <w:vertAlign w:val="baseline"/>
-          <w:lang w:val="en-US" w:eastAsia="zh-CN"/>
-          <w14:textFill>
-            <w14:solidFill>
-              <w14:schemeClr w14:val="accent2"/>
-            </w14:solidFill>
-          </w14:textFill>
-        </w:rPr>
-      </w:pPr>
-      <w:r>
-        <w:rPr>
-          <w:rFonts w:hint="eastAsia" w:ascii="华文中宋" w:hAnsi="华文中宋" w:eastAsia="华文中宋" w:cs="华文中宋"/>
-          <w:b/>
-          <w:bCs/>
-          <w:color w:val="ED7D31" w:themeColor="accent2"/>
-          <w:spacing w:val="0"/>
-          <w:sz w:val="21"/>
-          <w:szCs w:val="24"/>
-          <w:vertAlign w:val="baseline"/>
-          <w:lang w:val="en-US" w:eastAsia="zh-CN"/>
-          <w14:textFill>
-            <w14:solidFill>
-              <w14:schemeClr w14:val="accent2"/>
-            </w14:solidFill>
-          </w14:textFill>
-        </w:rPr>
-        <w:t>容器创建：</w:t>
-      </w:r>
-    </w:p>
-    <w:p>
-      <w:pPr>
-        <w:bidi w:val="0"/>
-        <w:spacing w:line="240" w:lineRule="auto"/>
-        <w:jc w:val="both"/>
-        <w:rPr>
-          <w:rFonts w:hint="default" w:ascii="华文中宋" w:hAnsi="华文中宋" w:eastAsia="华文中宋" w:cs="华文中宋"/>
-          <w:b/>
-          <w:bCs/>
-          <w:color w:val="FF0000"/>
-          <w:spacing w:val="0"/>
-          <w:sz w:val="21"/>
-          <w:szCs w:val="24"/>
-          <w:vertAlign w:val="baseline"/>
-          <w:lang w:val="en-US" w:eastAsia="zh-CN"/>
-        </w:rPr>
-      </w:pPr>
-      <w:r>
-        <w:rPr>
-          <w:rFonts w:hint="default" w:ascii="华文中宋" w:hAnsi="华文中宋" w:eastAsia="华文中宋" w:cs="华文中宋"/>
-          <w:b/>
-          <w:bCs/>
-          <w:color w:val="FF0000"/>
-          <w:spacing w:val="0"/>
-          <w:sz w:val="21"/>
-          <w:szCs w:val="24"/>
-          <w:vertAlign w:val="baseline"/>
-          <w:lang w:val="en-US" w:eastAsia="zh-CN"/>
-        </w:rPr>
-        <w:t>docker run -p 3306:3306 -e MYSQL_ROOT_PASSWORD=20010323</w:t>
-      </w:r>
-      <w:r>
-        <w:rPr>
-          <w:rFonts w:hint="eastAsia" w:ascii="华文中宋" w:hAnsi="华文中宋" w:eastAsia="华文中宋" w:cs="华文中宋"/>
-          <w:b/>
-          <w:bCs/>
-          <w:color w:val="FF0000"/>
-          <w:spacing w:val="0"/>
-          <w:sz w:val="21"/>
-          <w:szCs w:val="24"/>
-          <w:vertAlign w:val="baseline"/>
-          <w:lang w:val="en-US" w:eastAsia="zh-CN"/>
-        </w:rPr>
-        <w:t xml:space="preserve"> </w:t>
-      </w:r>
-      <w:r>
-        <w:rPr>
-          <w:rFonts w:hint="default" w:ascii="华文中宋" w:hAnsi="华文中宋" w:eastAsia="华文中宋" w:cs="华文中宋"/>
-          <w:b/>
-          <w:bCs/>
-          <w:color w:val="FF0000"/>
-          <w:spacing w:val="0"/>
-          <w:sz w:val="21"/>
-          <w:szCs w:val="24"/>
-          <w:vertAlign w:val="baseline"/>
-          <w:lang w:val="en-US" w:eastAsia="zh-CN"/>
-        </w:rPr>
-        <w:t>--name tzjsql -v %dl%:/home -v %mysql%/log:/var/log/mysql -v %mysql%/data:/var/lib/mysql -v %mysql%/conf:/etc/mysql</w:t>
-      </w:r>
-      <w:r>
-        <w:rPr>
-          <w:rFonts w:hint="eastAsia" w:ascii="华文中宋" w:hAnsi="华文中宋" w:eastAsia="华文中宋" w:cs="华文中宋"/>
-          <w:b/>
-          <w:bCs/>
-          <w:color w:val="FF0000"/>
-          <w:spacing w:val="0"/>
-          <w:sz w:val="21"/>
-          <w:szCs w:val="24"/>
-          <w:vertAlign w:val="baseline"/>
-          <w:lang w:val="en-US" w:eastAsia="zh-CN"/>
-        </w:rPr>
-        <w:t xml:space="preserve"> </w:t>
-      </w:r>
-      <w:r>
-        <w:rPr>
-          <w:rFonts w:hint="default" w:ascii="华文中宋" w:hAnsi="华文中宋" w:eastAsia="华文中宋" w:cs="华文中宋"/>
-          <w:b/>
-          <w:bCs/>
-          <w:color w:val="FF0000"/>
-          <w:spacing w:val="0"/>
-          <w:sz w:val="21"/>
-          <w:szCs w:val="24"/>
-          <w:vertAlign w:val="baseline"/>
-          <w:lang w:val="en-US" w:eastAsia="zh-CN"/>
-        </w:rPr>
-        <w:t>--privileged=true -d mysql</w:t>
-      </w:r>
-    </w:p>
-    <w:p>
-      <w:pPr>
-        <w:bidi w:val="0"/>
-        <w:spacing w:line="240" w:lineRule="auto"/>
-        <w:jc w:val="both"/>
-        <w:rPr>
-          <w:rFonts w:hint="default" w:ascii="华文中宋" w:hAnsi="华文中宋" w:eastAsia="华文中宋" w:cs="华文中宋"/>
-          <w:b/>
-          <w:bCs/>
-          <w:color w:val="FF0000"/>
-          <w:spacing w:val="0"/>
-          <w:sz w:val="21"/>
-          <w:szCs w:val="24"/>
-          <w:vertAlign w:val="baseline"/>
-          <w:lang w:val="en-US" w:eastAsia="zh-CN"/>
-        </w:rPr>
-      </w:pPr>
     </w:p>
     <w:p>
       <w:pPr>
@@ -25220,7 +25058,91 @@
           <w:vertAlign w:val="baseline"/>
           <w:lang w:val="en-US" w:eastAsia="zh-CN"/>
         </w:rPr>
-        <w:t>net start/stop mysql80</w:t>
+        <w:t xml:space="preserve">net </w:t>
+      </w:r>
+      <w:r>
+        <w:rPr>
+          <w:rFonts w:hint="eastAsia" w:ascii="华文中宋" w:hAnsi="华文中宋" w:cs="华文中宋"/>
+          <w:b/>
+          <w:bCs/>
+          <w:color w:val="FF0000"/>
+          <w:spacing w:val="0"/>
+          <w:sz w:val="21"/>
+          <w:szCs w:val="24"/>
+          <w:vertAlign w:val="baseline"/>
+          <w:lang w:val="en-US" w:eastAsia="zh-CN"/>
+        </w:rPr>
+        <w:t>{</w:t>
+      </w:r>
+      <w:r>
+        <w:rPr>
+          <w:rFonts w:hint="eastAsia" w:ascii="华文中宋" w:hAnsi="华文中宋" w:eastAsia="华文中宋" w:cs="华文中宋"/>
+          <w:b/>
+          <w:bCs/>
+          <w:color w:val="FF0000"/>
+          <w:spacing w:val="0"/>
+          <w:sz w:val="21"/>
+          <w:szCs w:val="24"/>
+          <w:vertAlign w:val="baseline"/>
+          <w:lang w:val="en-US" w:eastAsia="zh-CN"/>
+        </w:rPr>
+        <w:t>start</w:t>
+      </w:r>
+      <w:r>
+        <w:rPr>
+          <w:rFonts w:hint="eastAsia" w:ascii="华文中宋" w:hAnsi="华文中宋" w:cs="华文中宋"/>
+          <w:b/>
+          <w:bCs/>
+          <w:color w:val="FF0000"/>
+          <w:spacing w:val="0"/>
+          <w:sz w:val="21"/>
+          <w:szCs w:val="24"/>
+          <w:vertAlign w:val="baseline"/>
+          <w:lang w:val="en-US" w:eastAsia="zh-CN"/>
+        </w:rPr>
+        <w:t xml:space="preserve"> | </w:t>
+      </w:r>
+      <w:r>
+        <w:rPr>
+          <w:rFonts w:hint="eastAsia" w:ascii="华文中宋" w:hAnsi="华文中宋" w:eastAsia="华文中宋" w:cs="华文中宋"/>
+          <w:b/>
+          <w:bCs/>
+          <w:color w:val="FF0000"/>
+          <w:spacing w:val="0"/>
+          <w:sz w:val="21"/>
+          <w:szCs w:val="24"/>
+          <w:vertAlign w:val="baseline"/>
+          <w:lang w:val="en-US" w:eastAsia="zh-CN"/>
+        </w:rPr>
+        <w:t>stop</w:t>
+      </w:r>
+      <w:r>
+        <w:rPr>
+          <w:rFonts w:hint="eastAsia" w:ascii="华文中宋" w:hAnsi="华文中宋" w:cs="华文中宋"/>
+          <w:b/>
+          <w:bCs/>
+          <w:color w:val="FF0000"/>
+          <w:spacing w:val="0"/>
+          <w:sz w:val="21"/>
+          <w:szCs w:val="24"/>
+          <w:vertAlign w:val="baseline"/>
+          <w:lang w:val="en-US" w:eastAsia="zh-CN"/>
+        </w:rPr>
+        <w:t>}</w:t>
+      </w:r>
+      <w:r>
+        <w:rPr>
+          <w:rFonts w:hint="eastAsia" w:ascii="华文中宋" w:hAnsi="华文中宋" w:eastAsia="华文中宋" w:cs="华文中宋"/>
+          <w:b/>
+          <w:bCs/>
+          <w:color w:val="FF0000"/>
+          <w:spacing w:val="0"/>
+          <w:sz w:val="21"/>
+          <w:szCs w:val="24"/>
+          <w:vertAlign w:val="baseline"/>
+          <w:lang w:val="en-US" w:eastAsia="zh-CN"/>
+        </w:rPr>
+        <w:t xml:space="preserve"> mysql80</w:t>
       </w:r>
     </w:p>
     <w:p>
@@ -25551,7 +25473,7 @@
             </w14:solidFill>
           </w14:textFill>
         </w:rPr>
-        <w:t>E/R图：矩形 (实体集)，椭圆 (实体特征，</w:t>
+        <w:t>ER图：矩形 (实体集)，椭圆 (实体特征，</w:t>
       </w:r>
       <w:r>
         <w:rPr>
@@ -25593,707 +25515,6 @@
         <w:t>)，菱形 (引用 → 实体)，ISA三角 (子类 → 超类)</w:t>
       </w:r>
     </w:p>
-    <w:p>
-      <w:pPr>
-        <w:bidi w:val="0"/>
-        <w:spacing w:line="240" w:lineRule="auto"/>
-        <w:jc w:val="both"/>
-        <w:rPr>
-          <w:rFonts w:hint="eastAsia" w:ascii="华文中宋" w:hAnsi="华文中宋" w:cs="华文中宋"/>
-          <w:b/>
-          <w:bCs/>
-          <w:color w:val="ED7D31" w:themeColor="accent2"/>
-          <w:spacing w:val="0"/>
-          <w:sz w:val="21"/>
-          <w:szCs w:val="24"/>
-          <w:vertAlign w:val="baseline"/>
-          <w:lang w:val="en-US" w:eastAsia="zh-CN"/>
-          <w14:textFill>
-            <w14:solidFill>
-              <w14:schemeClr w14:val="accent2"/>
-            </w14:solidFill>
-          </w14:textFill>
-        </w:rPr>
-      </w:pPr>
-    </w:p>
-    <w:p>
-      <w:pPr>
-        <w:bidi w:val="0"/>
-        <w:spacing w:line="240" w:lineRule="auto"/>
-        <w:jc w:val="both"/>
-        <w:rPr>
-          <w:rFonts w:hint="default" w:ascii="华文中宋" w:hAnsi="华文中宋" w:cs="华文中宋"/>
-          <w:b/>
-          <w:bCs/>
-          <w:color w:val="ED7D31" w:themeColor="accent2"/>
-          <w:spacing w:val="0"/>
-          <w:sz w:val="21"/>
-          <w:szCs w:val="24"/>
-          <w:vertAlign w:val="baseline"/>
-          <w:lang w:val="en-US" w:eastAsia="zh-CN"/>
-          <w14:textFill>
-            <w14:solidFill>
-              <w14:schemeClr w14:val="accent2"/>
-            </w14:solidFill>
-          </w14:textFill>
-        </w:rPr>
-      </w:pPr>
-      <w:r>
-        <w:rPr>
-          <w:rFonts w:hint="eastAsia" w:ascii="华文中宋" w:hAnsi="华文中宋" w:cs="华文中宋"/>
-          <w:b/>
-          <w:bCs/>
-          <w:color w:val="ED7D31" w:themeColor="accent2"/>
-          <w:spacing w:val="0"/>
-          <w:sz w:val="21"/>
-          <w:szCs w:val="24"/>
-          <w:vertAlign w:val="baseline"/>
-          <w:lang w:val="en-US" w:eastAsia="zh-CN"/>
-          <w14:textFill>
-            <w14:solidFill>
-              <w14:schemeClr w14:val="accent2"/>
-            </w14:solidFill>
-          </w14:textFill>
-        </w:rPr>
-        <w:t>部分依赖：键冗余</w:t>
-      </w:r>
-    </w:p>
-    <w:tbl>
-      <w:tblPr>
-        <w:tblStyle w:val="7"/>
-        <w:tblW w:w="0" w:type="auto"/>
-        <w:tblInd w:w="0" w:type="dxa"/>
-        <w:tblBorders>
-          <w:top w:val="single" w:color="auto" w:sz="4" w:space="0"/>
-          <w:left w:val="single" w:color="auto" w:sz="4" w:space="0"/>
-          <w:bottom w:val="single" w:color="auto" w:sz="4" w:space="0"/>
-          <w:right w:val="single" w:color="auto" w:sz="4" w:space="0"/>
-          <w:insideH w:val="single" w:color="auto" w:sz="4" w:space="0"/>
-          <w:insideV w:val="single" w:color="auto" w:sz="4" w:space="0"/>
-        </w:tblBorders>
-        <w:tblLayout w:type="autofit"/>
-        <w:tblCellMar>
-          <w:top w:w="0" w:type="dxa"/>
-          <w:left w:w="108" w:type="dxa"/>
-          <w:bottom w:w="0" w:type="dxa"/>
-          <w:right w:w="108" w:type="dxa"/>
-        </w:tblCellMar>
-      </w:tblPr>
-      <w:tblGrid>
-        <w:gridCol w:w="637"/>
-        <w:gridCol w:w="818"/>
-        <w:gridCol w:w="3790"/>
-      </w:tblGrid>
-      <w:tr>
-        <w:tblPrEx>
-          <w:tblBorders>
-            <w:top w:val="single" w:color="auto" w:sz="4" w:space="0"/>
-            <w:left w:val="single" w:color="auto" w:sz="4" w:space="0"/>
-            <w:bottom w:val="single" w:color="auto" w:sz="4" w:space="0"/>
-            <w:right w:val="single" w:color="auto" w:sz="4" w:space="0"/>
-            <w:insideH w:val="single" w:color="auto" w:sz="4" w:space="0"/>
-            <w:insideV w:val="single" w:color="auto" w:sz="4" w:space="0"/>
-          </w:tblBorders>
-          <w:tblCellMar>
-            <w:top w:w="0" w:type="dxa"/>
-            <w:left w:w="108" w:type="dxa"/>
-            <w:bottom w:w="0" w:type="dxa"/>
-            <w:right w:w="108" w:type="dxa"/>
-          </w:tblCellMar>
-        </w:tblPrEx>
-        <w:tc>
-          <w:tcPr>
-            <w:tcW w:w="0" w:type="auto"/>
-            <w:vMerge w:val="restart"/>
-            <w:vAlign w:val="center"/>
-          </w:tcPr>
-          <w:p>
-            <w:pPr>
-              <w:bidi w:val="0"/>
-              <w:spacing w:line="240" w:lineRule="auto"/>
-              <w:jc w:val="both"/>
-              <w:rPr>
-                <w:rFonts w:hint="default" w:ascii="华文中宋" w:hAnsi="华文中宋" w:cs="华文中宋"/>
-                <w:b/>
-                <w:bCs/>
-                <w:color w:val="ED7D31" w:themeColor="accent2"/>
-                <w:spacing w:val="0"/>
-                <w:sz w:val="21"/>
-                <w:szCs w:val="24"/>
-                <w:vertAlign w:val="baseline"/>
-                <w:lang w:val="en-US" w:eastAsia="zh-CN"/>
-                <w14:textFill>
-                  <w14:solidFill>
-                    <w14:schemeClr w14:val="accent2"/>
-                  </w14:solidFill>
-                </w14:textFill>
-              </w:rPr>
-            </w:pPr>
-            <w:r>
-              <w:rPr>
-                <w:rFonts w:hint="eastAsia" w:ascii="华文中宋" w:hAnsi="华文中宋" w:cs="华文中宋"/>
-                <w:b/>
-                <w:bCs/>
-                <w:color w:val="ED7D31" w:themeColor="accent2"/>
-                <w:spacing w:val="0"/>
-                <w:sz w:val="21"/>
-                <w:szCs w:val="24"/>
-                <w:vertAlign w:val="baseline"/>
-                <w:lang w:val="en-US" w:eastAsia="zh-CN"/>
-                <w14:textFill>
-                  <w14:solidFill>
-                    <w14:schemeClr w14:val="accent2"/>
-                  </w14:solidFill>
-                </w14:textFill>
-              </w:rPr>
-              <w:t>范式</w:t>
-            </w:r>
-          </w:p>
-        </w:tc>
-        <w:tc>
-          <w:tcPr>
-            <w:tcW w:w="0" w:type="auto"/>
-            <w:vAlign w:val="center"/>
-          </w:tcPr>
-          <w:p>
-            <w:pPr>
-              <w:bidi w:val="0"/>
-              <w:spacing w:line="240" w:lineRule="auto"/>
-              <w:jc w:val="both"/>
-              <w:rPr>
-                <w:rFonts w:hint="default" w:ascii="华文中宋" w:hAnsi="华文中宋" w:cs="华文中宋"/>
-                <w:b/>
-                <w:bCs/>
-                <w:color w:val="ED7D31" w:themeColor="accent2"/>
-                <w:spacing w:val="0"/>
-                <w:sz w:val="21"/>
-                <w:szCs w:val="24"/>
-                <w:vertAlign w:val="baseline"/>
-                <w:lang w:val="en-US" w:eastAsia="zh-CN"/>
-                <w14:textFill>
-                  <w14:solidFill>
-                    <w14:schemeClr w14:val="accent2"/>
-                  </w14:solidFill>
-                </w14:textFill>
-              </w:rPr>
-            </w:pPr>
-            <w:r>
-              <w:rPr>
-                <w:rFonts w:hint="eastAsia" w:ascii="华文中宋" w:hAnsi="华文中宋" w:cs="华文中宋"/>
-                <w:b/>
-                <w:bCs/>
-                <w:color w:val="ED7D31" w:themeColor="accent2"/>
-                <w:spacing w:val="0"/>
-                <w:sz w:val="21"/>
-                <w:szCs w:val="24"/>
-                <w:vertAlign w:val="baseline"/>
-                <w:lang w:val="en-US" w:eastAsia="zh-CN"/>
-                <w14:textFill>
-                  <w14:solidFill>
-                    <w14:schemeClr w14:val="accent2"/>
-                  </w14:solidFill>
-                </w14:textFill>
-              </w:rPr>
-              <w:t>1NF</w:t>
-            </w:r>
-          </w:p>
-        </w:tc>
-        <w:tc>
-          <w:tcPr>
-            <w:tcW w:w="0" w:type="auto"/>
-            <w:vAlign w:val="center"/>
-          </w:tcPr>
-          <w:p>
-            <w:pPr>
-              <w:bidi w:val="0"/>
-              <w:spacing w:line="240" w:lineRule="auto"/>
-              <w:jc w:val="both"/>
-              <w:rPr>
-                <w:rFonts w:hint="default" w:ascii="华文中宋" w:hAnsi="华文中宋" w:cs="华文中宋"/>
-                <w:b/>
-                <w:bCs/>
-                <w:color w:val="ED7D31" w:themeColor="accent2"/>
-                <w:spacing w:val="0"/>
-                <w:sz w:val="21"/>
-                <w:szCs w:val="24"/>
-                <w:vertAlign w:val="baseline"/>
-                <w:lang w:val="en-US" w:eastAsia="zh-CN"/>
-                <w14:textFill>
-                  <w14:solidFill>
-                    <w14:schemeClr w14:val="accent2"/>
-                  </w14:solidFill>
-                </w14:textFill>
-              </w:rPr>
-            </w:pPr>
-            <w:r>
-              <w:rPr>
-                <w:rFonts w:hint="eastAsia" w:ascii="华文中宋" w:hAnsi="华文中宋" w:cs="华文中宋"/>
-                <w:b/>
-                <w:bCs/>
-                <w:color w:val="ED7D31" w:themeColor="accent2"/>
-                <w:spacing w:val="0"/>
-                <w:sz w:val="21"/>
-                <w:szCs w:val="24"/>
-                <w:vertAlign w:val="baseline"/>
-                <w:lang w:val="en-US" w:eastAsia="zh-CN"/>
-                <w14:textFill>
-                  <w14:solidFill>
-                    <w14:schemeClr w14:val="accent2"/>
-                  </w14:solidFill>
-                </w14:textFill>
-              </w:rPr>
-              <w:t>属性不可再分，同一列不允许有多个值</w:t>
-            </w:r>
-          </w:p>
-        </w:tc>
-      </w:tr>
-      <w:tr>
-        <w:tblPrEx>
-          <w:tblBorders>
-            <w:top w:val="single" w:color="auto" w:sz="4" w:space="0"/>
-            <w:left w:val="single" w:color="auto" w:sz="4" w:space="0"/>
-            <w:bottom w:val="single" w:color="auto" w:sz="4" w:space="0"/>
-            <w:right w:val="single" w:color="auto" w:sz="4" w:space="0"/>
-            <w:insideH w:val="single" w:color="auto" w:sz="4" w:space="0"/>
-            <w:insideV w:val="single" w:color="auto" w:sz="4" w:space="0"/>
-          </w:tblBorders>
-          <w:tblCellMar>
-            <w:top w:w="0" w:type="dxa"/>
-            <w:left w:w="108" w:type="dxa"/>
-            <w:bottom w:w="0" w:type="dxa"/>
-            <w:right w:w="108" w:type="dxa"/>
-          </w:tblCellMar>
-        </w:tblPrEx>
-        <w:tc>
-          <w:tcPr>
-            <w:tcW w:w="0" w:type="auto"/>
-            <w:vMerge w:val="continue"/>
-            <w:vAlign w:val="center"/>
-          </w:tcPr>
-          <w:p>
-            <w:pPr>
-              <w:bidi w:val="0"/>
-              <w:spacing w:line="240" w:lineRule="auto"/>
-              <w:jc w:val="both"/>
-              <w:rPr>
-                <w:rFonts w:hint="default" w:ascii="华文中宋" w:hAnsi="华文中宋" w:cs="华文中宋"/>
-                <w:b/>
-                <w:bCs/>
-                <w:color w:val="ED7D31" w:themeColor="accent2"/>
-                <w:spacing w:val="0"/>
-                <w:sz w:val="21"/>
-                <w:szCs w:val="24"/>
-                <w:vertAlign w:val="baseline"/>
-                <w:lang w:val="en-US" w:eastAsia="zh-CN"/>
-                <w14:textFill>
-                  <w14:solidFill>
-                    <w14:schemeClr w14:val="accent2"/>
-                  </w14:solidFill>
-                </w14:textFill>
-              </w:rPr>
-            </w:pPr>
-          </w:p>
-        </w:tc>
-        <w:tc>
-          <w:tcPr>
-            <w:tcW w:w="0" w:type="auto"/>
-            <w:vAlign w:val="center"/>
-          </w:tcPr>
-          <w:p>
-            <w:pPr>
-              <w:bidi w:val="0"/>
-              <w:spacing w:line="240" w:lineRule="auto"/>
-              <w:jc w:val="both"/>
-              <w:rPr>
-                <w:rFonts w:hint="default" w:ascii="华文中宋" w:hAnsi="华文中宋" w:cs="华文中宋"/>
-                <w:b/>
-                <w:bCs/>
-                <w:color w:val="ED7D31" w:themeColor="accent2"/>
-                <w:spacing w:val="0"/>
-                <w:sz w:val="21"/>
-                <w:szCs w:val="24"/>
-                <w:vertAlign w:val="baseline"/>
-                <w:lang w:val="en-US" w:eastAsia="zh-CN"/>
-                <w14:textFill>
-                  <w14:solidFill>
-                    <w14:schemeClr w14:val="accent2"/>
-                  </w14:solidFill>
-                </w14:textFill>
-              </w:rPr>
-            </w:pPr>
-            <w:r>
-              <w:rPr>
-                <w:rFonts w:hint="eastAsia" w:ascii="华文中宋" w:hAnsi="华文中宋" w:cs="华文中宋"/>
-                <w:b/>
-                <w:bCs/>
-                <w:color w:val="ED7D31" w:themeColor="accent2"/>
-                <w:spacing w:val="0"/>
-                <w:sz w:val="21"/>
-                <w:szCs w:val="24"/>
-                <w:vertAlign w:val="baseline"/>
-                <w:lang w:val="en-US" w:eastAsia="zh-CN"/>
-                <w14:textFill>
-                  <w14:solidFill>
-                    <w14:schemeClr w14:val="accent2"/>
-                  </w14:solidFill>
-                </w14:textFill>
-              </w:rPr>
-              <w:t>2NF</w:t>
-            </w:r>
-          </w:p>
-        </w:tc>
-        <w:tc>
-          <w:tcPr>
-            <w:tcW w:w="0" w:type="auto"/>
-            <w:vAlign w:val="center"/>
-          </w:tcPr>
-          <w:p>
-            <w:pPr>
-              <w:bidi w:val="0"/>
-              <w:spacing w:line="240" w:lineRule="auto"/>
-              <w:jc w:val="both"/>
-              <w:rPr>
-                <w:rFonts w:hint="default" w:ascii="华文中宋" w:hAnsi="华文中宋" w:cs="华文中宋"/>
-                <w:b/>
-                <w:bCs/>
-                <w:color w:val="ED7D31" w:themeColor="accent2"/>
-                <w:spacing w:val="0"/>
-                <w:sz w:val="21"/>
-                <w:szCs w:val="24"/>
-                <w:vertAlign w:val="baseline"/>
-                <w:lang w:val="en-US" w:eastAsia="zh-CN"/>
-                <w14:textFill>
-                  <w14:solidFill>
-                    <w14:schemeClr w14:val="accent2"/>
-                  </w14:solidFill>
-                </w14:textFill>
-              </w:rPr>
-            </w:pPr>
-            <w:r>
-              <w:rPr>
-                <w:rFonts w:hint="eastAsia" w:ascii="华文中宋" w:hAnsi="华文中宋" w:cs="华文中宋"/>
-                <w:b/>
-                <w:bCs/>
-                <w:color w:val="ED7D31" w:themeColor="accent2"/>
-                <w:spacing w:val="0"/>
-                <w:sz w:val="21"/>
-                <w:szCs w:val="24"/>
-                <w:vertAlign w:val="baseline"/>
-                <w:lang w:val="en-US" w:eastAsia="zh-CN"/>
-                <w14:textFill>
-                  <w14:solidFill>
-                    <w14:schemeClr w14:val="accent2"/>
-                  </w14:solidFill>
-                </w14:textFill>
-              </w:rPr>
-              <w:t>非主属性对码完全依赖</w:t>
-            </w:r>
-          </w:p>
-        </w:tc>
-      </w:tr>
-      <w:tr>
-        <w:tblPrEx>
-          <w:tblBorders>
-            <w:top w:val="single" w:color="auto" w:sz="4" w:space="0"/>
-            <w:left w:val="single" w:color="auto" w:sz="4" w:space="0"/>
-            <w:bottom w:val="single" w:color="auto" w:sz="4" w:space="0"/>
-            <w:right w:val="single" w:color="auto" w:sz="4" w:space="0"/>
-            <w:insideH w:val="single" w:color="auto" w:sz="4" w:space="0"/>
-            <w:insideV w:val="single" w:color="auto" w:sz="4" w:space="0"/>
-          </w:tblBorders>
-          <w:tblCellMar>
-            <w:top w:w="0" w:type="dxa"/>
-            <w:left w:w="108" w:type="dxa"/>
-            <w:bottom w:w="0" w:type="dxa"/>
-            <w:right w:w="108" w:type="dxa"/>
-          </w:tblCellMar>
-        </w:tblPrEx>
-        <w:tc>
-          <w:tcPr>
-            <w:tcW w:w="0" w:type="auto"/>
-            <w:vMerge w:val="continue"/>
-            <w:vAlign w:val="center"/>
-          </w:tcPr>
-          <w:p>
-            <w:pPr>
-              <w:bidi w:val="0"/>
-              <w:spacing w:line="240" w:lineRule="auto"/>
-              <w:jc w:val="both"/>
-              <w:rPr>
-                <w:rFonts w:hint="default" w:ascii="华文中宋" w:hAnsi="华文中宋" w:cs="华文中宋"/>
-                <w:b/>
-                <w:bCs/>
-                <w:color w:val="ED7D31" w:themeColor="accent2"/>
-                <w:spacing w:val="0"/>
-                <w:sz w:val="21"/>
-                <w:szCs w:val="24"/>
-                <w:vertAlign w:val="baseline"/>
-                <w:lang w:val="en-US" w:eastAsia="zh-CN"/>
-                <w14:textFill>
-                  <w14:solidFill>
-                    <w14:schemeClr w14:val="accent2"/>
-                  </w14:solidFill>
-                </w14:textFill>
-              </w:rPr>
-            </w:pPr>
-          </w:p>
-        </w:tc>
-        <w:tc>
-          <w:tcPr>
-            <w:tcW w:w="0" w:type="auto"/>
-            <w:vAlign w:val="center"/>
-          </w:tcPr>
-          <w:p>
-            <w:pPr>
-              <w:bidi w:val="0"/>
-              <w:spacing w:line="240" w:lineRule="auto"/>
-              <w:jc w:val="both"/>
-              <w:rPr>
-                <w:rFonts w:hint="default" w:ascii="华文中宋" w:hAnsi="华文中宋" w:cs="华文中宋"/>
-                <w:b/>
-                <w:bCs/>
-                <w:color w:val="ED7D31" w:themeColor="accent2"/>
-                <w:spacing w:val="0"/>
-                <w:sz w:val="21"/>
-                <w:szCs w:val="24"/>
-                <w:vertAlign w:val="baseline"/>
-                <w:lang w:val="en-US" w:eastAsia="zh-CN"/>
-                <w14:textFill>
-                  <w14:solidFill>
-                    <w14:schemeClr w14:val="accent2"/>
-                  </w14:solidFill>
-                </w14:textFill>
-              </w:rPr>
-            </w:pPr>
-            <w:r>
-              <w:rPr>
-                <w:rFonts w:hint="eastAsia" w:ascii="华文中宋" w:hAnsi="华文中宋" w:cs="华文中宋"/>
-                <w:b/>
-                <w:bCs/>
-                <w:color w:val="ED7D31" w:themeColor="accent2"/>
-                <w:spacing w:val="0"/>
-                <w:sz w:val="21"/>
-                <w:szCs w:val="24"/>
-                <w:vertAlign w:val="baseline"/>
-                <w:lang w:val="en-US" w:eastAsia="zh-CN"/>
-                <w14:textFill>
-                  <w14:solidFill>
-                    <w14:schemeClr w14:val="accent2"/>
-                  </w14:solidFill>
-                </w14:textFill>
-              </w:rPr>
-              <w:t>3NF</w:t>
-            </w:r>
-          </w:p>
-        </w:tc>
-        <w:tc>
-          <w:tcPr>
-            <w:tcW w:w="0" w:type="auto"/>
-            <w:vAlign w:val="center"/>
-          </w:tcPr>
-          <w:p>
-            <w:pPr>
-              <w:bidi w:val="0"/>
-              <w:spacing w:line="240" w:lineRule="auto"/>
-              <w:jc w:val="both"/>
-              <w:rPr>
-                <w:rFonts w:hint="default" w:ascii="华文中宋" w:hAnsi="华文中宋" w:cs="华文中宋"/>
-                <w:b/>
-                <w:bCs/>
-                <w:color w:val="ED7D31" w:themeColor="accent2"/>
-                <w:spacing w:val="0"/>
-                <w:sz w:val="21"/>
-                <w:szCs w:val="24"/>
-                <w:vertAlign w:val="baseline"/>
-                <w:lang w:val="en-US" w:eastAsia="zh-CN"/>
-                <w14:textFill>
-                  <w14:solidFill>
-                    <w14:schemeClr w14:val="accent2"/>
-                  </w14:solidFill>
-                </w14:textFill>
-              </w:rPr>
-            </w:pPr>
-            <w:r>
-              <w:rPr>
-                <w:rFonts w:hint="eastAsia" w:ascii="华文中宋" w:hAnsi="华文中宋" w:cs="华文中宋"/>
-                <w:b/>
-                <w:bCs/>
-                <w:color w:val="FF0000"/>
-                <w:spacing w:val="0"/>
-                <w:sz w:val="21"/>
-                <w:szCs w:val="24"/>
-                <w:vertAlign w:val="baseline"/>
-                <w:lang w:val="en-US" w:eastAsia="zh-CN"/>
-              </w:rPr>
-              <w:t>可用</w:t>
-            </w:r>
-            <w:r>
-              <w:rPr>
-                <w:rFonts w:hint="eastAsia" w:ascii="华文中宋" w:hAnsi="华文中宋" w:cs="华文中宋"/>
-                <w:b/>
-                <w:bCs/>
-                <w:color w:val="ED7D31" w:themeColor="accent2"/>
-                <w:spacing w:val="0"/>
-                <w:sz w:val="21"/>
-                <w:szCs w:val="24"/>
-                <w:vertAlign w:val="baseline"/>
-                <w:lang w:val="en-US" w:eastAsia="zh-CN"/>
-                <w14:textFill>
-                  <w14:solidFill>
-                    <w14:schemeClr w14:val="accent2"/>
-                  </w14:solidFill>
-                </w14:textFill>
-              </w:rPr>
-              <w:t>，非主属性对码没有传递依赖</w:t>
-            </w:r>
-          </w:p>
-        </w:tc>
-      </w:tr>
-      <w:tr>
-        <w:tblPrEx>
-          <w:tblBorders>
-            <w:top w:val="single" w:color="auto" w:sz="4" w:space="0"/>
-            <w:left w:val="single" w:color="auto" w:sz="4" w:space="0"/>
-            <w:bottom w:val="single" w:color="auto" w:sz="4" w:space="0"/>
-            <w:right w:val="single" w:color="auto" w:sz="4" w:space="0"/>
-            <w:insideH w:val="single" w:color="auto" w:sz="4" w:space="0"/>
-            <w:insideV w:val="single" w:color="auto" w:sz="4" w:space="0"/>
-          </w:tblBorders>
-          <w:tblCellMar>
-            <w:top w:w="0" w:type="dxa"/>
-            <w:left w:w="108" w:type="dxa"/>
-            <w:bottom w:w="0" w:type="dxa"/>
-            <w:right w:w="108" w:type="dxa"/>
-          </w:tblCellMar>
-        </w:tblPrEx>
-        <w:tc>
-          <w:tcPr>
-            <w:tcW w:w="0" w:type="auto"/>
-            <w:vMerge w:val="continue"/>
-            <w:vAlign w:val="center"/>
-          </w:tcPr>
-          <w:p>
-            <w:pPr>
-              <w:bidi w:val="0"/>
-              <w:spacing w:line="240" w:lineRule="auto"/>
-              <w:jc w:val="both"/>
-              <w:rPr>
-                <w:rFonts w:hint="default" w:ascii="华文中宋" w:hAnsi="华文中宋" w:cs="华文中宋"/>
-                <w:b/>
-                <w:bCs/>
-                <w:color w:val="ED7D31" w:themeColor="accent2"/>
-                <w:spacing w:val="0"/>
-                <w:sz w:val="21"/>
-                <w:szCs w:val="24"/>
-                <w:vertAlign w:val="baseline"/>
-                <w:lang w:val="en-US" w:eastAsia="zh-CN"/>
-                <w14:textFill>
-                  <w14:solidFill>
-                    <w14:schemeClr w14:val="accent2"/>
-                  </w14:solidFill>
-                </w14:textFill>
-              </w:rPr>
-            </w:pPr>
-          </w:p>
-        </w:tc>
-        <w:tc>
-          <w:tcPr>
-            <w:tcW w:w="0" w:type="auto"/>
-            <w:vAlign w:val="center"/>
-          </w:tcPr>
-          <w:p>
-            <w:pPr>
-              <w:bidi w:val="0"/>
-              <w:spacing w:line="240" w:lineRule="auto"/>
-              <w:jc w:val="both"/>
-              <w:rPr>
-                <w:rFonts w:hint="default" w:ascii="华文中宋" w:hAnsi="华文中宋" w:cs="华文中宋"/>
-                <w:b/>
-                <w:bCs/>
-                <w:color w:val="ED7D31" w:themeColor="accent2"/>
-                <w:spacing w:val="0"/>
-                <w:sz w:val="21"/>
-                <w:szCs w:val="24"/>
-                <w:vertAlign w:val="baseline"/>
-                <w:lang w:val="en-US" w:eastAsia="zh-CN"/>
-                <w14:textFill>
-                  <w14:solidFill>
-                    <w14:schemeClr w14:val="accent2"/>
-                  </w14:solidFill>
-                </w14:textFill>
-              </w:rPr>
-            </w:pPr>
-            <w:r>
-              <w:rPr>
-                <w:rFonts w:hint="eastAsia" w:ascii="华文中宋" w:hAnsi="华文中宋" w:cs="华文中宋"/>
-                <w:b/>
-                <w:bCs/>
-                <w:color w:val="ED7D31" w:themeColor="accent2"/>
-                <w:spacing w:val="0"/>
-                <w:sz w:val="21"/>
-                <w:szCs w:val="24"/>
-                <w:vertAlign w:val="baseline"/>
-                <w:lang w:val="en-US" w:eastAsia="zh-CN"/>
-                <w14:textFill>
-                  <w14:solidFill>
-                    <w14:schemeClr w14:val="accent2"/>
-                  </w14:solidFill>
-                </w14:textFill>
-              </w:rPr>
-              <w:t>BCNF</w:t>
-            </w:r>
-          </w:p>
-        </w:tc>
-        <w:tc>
-          <w:tcPr>
-            <w:tcW w:w="0" w:type="auto"/>
-            <w:vAlign w:val="center"/>
-          </w:tcPr>
-          <w:p>
-            <w:pPr>
-              <w:bidi w:val="0"/>
-              <w:spacing w:line="240" w:lineRule="auto"/>
-              <w:jc w:val="both"/>
-              <w:rPr>
-                <w:rFonts w:hint="default" w:ascii="华文中宋" w:hAnsi="华文中宋" w:cs="华文中宋"/>
-                <w:b/>
-                <w:bCs/>
-                <w:color w:val="ED7D31" w:themeColor="accent2"/>
-                <w:spacing w:val="0"/>
-                <w:sz w:val="21"/>
-                <w:szCs w:val="24"/>
-                <w:vertAlign w:val="baseline"/>
-                <w:lang w:val="en-US" w:eastAsia="zh-CN"/>
-                <w14:textFill>
-                  <w14:solidFill>
-                    <w14:schemeClr w14:val="accent2"/>
-                  </w14:solidFill>
-                </w14:textFill>
-              </w:rPr>
-            </w:pPr>
-            <w:r>
-              <w:rPr>
-                <w:rFonts w:hint="eastAsia" w:ascii="华文中宋" w:hAnsi="华文中宋" w:cs="华文中宋"/>
-                <w:b/>
-                <w:bCs/>
-                <w:color w:val="ED7D31" w:themeColor="accent2"/>
-                <w:spacing w:val="0"/>
-                <w:sz w:val="21"/>
-                <w:szCs w:val="24"/>
-                <w:vertAlign w:val="baseline"/>
-                <w:lang w:val="en-US" w:eastAsia="zh-CN"/>
-                <w14:textFill>
-                  <w14:solidFill>
-                    <w14:schemeClr w14:val="accent2"/>
-                  </w14:solidFill>
-                </w14:textFill>
-              </w:rPr>
-              <w:t>主属性对码没有部分依赖、传递依赖</w:t>
-            </w:r>
-          </w:p>
-        </w:tc>
-      </w:tr>
-    </w:tbl>
     <w:p>
       <w:pPr>
         <w:bidi w:val="0"/>
@@ -28222,6 +27443,9 @@
             <w:right w:w="108" w:type="dxa"/>
           </w:tblCellMar>
         </w:tblPrEx>
+        <w:trPr>
+          <w:trHeight w:val="291" w:hRule="atLeast"/>
+        </w:trPr>
         <w:tc>
           <w:tcPr>
             <w:tcW w:w="0" w:type="auto"/>
@@ -30585,6 +29809,12 @@
             <w:insideH w:val="single" w:color="auto" w:sz="4" w:space="0"/>
             <w:insideV w:val="single" w:color="auto" w:sz="4" w:space="0"/>
           </w:tblBorders>
+          <w:tblCellMar>
+            <w:top w:w="0" w:type="dxa"/>
+            <w:left w:w="108" w:type="dxa"/>
+            <w:bottom w:w="0" w:type="dxa"/>
+            <w:right w:w="108" w:type="dxa"/>
+          </w:tblCellMar>
         </w:tblPrEx>
         <w:tc>
           <w:tcPr>
@@ -35234,12 +34464,6 @@
             <w:insideH w:val="single" w:color="auto" w:sz="4" w:space="0"/>
             <w:insideV w:val="single" w:color="auto" w:sz="4" w:space="0"/>
           </w:tblBorders>
-          <w:tblCellMar>
-            <w:top w:w="0" w:type="dxa"/>
-            <w:left w:w="108" w:type="dxa"/>
-            <w:bottom w:w="0" w:type="dxa"/>
-            <w:right w:w="108" w:type="dxa"/>
-          </w:tblCellMar>
         </w:tblPrEx>
         <w:tc>
           <w:tcPr>
@@ -39058,6 +38282,8 @@
           <w:lang w:val="en-US" w:eastAsia="zh-CN"/>
         </w:rPr>
       </w:pPr>
+      <w:bookmarkStart w:id="9" w:name="_GoBack"/>
+      <w:bookmarkEnd w:id="9"/>
     </w:p>
     <w:p>
       <w:pPr>
@@ -43904,6 +43130,12 @@
             <w:insideH w:val="single" w:color="auto" w:sz="4" w:space="0"/>
             <w:insideV w:val="single" w:color="auto" w:sz="4" w:space="0"/>
           </w:tblBorders>
+          <w:tblCellMar>
+            <w:top w:w="0" w:type="dxa"/>
+            <w:left w:w="108" w:type="dxa"/>
+            <w:bottom w:w="0" w:type="dxa"/>
+            <w:right w:w="108" w:type="dxa"/>
+          </w:tblCellMar>
         </w:tblPrEx>
         <w:tc>
           <w:tcPr>
@@ -44282,6 +43514,12 @@
             <w:insideH w:val="single" w:color="auto" w:sz="4" w:space="0"/>
             <w:insideV w:val="single" w:color="auto" w:sz="4" w:space="0"/>
           </w:tblBorders>
+          <w:tblCellMar>
+            <w:top w:w="0" w:type="dxa"/>
+            <w:left w:w="108" w:type="dxa"/>
+            <w:bottom w:w="0" w:type="dxa"/>
+            <w:right w:w="108" w:type="dxa"/>
+          </w:tblCellMar>
         </w:tblPrEx>
         <w:tc>
           <w:tcPr>

</xml_diff>

<commit_message>
update on 2024-01-04 17:59:27.369911
</commit_message>
<xml_diff>
--- a/system.docx
+++ b/system.docx
@@ -9919,12 +9919,6 @@
             <w:insideH w:val="single" w:color="auto" w:sz="4" w:space="0"/>
             <w:insideV w:val="single" w:color="auto" w:sz="4" w:space="0"/>
           </w:tblBorders>
-          <w:tblCellMar>
-            <w:top w:w="0" w:type="dxa"/>
-            <w:left w:w="108" w:type="dxa"/>
-            <w:bottom w:w="0" w:type="dxa"/>
-            <w:right w:w="108" w:type="dxa"/>
-          </w:tblCellMar>
         </w:tblPrEx>
         <w:tc>
           <w:tcPr>
@@ -34464,6 +34458,12 @@
             <w:insideH w:val="single" w:color="auto" w:sz="4" w:space="0"/>
             <w:insideV w:val="single" w:color="auto" w:sz="4" w:space="0"/>
           </w:tblBorders>
+          <w:tblCellMar>
+            <w:top w:w="0" w:type="dxa"/>
+            <w:left w:w="108" w:type="dxa"/>
+            <w:bottom w:w="0" w:type="dxa"/>
+            <w:right w:w="108" w:type="dxa"/>
+          </w:tblCellMar>
         </w:tblPrEx>
         <w:tc>
           <w:tcPr>
@@ -38282,8 +38282,6 @@
           <w:lang w:val="en-US" w:eastAsia="zh-CN"/>
         </w:rPr>
       </w:pPr>
-      <w:bookmarkStart w:id="9" w:name="_GoBack"/>
-      <w:bookmarkEnd w:id="9"/>
     </w:p>
     <w:p>
       <w:pPr>
@@ -38346,7 +38344,7 @@
         </w:tblCellMar>
       </w:tblPr>
       <w:tblGrid>
-        <w:gridCol w:w="5196"/>
+        <w:gridCol w:w="5202"/>
         <w:gridCol w:w="3625"/>
       </w:tblGrid>
       <w:tr>
@@ -38518,6 +38516,22 @@
               </w:rPr>
               <w:t>)</w:t>
             </w:r>
+            <w:r>
+              <w:rPr>
+                <w:rFonts w:hint="eastAsia" w:ascii="华文中宋" w:hAnsi="华文中宋" w:cs="华文中宋"/>
+                <w:b/>
+                <w:bCs/>
+                <w:color w:val="FF0000"/>
+                <w:spacing w:val="0"/>
+                <w:sz w:val="21"/>
+                <w:szCs w:val="24"/>
+                <w:vertAlign w:val="baseline"/>
+                <w:lang w:val="en-US" w:eastAsia="zh-CN"/>
+              </w:rPr>
+              <w:t xml:space="preserve"> , </w:t>
+            </w:r>
+            <w:bookmarkStart w:id="9" w:name="_GoBack"/>
+            <w:bookmarkEnd w:id="9"/>
             <w:r>
               <w:rPr>
                 <w:rFonts w:hint="eastAsia" w:ascii="华文中宋" w:hAnsi="华文中宋" w:cs="华文中宋"/>
@@ -39242,12 +39256,6 @@
             <w:insideH w:val="single" w:color="auto" w:sz="4" w:space="0"/>
             <w:insideV w:val="single" w:color="auto" w:sz="4" w:space="0"/>
           </w:tblBorders>
-          <w:tblCellMar>
-            <w:top w:w="0" w:type="dxa"/>
-            <w:left w:w="108" w:type="dxa"/>
-            <w:bottom w:w="0" w:type="dxa"/>
-            <w:right w:w="108" w:type="dxa"/>
-          </w:tblCellMar>
         </w:tblPrEx>
         <w:tc>
           <w:tcPr>
@@ -44731,6 +44739,7 @@
   </w:style>
   <w:style w:type="table" w:default="1" w:styleId="6">
     <w:name w:val="Normal Table"/>
+    <w:autoRedefine/>
     <w:semiHidden/>
     <w:qFormat/>
     <w:uiPriority w:val="0"/>
@@ -44757,6 +44766,7 @@
     <w:name w:val="toc 1"/>
     <w:basedOn w:val="1"/>
     <w:next w:val="1"/>
+    <w:autoRedefine/>
     <w:qFormat/>
     <w:uiPriority w:val="39"/>
   </w:style>
@@ -44773,6 +44783,7 @@
   <w:style w:type="paragraph" w:styleId="5">
     <w:name w:val="HTML Preformatted"/>
     <w:basedOn w:val="1"/>
+    <w:autoRedefine/>
     <w:qFormat/>
     <w:uiPriority w:val="0"/>
     <w:pPr>

</xml_diff>

<commit_message>
update on 2024-02-17 01:56:23.127256
</commit_message>
<xml_diff>
--- a/system.docx
+++ b/system.docx
@@ -8940,6 +8940,12 @@
             <w:insideH w:val="single" w:color="auto" w:sz="4" w:space="0"/>
             <w:insideV w:val="single" w:color="auto" w:sz="4" w:space="0"/>
           </w:tblBorders>
+          <w:tblCellMar>
+            <w:top w:w="0" w:type="dxa"/>
+            <w:left w:w="108" w:type="dxa"/>
+            <w:bottom w:w="0" w:type="dxa"/>
+            <w:right w:w="108" w:type="dxa"/>
+          </w:tblCellMar>
         </w:tblPrEx>
         <w:tc>
           <w:tcPr>
@@ -10171,6 +10177,12 @@
             <w:insideH w:val="single" w:color="auto" w:sz="4" w:space="0"/>
             <w:insideV w:val="single" w:color="auto" w:sz="4" w:space="0"/>
           </w:tblBorders>
+          <w:tblCellMar>
+            <w:top w:w="0" w:type="dxa"/>
+            <w:left w:w="108" w:type="dxa"/>
+            <w:bottom w:w="0" w:type="dxa"/>
+            <w:right w:w="108" w:type="dxa"/>
+          </w:tblCellMar>
         </w:tblPrEx>
         <w:tc>
           <w:tcPr>
@@ -11539,6 +11551,12 @@
             <w:insideH w:val="single" w:color="auto" w:sz="4" w:space="0"/>
             <w:insideV w:val="single" w:color="auto" w:sz="4" w:space="0"/>
           </w:tblBorders>
+          <w:tblCellMar>
+            <w:top w:w="0" w:type="dxa"/>
+            <w:left w:w="108" w:type="dxa"/>
+            <w:bottom w:w="0" w:type="dxa"/>
+            <w:right w:w="108" w:type="dxa"/>
+          </w:tblCellMar>
         </w:tblPrEx>
         <w:tc>
           <w:tcPr>
@@ -18357,23 +18375,7 @@
                 <w:vertAlign w:val="baseline"/>
                 <w:lang w:val="en-US" w:eastAsia="zh-CN"/>
               </w:rPr>
-              <w:t xml:space="preserve">git </w:t>
-            </w:r>
-            <w:bookmarkStart w:id="9" w:name="_GoBack"/>
-            <w:bookmarkEnd w:id="9"/>
-            <w:r>
-              <w:rPr>
-                <w:rFonts w:hint="eastAsia" w:ascii="华文中宋" w:hAnsi="华文中宋" w:eastAsia="华文中宋" w:cs="华文中宋"/>
-                <w:b/>
-                <w:bCs/>
-                <w:color w:val="FF0000"/>
-                <w:spacing w:val="0"/>
-                <w:sz w:val="21"/>
-                <w:szCs w:val="24"/>
-                <w:vertAlign w:val="baseline"/>
-                <w:lang w:val="en-US" w:eastAsia="zh-CN"/>
-              </w:rPr>
-              <w:t>log</w:t>
+              <w:t>git log</w:t>
             </w:r>
           </w:p>
         </w:tc>
@@ -21040,6 +21042,73 @@
         </w:rPr>
         <w:t>}</w:t>
       </w:r>
+      <w:bookmarkStart w:id="9" w:name="_GoBack"/>
+      <w:bookmarkEnd w:id="9"/>
+    </w:p>
+    <w:p>
+      <w:pPr>
+        <w:bidi w:val="0"/>
+        <w:spacing w:line="240" w:lineRule="auto"/>
+        <w:jc w:val="both"/>
+        <w:rPr>
+          <w:rFonts w:hint="default" w:ascii="华文中宋" w:hAnsi="华文中宋" w:eastAsia="华文中宋" w:cs="华文中宋"/>
+          <w:b/>
+          <w:bCs/>
+          <w:color w:val="ED7D31" w:themeColor="accent2"/>
+          <w:spacing w:val="0"/>
+          <w:sz w:val="21"/>
+          <w:szCs w:val="24"/>
+          <w:vertAlign w:val="baseline"/>
+          <w:lang w:val="en-US" w:eastAsia="zh-CN"/>
+          <w14:textFill>
+            <w14:solidFill>
+              <w14:schemeClr w14:val="accent2"/>
+            </w14:solidFill>
+          </w14:textFill>
+        </w:rPr>
+      </w:pPr>
+      <w:r>
+        <w:rPr>
+          <w:rFonts w:hint="eastAsia" w:ascii="华文中宋" w:hAnsi="华文中宋" w:cs="华文中宋"/>
+          <w:b/>
+          <w:bCs/>
+          <w:color w:val="ED7D31" w:themeColor="accent2"/>
+          <w:spacing w:val="0"/>
+          <w:sz w:val="21"/>
+          <w:szCs w:val="24"/>
+          <w:vertAlign w:val="baseline"/>
+          <w:lang w:val="en-US" w:eastAsia="zh-CN"/>
+          <w14:textFill>
+            <w14:solidFill>
+              <w14:schemeClr w14:val="accent2"/>
+            </w14:solidFill>
+          </w14:textFill>
+        </w:rPr>
+        <w:t>Windows显示器：安装VcXsrv，环境变量DISPLAY = "host.docker.internal:0"</w:t>
+      </w:r>
+    </w:p>
+    <w:p>
+      <w:pPr>
+        <w:bidi w:val="0"/>
+        <w:spacing w:line="240" w:lineRule="auto"/>
+        <w:jc w:val="both"/>
+        <w:rPr>
+          <w:rFonts w:hint="eastAsia" w:ascii="华文中宋" w:hAnsi="华文中宋" w:eastAsia="华文中宋" w:cs="华文中宋"/>
+          <w:b/>
+          <w:bCs/>
+          <w:color w:val="ED7D31" w:themeColor="accent2"/>
+          <w:spacing w:val="0"/>
+          <w:sz w:val="21"/>
+          <w:szCs w:val="24"/>
+          <w:vertAlign w:val="baseline"/>
+          <w:lang w:val="en-US" w:eastAsia="zh-CN"/>
+          <w14:textFill>
+            <w14:solidFill>
+              <w14:schemeClr w14:val="accent2"/>
+            </w14:solidFill>
+          </w14:textFill>
+        </w:rPr>
+      </w:pPr>
     </w:p>
     <w:tbl>
       <w:tblPr>
@@ -26012,6 +26081,12 @@
             <w:insideH w:val="single" w:color="auto" w:sz="4" w:space="0"/>
             <w:insideV w:val="single" w:color="auto" w:sz="4" w:space="0"/>
           </w:tblBorders>
+          <w:tblCellMar>
+            <w:top w:w="0" w:type="dxa"/>
+            <w:left w:w="108" w:type="dxa"/>
+            <w:bottom w:w="0" w:type="dxa"/>
+            <w:right w:w="108" w:type="dxa"/>
+          </w:tblCellMar>
         </w:tblPrEx>
         <w:tc>
           <w:tcPr>
@@ -30539,6 +30614,12 @@
             <w:insideH w:val="single" w:color="auto" w:sz="4" w:space="0"/>
             <w:insideV w:val="single" w:color="auto" w:sz="4" w:space="0"/>
           </w:tblBorders>
+          <w:tblCellMar>
+            <w:top w:w="0" w:type="dxa"/>
+            <w:left w:w="108" w:type="dxa"/>
+            <w:bottom w:w="0" w:type="dxa"/>
+            <w:right w:w="108" w:type="dxa"/>
+          </w:tblCellMar>
         </w:tblPrEx>
         <w:tc>
           <w:tcPr>
@@ -34387,6 +34468,12 @@
             <w:insideH w:val="single" w:color="auto" w:sz="4" w:space="0"/>
             <w:insideV w:val="single" w:color="auto" w:sz="4" w:space="0"/>
           </w:tblBorders>
+          <w:tblCellMar>
+            <w:top w:w="0" w:type="dxa"/>
+            <w:left w:w="108" w:type="dxa"/>
+            <w:bottom w:w="0" w:type="dxa"/>
+            <w:right w:w="108" w:type="dxa"/>
+          </w:tblCellMar>
         </w:tblPrEx>
         <w:trPr>
           <w:trHeight w:val="90" w:hRule="atLeast"/>
@@ -34774,6 +34861,12 @@
             <w:insideH w:val="single" w:color="auto" w:sz="4" w:space="0"/>
             <w:insideV w:val="single" w:color="auto" w:sz="4" w:space="0"/>
           </w:tblBorders>
+          <w:tblCellMar>
+            <w:top w:w="0" w:type="dxa"/>
+            <w:left w:w="108" w:type="dxa"/>
+            <w:bottom w:w="0" w:type="dxa"/>
+            <w:right w:w="108" w:type="dxa"/>
+          </w:tblCellMar>
         </w:tblPrEx>
         <w:tc>
           <w:tcPr>
@@ -39220,12 +39313,6 @@
             <w:insideH w:val="single" w:color="auto" w:sz="4" w:space="0"/>
             <w:insideV w:val="single" w:color="auto" w:sz="4" w:space="0"/>
           </w:tblBorders>
-          <w:tblCellMar>
-            <w:top w:w="0" w:type="dxa"/>
-            <w:left w:w="108" w:type="dxa"/>
-            <w:bottom w:w="0" w:type="dxa"/>
-            <w:right w:w="108" w:type="dxa"/>
-          </w:tblCellMar>
         </w:tblPrEx>
         <w:tc>
           <w:tcPr>

</xml_diff>

<commit_message>
update on 2024-03-06 12:48:20.372164
</commit_message>
<xml_diff>
--- a/system.docx
+++ b/system.docx
@@ -2869,12 +2869,6 @@
             <w:insideH w:val="single" w:color="auto" w:sz="4" w:space="0"/>
             <w:insideV w:val="single" w:color="auto" w:sz="4" w:space="0"/>
           </w:tblBorders>
-          <w:tblCellMar>
-            <w:top w:w="0" w:type="dxa"/>
-            <w:left w:w="108" w:type="dxa"/>
-            <w:bottom w:w="0" w:type="dxa"/>
-            <w:right w:w="108" w:type="dxa"/>
-          </w:tblCellMar>
         </w:tblPrEx>
         <w:tc>
           <w:tcPr>
@@ -6239,8 +6233,6 @@
               </w:rPr>
               <w:t>目录</w:t>
             </w:r>
-            <w:bookmarkStart w:id="9" w:name="_GoBack"/>
-            <w:bookmarkEnd w:id="9"/>
             <w:r>
               <w:rPr>
                 <w:rFonts w:hint="eastAsia" w:ascii="华文中宋" w:hAnsi="华文中宋" w:eastAsia="华文中宋" w:cs="华文中宋"/>
@@ -8875,12 +8867,6 @@
             <w:insideH w:val="single" w:color="auto" w:sz="4" w:space="0"/>
             <w:insideV w:val="single" w:color="auto" w:sz="4" w:space="0"/>
           </w:tblBorders>
-          <w:tblCellMar>
-            <w:top w:w="0" w:type="dxa"/>
-            <w:left w:w="108" w:type="dxa"/>
-            <w:bottom w:w="0" w:type="dxa"/>
-            <w:right w:w="108" w:type="dxa"/>
-          </w:tblCellMar>
         </w:tblPrEx>
         <w:tc>
           <w:tcPr>
@@ -10112,12 +10098,6 @@
             <w:insideH w:val="single" w:color="auto" w:sz="4" w:space="0"/>
             <w:insideV w:val="single" w:color="auto" w:sz="4" w:space="0"/>
           </w:tblBorders>
-          <w:tblCellMar>
-            <w:top w:w="0" w:type="dxa"/>
-            <w:left w:w="108" w:type="dxa"/>
-            <w:bottom w:w="0" w:type="dxa"/>
-            <w:right w:w="108" w:type="dxa"/>
-          </w:tblCellMar>
         </w:tblPrEx>
         <w:tc>
           <w:tcPr>
@@ -12857,12 +12837,6 @@
             <w:insideH w:val="single" w:color="auto" w:sz="4" w:space="0"/>
             <w:insideV w:val="single" w:color="auto" w:sz="4" w:space="0"/>
           </w:tblBorders>
-          <w:tblCellMar>
-            <w:top w:w="0" w:type="dxa"/>
-            <w:left w:w="108" w:type="dxa"/>
-            <w:bottom w:w="0" w:type="dxa"/>
-            <w:right w:w="108" w:type="dxa"/>
-          </w:tblCellMar>
         </w:tblPrEx>
         <w:tc>
           <w:tcPr>
@@ -14367,8 +14341,8 @@
           </w14:textFill>
         </w:rPr>
       </w:pPr>
-      <w:bookmarkStart w:id="1" w:name="_Toc12901"/>
-      <w:bookmarkStart w:id="2" w:name="_Toc131002735"/>
+      <w:bookmarkStart w:id="1" w:name="_Toc131002735"/>
+      <w:bookmarkStart w:id="2" w:name="_Toc12901"/>
       <w:r>
         <w:rPr>
           <w:rFonts w:hint="eastAsia" w:ascii="华文中宋" w:hAnsi="华文中宋" w:eastAsia="华文中宋" w:cs="华文中宋"/>
@@ -21622,7 +21596,7 @@
       </w:tblPr>
       <w:tblGrid>
         <w:gridCol w:w="637"/>
-        <w:gridCol w:w="5999"/>
+        <w:gridCol w:w="5187"/>
         <w:gridCol w:w="3078"/>
       </w:tblGrid>
       <w:tr>
@@ -23381,7 +23355,23 @@
                 <w:vertAlign w:val="baseline"/>
                 <w:lang w:val="en-US" w:eastAsia="zh-CN"/>
               </w:rPr>
-              <w:t>docker commit -a="auther" -m="msg" &lt;ctn&gt; &lt;image:tag&gt;</w:t>
+              <w:t>docker commit</w:t>
+            </w:r>
+            <w:bookmarkStart w:id="9" w:name="_GoBack"/>
+            <w:bookmarkEnd w:id="9"/>
+            <w:r>
+              <w:rPr>
+                <w:rFonts w:hint="eastAsia" w:ascii="华文中宋" w:hAnsi="华文中宋" w:eastAsia="华文中宋" w:cs="华文中宋"/>
+                <w:b/>
+                <w:bCs/>
+                <w:color w:val="FF0000"/>
+                <w:spacing w:val="0"/>
+                <w:sz w:val="21"/>
+                <w:szCs w:val="24"/>
+                <w:vertAlign w:val="baseline"/>
+                <w:lang w:val="en-US" w:eastAsia="zh-CN"/>
+              </w:rPr>
+              <w:t xml:space="preserve"> &lt;ctn&gt; &lt;image:tag&gt;</w:t>
             </w:r>
           </w:p>
         </w:tc>
@@ -35885,12 +35875,6 @@
             <w:insideH w:val="single" w:color="auto" w:sz="4" w:space="0"/>
             <w:insideV w:val="single" w:color="auto" w:sz="4" w:space="0"/>
           </w:tblBorders>
-          <w:tblCellMar>
-            <w:top w:w="0" w:type="dxa"/>
-            <w:left w:w="108" w:type="dxa"/>
-            <w:bottom w:w="0" w:type="dxa"/>
-            <w:right w:w="108" w:type="dxa"/>
-          </w:tblCellMar>
         </w:tblPrEx>
         <w:tc>
           <w:tcPr>
@@ -38899,12 +38883,6 @@
             <w:insideH w:val="single" w:color="auto" w:sz="4" w:space="0"/>
             <w:insideV w:val="single" w:color="auto" w:sz="4" w:space="0"/>
           </w:tblBorders>
-          <w:tblCellMar>
-            <w:top w:w="0" w:type="dxa"/>
-            <w:left w:w="108" w:type="dxa"/>
-            <w:bottom w:w="0" w:type="dxa"/>
-            <w:right w:w="108" w:type="dxa"/>
-          </w:tblCellMar>
         </w:tblPrEx>
         <w:tc>
           <w:tcPr>

</xml_diff>

<commit_message>
update on 2024-03-27 23:21:41.718189
</commit_message>
<xml_diff>
--- a/system.docx
+++ b/system.docx
@@ -2869,6 +2869,12 @@
             <w:insideH w:val="single" w:color="auto" w:sz="4" w:space="0"/>
             <w:insideV w:val="single" w:color="auto" w:sz="4" w:space="0"/>
           </w:tblBorders>
+          <w:tblCellMar>
+            <w:top w:w="0" w:type="dxa"/>
+            <w:left w:w="108" w:type="dxa"/>
+            <w:bottom w:w="0" w:type="dxa"/>
+            <w:right w:w="108" w:type="dxa"/>
+          </w:tblCellMar>
         </w:tblPrEx>
         <w:tc>
           <w:tcPr>
@@ -8867,6 +8873,12 @@
             <w:insideH w:val="single" w:color="auto" w:sz="4" w:space="0"/>
             <w:insideV w:val="single" w:color="auto" w:sz="4" w:space="0"/>
           </w:tblBorders>
+          <w:tblCellMar>
+            <w:top w:w="0" w:type="dxa"/>
+            <w:left w:w="108" w:type="dxa"/>
+            <w:bottom w:w="0" w:type="dxa"/>
+            <w:right w:w="108" w:type="dxa"/>
+          </w:tblCellMar>
         </w:tblPrEx>
         <w:tc>
           <w:tcPr>
@@ -10098,6 +10110,12 @@
             <w:insideH w:val="single" w:color="auto" w:sz="4" w:space="0"/>
             <w:insideV w:val="single" w:color="auto" w:sz="4" w:space="0"/>
           </w:tblBorders>
+          <w:tblCellMar>
+            <w:top w:w="0" w:type="dxa"/>
+            <w:left w:w="108" w:type="dxa"/>
+            <w:bottom w:w="0" w:type="dxa"/>
+            <w:right w:w="108" w:type="dxa"/>
+          </w:tblCellMar>
         </w:tblPrEx>
         <w:tc>
           <w:tcPr>
@@ -12837,6 +12855,12 @@
             <w:insideH w:val="single" w:color="auto" w:sz="4" w:space="0"/>
             <w:insideV w:val="single" w:color="auto" w:sz="4" w:space="0"/>
           </w:tblBorders>
+          <w:tblCellMar>
+            <w:top w:w="0" w:type="dxa"/>
+            <w:left w:w="108" w:type="dxa"/>
+            <w:bottom w:w="0" w:type="dxa"/>
+            <w:right w:w="108" w:type="dxa"/>
+          </w:tblCellMar>
         </w:tblPrEx>
         <w:tc>
           <w:tcPr>
@@ -14341,8 +14365,8 @@
           </w14:textFill>
         </w:rPr>
       </w:pPr>
-      <w:bookmarkStart w:id="1" w:name="_Toc131002735"/>
-      <w:bookmarkStart w:id="2" w:name="_Toc12901"/>
+      <w:bookmarkStart w:id="1" w:name="_Toc12901"/>
+      <w:bookmarkStart w:id="2" w:name="_Toc131002735"/>
       <w:r>
         <w:rPr>
           <w:rFonts w:hint="eastAsia" w:ascii="华文中宋" w:hAnsi="华文中宋" w:eastAsia="华文中宋" w:cs="华文中宋"/>
@@ -21039,7 +21063,7 @@
         </w:tblCellMar>
       </w:tblPr>
       <w:tblGrid>
-        <w:gridCol w:w="5397"/>
+        <w:gridCol w:w="7308"/>
       </w:tblGrid>
       <w:tr>
         <w:tblPrEx>
@@ -21293,6 +21317,69 @@
                 </w14:textFill>
               </w:rPr>
               <w:t>CMD &lt;cmd&gt;    # docker run时执行命令</w:t>
+            </w:r>
+          </w:p>
+          <w:p>
+            <w:pPr>
+              <w:bidi w:val="0"/>
+              <w:spacing w:line="240" w:lineRule="auto"/>
+              <w:jc w:val="both"/>
+              <w:rPr>
+                <w:rFonts w:hint="default" w:ascii="华文中宋" w:hAnsi="华文中宋" w:eastAsia="华文中宋" w:cs="华文中宋"/>
+                <w:b/>
+                <w:bCs/>
+                <w:color w:val="ED7D31" w:themeColor="accent2"/>
+                <w:spacing w:val="0"/>
+                <w:sz w:val="21"/>
+                <w:szCs w:val="24"/>
+                <w:vertAlign w:val="baseline"/>
+                <w:lang w:val="en-US" w:eastAsia="zh-CN"/>
+                <w14:textFill>
+                  <w14:solidFill>
+                    <w14:schemeClr w14:val="accent2"/>
+                  </w14:solidFill>
+                </w14:textFill>
+              </w:rPr>
+            </w:pPr>
+            <w:r>
+              <w:rPr>
+                <w:rFonts w:hint="eastAsia" w:ascii="华文中宋" w:hAnsi="华文中宋" w:cs="华文中宋"/>
+                <w:b/>
+                <w:bCs/>
+                <w:color w:val="ED7D31" w:themeColor="accent2"/>
+                <w:spacing w:val="0"/>
+                <w:sz w:val="21"/>
+                <w:szCs w:val="24"/>
+                <w:vertAlign w:val="baseline"/>
+                <w:lang w:val="en-US" w:eastAsia="zh-CN"/>
+                <w14:textFill>
+                  <w14:solidFill>
+                    <w14:schemeClr w14:val="accent2"/>
+                  </w14:solidFill>
+                </w14:textFill>
+              </w:rPr>
+              <w:t>ENTRYPOINT &lt;cmd&gt;   # docker run时执行&lt;ENTRYPOINT&gt; "&lt;CMD</w:t>
+            </w:r>
+            <w:bookmarkStart w:id="9" w:name="_GoBack"/>
+            <w:bookmarkEnd w:id="9"/>
+            <w:r>
+              <w:rPr>
+                <w:rFonts w:hint="eastAsia" w:ascii="华文中宋" w:hAnsi="华文中宋" w:cs="华文中宋"/>
+                <w:b/>
+                <w:bCs/>
+                <w:color w:val="ED7D31" w:themeColor="accent2"/>
+                <w:spacing w:val="0"/>
+                <w:sz w:val="21"/>
+                <w:szCs w:val="24"/>
+                <w:vertAlign w:val="baseline"/>
+                <w:lang w:val="en-US" w:eastAsia="zh-CN"/>
+                <w14:textFill>
+                  <w14:solidFill>
+                    <w14:schemeClr w14:val="accent2"/>
+                  </w14:solidFill>
+                </w14:textFill>
+              </w:rPr>
+              <w:t>&gt;"</w:t>
             </w:r>
           </w:p>
           <w:p>
@@ -23355,23 +23442,7 @@
                 <w:vertAlign w:val="baseline"/>
                 <w:lang w:val="en-US" w:eastAsia="zh-CN"/>
               </w:rPr>
-              <w:t>docker commit</w:t>
-            </w:r>
-            <w:bookmarkStart w:id="9" w:name="_GoBack"/>
-            <w:bookmarkEnd w:id="9"/>
-            <w:r>
-              <w:rPr>
-                <w:rFonts w:hint="eastAsia" w:ascii="华文中宋" w:hAnsi="华文中宋" w:eastAsia="华文中宋" w:cs="华文中宋"/>
-                <w:b/>
-                <w:bCs/>
-                <w:color w:val="FF0000"/>
-                <w:spacing w:val="0"/>
-                <w:sz w:val="21"/>
-                <w:szCs w:val="24"/>
-                <w:vertAlign w:val="baseline"/>
-                <w:lang w:val="en-US" w:eastAsia="zh-CN"/>
-              </w:rPr>
-              <w:t xml:space="preserve"> &lt;ctn&gt; &lt;image:tag&gt;</w:t>
+              <w:t>docker commit &lt;ctn&gt; &lt;image:tag&gt;</w:t>
             </w:r>
           </w:p>
         </w:tc>
@@ -29619,14 +29690,6 @@
       </w:tr>
       <w:tr>
         <w:tblPrEx>
-          <w:tblBorders>
-            <w:top w:val="single" w:color="auto" w:sz="4" w:space="0"/>
-            <w:left w:val="single" w:color="auto" w:sz="4" w:space="0"/>
-            <w:bottom w:val="single" w:color="auto" w:sz="4" w:space="0"/>
-            <w:right w:val="single" w:color="auto" w:sz="4" w:space="0"/>
-            <w:insideH w:val="single" w:color="auto" w:sz="4" w:space="0"/>
-            <w:insideV w:val="single" w:color="auto" w:sz="4" w:space="0"/>
-          </w:tblBorders>
           <w:tblCellMar>
             <w:top w:w="0" w:type="dxa"/>
             <w:left w:w="108" w:type="dxa"/>
@@ -30928,12 +30991,6 @@
             <w:insideH w:val="single" w:color="auto" w:sz="4" w:space="0"/>
             <w:insideV w:val="single" w:color="auto" w:sz="4" w:space="0"/>
           </w:tblBorders>
-          <w:tblCellMar>
-            <w:top w:w="0" w:type="dxa"/>
-            <w:left w:w="108" w:type="dxa"/>
-            <w:bottom w:w="0" w:type="dxa"/>
-            <w:right w:w="108" w:type="dxa"/>
-          </w:tblCellMar>
         </w:tblPrEx>
         <w:trPr>
           <w:trHeight w:val="90" w:hRule="atLeast"/>
@@ -34391,12 +34448,6 @@
             <w:insideH w:val="single" w:color="auto" w:sz="4" w:space="0"/>
             <w:insideV w:val="single" w:color="auto" w:sz="4" w:space="0"/>
           </w:tblBorders>
-          <w:tblCellMar>
-            <w:top w:w="0" w:type="dxa"/>
-            <w:left w:w="108" w:type="dxa"/>
-            <w:bottom w:w="0" w:type="dxa"/>
-            <w:right w:w="108" w:type="dxa"/>
-          </w:tblCellMar>
         </w:tblPrEx>
         <w:trPr>
           <w:trHeight w:val="90" w:hRule="atLeast"/>
@@ -35875,6 +35926,12 @@
             <w:insideH w:val="single" w:color="auto" w:sz="4" w:space="0"/>
             <w:insideV w:val="single" w:color="auto" w:sz="4" w:space="0"/>
           </w:tblBorders>
+          <w:tblCellMar>
+            <w:top w:w="0" w:type="dxa"/>
+            <w:left w:w="108" w:type="dxa"/>
+            <w:bottom w:w="0" w:type="dxa"/>
+            <w:right w:w="108" w:type="dxa"/>
+          </w:tblCellMar>
         </w:tblPrEx>
         <w:tc>
           <w:tcPr>
@@ -38407,12 +38464,6 @@
             <w:insideH w:val="single" w:color="auto" w:sz="4" w:space="0"/>
             <w:insideV w:val="single" w:color="auto" w:sz="4" w:space="0"/>
           </w:tblBorders>
-          <w:tblCellMar>
-            <w:top w:w="0" w:type="dxa"/>
-            <w:left w:w="108" w:type="dxa"/>
-            <w:bottom w:w="0" w:type="dxa"/>
-            <w:right w:w="108" w:type="dxa"/>
-          </w:tblCellMar>
         </w:tblPrEx>
         <w:tc>
           <w:tcPr>
@@ -38883,6 +38934,12 @@
             <w:insideH w:val="single" w:color="auto" w:sz="4" w:space="0"/>
             <w:insideV w:val="single" w:color="auto" w:sz="4" w:space="0"/>
           </w:tblBorders>
+          <w:tblCellMar>
+            <w:top w:w="0" w:type="dxa"/>
+            <w:left w:w="108" w:type="dxa"/>
+            <w:bottom w:w="0" w:type="dxa"/>
+            <w:right w:w="108" w:type="dxa"/>
+          </w:tblCellMar>
         </w:tblPrEx>
         <w:tc>
           <w:tcPr>

</xml_diff>

<commit_message>
update on 2024-03-30 17:46:23.862932
</commit_message>
<xml_diff>
--- a/system.docx
+++ b/system.docx
@@ -2869,12 +2869,6 @@
             <w:insideH w:val="single" w:color="auto" w:sz="4" w:space="0"/>
             <w:insideV w:val="single" w:color="auto" w:sz="4" w:space="0"/>
           </w:tblBorders>
-          <w:tblCellMar>
-            <w:top w:w="0" w:type="dxa"/>
-            <w:left w:w="108" w:type="dxa"/>
-            <w:bottom w:w="0" w:type="dxa"/>
-            <w:right w:w="108" w:type="dxa"/>
-          </w:tblCellMar>
         </w:tblPrEx>
         <w:tc>
           <w:tcPr>
@@ -14365,8 +14359,8 @@
           </w14:textFill>
         </w:rPr>
       </w:pPr>
-      <w:bookmarkStart w:id="1" w:name="_Toc12901"/>
-      <w:bookmarkStart w:id="2" w:name="_Toc131002735"/>
+      <w:bookmarkStart w:id="1" w:name="_Toc131002735"/>
+      <w:bookmarkStart w:id="2" w:name="_Toc12901"/>
       <w:r>
         <w:rPr>
           <w:rFonts w:hint="eastAsia" w:ascii="华文中宋" w:hAnsi="华文中宋" w:eastAsia="华文中宋" w:cs="华文中宋"/>
@@ -21358,28 +21352,7 @@
                   </w14:solidFill>
                 </w14:textFill>
               </w:rPr>
-              <w:t>ENTRYPOINT &lt;cmd&gt;   # docker run时执行&lt;ENTRYPOINT&gt; "&lt;CMD</w:t>
-            </w:r>
-            <w:bookmarkStart w:id="9" w:name="_GoBack"/>
-            <w:bookmarkEnd w:id="9"/>
-            <w:r>
-              <w:rPr>
-                <w:rFonts w:hint="eastAsia" w:ascii="华文中宋" w:hAnsi="华文中宋" w:cs="华文中宋"/>
-                <w:b/>
-                <w:bCs/>
-                <w:color w:val="ED7D31" w:themeColor="accent2"/>
-                <w:spacing w:val="0"/>
-                <w:sz w:val="21"/>
-                <w:szCs w:val="24"/>
-                <w:vertAlign w:val="baseline"/>
-                <w:lang w:val="en-US" w:eastAsia="zh-CN"/>
-                <w14:textFill>
-                  <w14:solidFill>
-                    <w14:schemeClr w14:val="accent2"/>
-                  </w14:solidFill>
-                </w14:textFill>
-              </w:rPr>
-              <w:t>&gt;"</w:t>
+              <w:t>ENTRYPOINT &lt;cmd&gt;   # docker run时执行&lt;ENTRYPOINT&gt; "&lt;CMD&gt;"</w:t>
             </w:r>
           </w:p>
           <w:p>
@@ -24762,7 +24735,35 @@
                 <w:vertAlign w:val="baseline"/>
                 <w:lang w:val="en-US" w:eastAsia="zh-CN"/>
               </w:rPr>
-              <w:t>docker login -u &lt;zanjiatong&gt;</w:t>
+              <w:t>docker login -u &lt;</w:t>
+            </w:r>
+            <w:r>
+              <w:rPr>
+                <w:rFonts w:hint="eastAsia" w:ascii="华文中宋" w:hAnsi="华文中宋" w:cs="华文中宋"/>
+                <w:b/>
+                <w:bCs/>
+                <w:color w:val="FF0000"/>
+                <w:spacing w:val="0"/>
+                <w:sz w:val="21"/>
+                <w:szCs w:val="24"/>
+                <w:vertAlign w:val="baseline"/>
+                <w:lang w:val="en-US" w:eastAsia="zh-CN"/>
+              </w:rPr>
+              <w:t>instinct323</w:t>
+            </w:r>
+            <w:r>
+              <w:rPr>
+                <w:rFonts w:hint="eastAsia" w:ascii="华文中宋" w:hAnsi="华文中宋" w:eastAsia="华文中宋" w:cs="华文中宋"/>
+                <w:b/>
+                <w:bCs/>
+                <w:color w:val="FF0000"/>
+                <w:spacing w:val="0"/>
+                <w:sz w:val="21"/>
+                <w:szCs w:val="24"/>
+                <w:vertAlign w:val="baseline"/>
+                <w:lang w:val="en-US" w:eastAsia="zh-CN"/>
+              </w:rPr>
+              <w:t>&gt;</w:t>
             </w:r>
           </w:p>
         </w:tc>
@@ -24908,7 +24909,37 @@
                 <w:vertAlign w:val="baseline"/>
                 <w:lang w:val="en-US" w:eastAsia="zh-CN"/>
               </w:rPr>
-              <w:t>docker push &lt;image:tag&gt;</w:t>
+              <w:t>docker push &lt;</w:t>
+            </w:r>
+            <w:r>
+              <w:rPr>
+                <w:rFonts w:hint="eastAsia" w:ascii="华文中宋" w:hAnsi="华文中宋" w:cs="华文中宋"/>
+                <w:b/>
+                <w:bCs/>
+                <w:color w:val="FF0000"/>
+                <w:spacing w:val="0"/>
+                <w:sz w:val="21"/>
+                <w:szCs w:val="24"/>
+                <w:vertAlign w:val="baseline"/>
+                <w:lang w:val="en-US" w:eastAsia="zh-CN"/>
+              </w:rPr>
+              <w:t>instinct323/</w:t>
+            </w:r>
+            <w:bookmarkStart w:id="9" w:name="_GoBack"/>
+            <w:bookmarkEnd w:id="9"/>
+            <w:r>
+              <w:rPr>
+                <w:rFonts w:hint="eastAsia" w:ascii="华文中宋" w:hAnsi="华文中宋" w:eastAsia="华文中宋" w:cs="华文中宋"/>
+                <w:b/>
+                <w:bCs/>
+                <w:color w:val="FF0000"/>
+                <w:spacing w:val="0"/>
+                <w:sz w:val="21"/>
+                <w:szCs w:val="24"/>
+                <w:vertAlign w:val="baseline"/>
+                <w:lang w:val="en-US" w:eastAsia="zh-CN"/>
+              </w:rPr>
+              <w:t>image:tag&gt;</w:t>
             </w:r>
           </w:p>
         </w:tc>
@@ -29690,6 +29721,14 @@
       </w:tr>
       <w:tr>
         <w:tblPrEx>
+          <w:tblBorders>
+            <w:top w:val="single" w:color="auto" w:sz="4" w:space="0"/>
+            <w:left w:val="single" w:color="auto" w:sz="4" w:space="0"/>
+            <w:bottom w:val="single" w:color="auto" w:sz="4" w:space="0"/>
+            <w:right w:val="single" w:color="auto" w:sz="4" w:space="0"/>
+            <w:insideH w:val="single" w:color="auto" w:sz="4" w:space="0"/>
+            <w:insideV w:val="single" w:color="auto" w:sz="4" w:space="0"/>
+          </w:tblBorders>
           <w:tblCellMar>
             <w:top w:w="0" w:type="dxa"/>
             <w:left w:w="108" w:type="dxa"/>
@@ -30600,12 +30639,6 @@
             <w:insideH w:val="single" w:color="auto" w:sz="4" w:space="0"/>
             <w:insideV w:val="single" w:color="auto" w:sz="4" w:space="0"/>
           </w:tblBorders>
-          <w:tblCellMar>
-            <w:top w:w="0" w:type="dxa"/>
-            <w:left w:w="108" w:type="dxa"/>
-            <w:bottom w:w="0" w:type="dxa"/>
-            <w:right w:w="108" w:type="dxa"/>
-          </w:tblCellMar>
         </w:tblPrEx>
         <w:tc>
           <w:tcPr>
@@ -30991,6 +31024,12 @@
             <w:insideH w:val="single" w:color="auto" w:sz="4" w:space="0"/>
             <w:insideV w:val="single" w:color="auto" w:sz="4" w:space="0"/>
           </w:tblBorders>
+          <w:tblCellMar>
+            <w:top w:w="0" w:type="dxa"/>
+            <w:left w:w="108" w:type="dxa"/>
+            <w:bottom w:w="0" w:type="dxa"/>
+            <w:right w:w="108" w:type="dxa"/>
+          </w:tblCellMar>
         </w:tblPrEx>
         <w:trPr>
           <w:trHeight w:val="90" w:hRule="atLeast"/>
@@ -34448,6 +34487,12 @@
             <w:insideH w:val="single" w:color="auto" w:sz="4" w:space="0"/>
             <w:insideV w:val="single" w:color="auto" w:sz="4" w:space="0"/>
           </w:tblBorders>
+          <w:tblCellMar>
+            <w:top w:w="0" w:type="dxa"/>
+            <w:left w:w="108" w:type="dxa"/>
+            <w:bottom w:w="0" w:type="dxa"/>
+            <w:right w:w="108" w:type="dxa"/>
+          </w:tblCellMar>
         </w:tblPrEx>
         <w:trPr>
           <w:trHeight w:val="90" w:hRule="atLeast"/>
@@ -38464,6 +38509,12 @@
             <w:insideH w:val="single" w:color="auto" w:sz="4" w:space="0"/>
             <w:insideV w:val="single" w:color="auto" w:sz="4" w:space="0"/>
           </w:tblBorders>
+          <w:tblCellMar>
+            <w:top w:w="0" w:type="dxa"/>
+            <w:left w:w="108" w:type="dxa"/>
+            <w:bottom w:w="0" w:type="dxa"/>
+            <w:right w:w="108" w:type="dxa"/>
+          </w:tblCellMar>
         </w:tblPrEx>
         <w:tc>
           <w:tcPr>

</xml_diff>

<commit_message>
update on 2024-04-02 23:03:55.274821
</commit_message>
<xml_diff>
--- a/system.docx
+++ b/system.docx
@@ -2869,6 +2869,12 @@
             <w:insideH w:val="single" w:color="auto" w:sz="4" w:space="0"/>
             <w:insideV w:val="single" w:color="auto" w:sz="4" w:space="0"/>
           </w:tblBorders>
+          <w:tblCellMar>
+            <w:top w:w="0" w:type="dxa"/>
+            <w:left w:w="108" w:type="dxa"/>
+            <w:bottom w:w="0" w:type="dxa"/>
+            <w:right w:w="108" w:type="dxa"/>
+          </w:tblCellMar>
         </w:tblPrEx>
         <w:tc>
           <w:tcPr>
@@ -8867,12 +8873,6 @@
             <w:insideH w:val="single" w:color="auto" w:sz="4" w:space="0"/>
             <w:insideV w:val="single" w:color="auto" w:sz="4" w:space="0"/>
           </w:tblBorders>
-          <w:tblCellMar>
-            <w:top w:w="0" w:type="dxa"/>
-            <w:left w:w="108" w:type="dxa"/>
-            <w:bottom w:w="0" w:type="dxa"/>
-            <w:right w:w="108" w:type="dxa"/>
-          </w:tblCellMar>
         </w:tblPrEx>
         <w:tc>
           <w:tcPr>
@@ -12119,12 +12119,6 @@
             <w:insideH w:val="single" w:color="auto" w:sz="4" w:space="0"/>
             <w:insideV w:val="single" w:color="auto" w:sz="4" w:space="0"/>
           </w:tblBorders>
-          <w:tblCellMar>
-            <w:top w:w="0" w:type="dxa"/>
-            <w:left w:w="108" w:type="dxa"/>
-            <w:bottom w:w="0" w:type="dxa"/>
-            <w:right w:w="108" w:type="dxa"/>
-          </w:tblCellMar>
         </w:tblPrEx>
         <w:tc>
           <w:tcPr>
@@ -14359,8 +14353,8 @@
           </w14:textFill>
         </w:rPr>
       </w:pPr>
-      <w:bookmarkStart w:id="1" w:name="_Toc131002735"/>
-      <w:bookmarkStart w:id="2" w:name="_Toc12901"/>
+      <w:bookmarkStart w:id="1" w:name="_Toc12901"/>
+      <w:bookmarkStart w:id="2" w:name="_Toc131002735"/>
       <w:r>
         <w:rPr>
           <w:rFonts w:hint="eastAsia" w:ascii="华文中宋" w:hAnsi="华文中宋" w:eastAsia="华文中宋" w:cs="华文中宋"/>
@@ -20549,7 +20543,7 @@
                 <w:vertAlign w:val="baseline"/>
                 <w:lang w:val="en-US" w:eastAsia="zh-CN"/>
               </w:rPr>
-              <w:t>git submodule add &lt;url&gt; &lt;path&gt;</w:t>
+              <w:t>git submodule add &lt;path&gt; &lt;url&gt;</w:t>
             </w:r>
           </w:p>
         </w:tc>
@@ -20689,7 +20683,7 @@
                 <w:vertAlign w:val="baseline"/>
                 <w:lang w:val="en-US" w:eastAsia="zh-CN"/>
               </w:rPr>
-              <w:t>git submodule set-url &lt;url&gt; &lt;path&gt;</w:t>
+              <w:t>git submodule set-url &lt;path&gt; &lt;url&gt;</w:t>
             </w:r>
           </w:p>
         </w:tc>
@@ -24925,8 +24919,6 @@
               </w:rPr>
               <w:t>instinct323/</w:t>
             </w:r>
-            <w:bookmarkStart w:id="9" w:name="_GoBack"/>
-            <w:bookmarkEnd w:id="9"/>
             <w:r>
               <w:rPr>
                 <w:rFonts w:hint="eastAsia" w:ascii="华文中宋" w:hAnsi="华文中宋" w:eastAsia="华文中宋" w:cs="华文中宋"/>
@@ -30639,6 +30631,12 @@
             <w:insideH w:val="single" w:color="auto" w:sz="4" w:space="0"/>
             <w:insideV w:val="single" w:color="auto" w:sz="4" w:space="0"/>
           </w:tblBorders>
+          <w:tblCellMar>
+            <w:top w:w="0" w:type="dxa"/>
+            <w:left w:w="108" w:type="dxa"/>
+            <w:bottom w:w="0" w:type="dxa"/>
+            <w:right w:w="108" w:type="dxa"/>
+          </w:tblCellMar>
         </w:tblPrEx>
         <w:tc>
           <w:tcPr>
@@ -37788,12 +37786,6 @@
             <w:insideH w:val="single" w:color="auto" w:sz="4" w:space="0"/>
             <w:insideV w:val="single" w:color="auto" w:sz="4" w:space="0"/>
           </w:tblBorders>
-          <w:tblCellMar>
-            <w:top w:w="0" w:type="dxa"/>
-            <w:left w:w="108" w:type="dxa"/>
-            <w:bottom w:w="0" w:type="dxa"/>
-            <w:right w:w="108" w:type="dxa"/>
-          </w:tblCellMar>
         </w:tblPrEx>
         <w:tc>
           <w:tcPr>
@@ -42903,12 +42895,6 @@
             <w:insideH w:val="single" w:color="auto" w:sz="4" w:space="0"/>
             <w:insideV w:val="single" w:color="auto" w:sz="4" w:space="0"/>
           </w:tblBorders>
-          <w:tblCellMar>
-            <w:top w:w="0" w:type="dxa"/>
-            <w:left w:w="108" w:type="dxa"/>
-            <w:bottom w:w="0" w:type="dxa"/>
-            <w:right w:w="108" w:type="dxa"/>
-          </w:tblCellMar>
         </w:tblPrEx>
         <w:tc>
           <w:tcPr>
@@ -42963,12 +42949,6 @@
             <w:insideH w:val="single" w:color="auto" w:sz="4" w:space="0"/>
             <w:insideV w:val="single" w:color="auto" w:sz="4" w:space="0"/>
           </w:tblBorders>
-          <w:tblCellMar>
-            <w:top w:w="0" w:type="dxa"/>
-            <w:left w:w="108" w:type="dxa"/>
-            <w:bottom w:w="0" w:type="dxa"/>
-            <w:right w:w="108" w:type="dxa"/>
-          </w:tblCellMar>
         </w:tblPrEx>
         <w:tc>
           <w:tcPr>

</xml_diff>

<commit_message>
update on 2024-05-02 12:16:07.550202
</commit_message>
<xml_diff>
--- a/system.docx
+++ b/system.docx
@@ -7464,7 +7464,35 @@
                 <w:vertAlign w:val="baseline"/>
                 <w:lang w:val="en-US" w:eastAsia="zh-CN"/>
               </w:rPr>
-              <w:t>tar -xzvf &lt;.tar.gz&gt; / unzip &lt;.zip&gt;</w:t>
+              <w:t>unzip &lt;</w:t>
+            </w:r>
+            <w:r>
+              <w:rPr>
+                <w:rFonts w:hint="eastAsia" w:ascii="华文中宋" w:hAnsi="华文中宋" w:cs="华文中宋"/>
+                <w:b/>
+                <w:bCs/>
+                <w:color w:val="FF0000"/>
+                <w:spacing w:val="0"/>
+                <w:sz w:val="21"/>
+                <w:szCs w:val="24"/>
+                <w:vertAlign w:val="baseline"/>
+                <w:lang w:val="en-US" w:eastAsia="zh-CN"/>
+              </w:rPr>
+              <w:t>*</w:t>
+            </w:r>
+            <w:r>
+              <w:rPr>
+                <w:rFonts w:hint="eastAsia" w:ascii="华文中宋" w:hAnsi="华文中宋" w:eastAsia="华文中宋" w:cs="华文中宋"/>
+                <w:b/>
+                <w:bCs/>
+                <w:color w:val="FF0000"/>
+                <w:spacing w:val="0"/>
+                <w:sz w:val="21"/>
+                <w:szCs w:val="24"/>
+                <w:vertAlign w:val="baseline"/>
+                <w:lang w:val="en-US" w:eastAsia="zh-CN"/>
+              </w:rPr>
+              <w:t>.zip&gt;</w:t>
             </w:r>
           </w:p>
         </w:tc>
@@ -8807,6 +8835,815 @@
               </w:rPr>
               <w:t>包</w:t>
             </w:r>
+          </w:p>
+        </w:tc>
+      </w:tr>
+    </w:tbl>
+    <w:p>
+      <w:pPr>
+        <w:bidi w:val="0"/>
+        <w:spacing w:line="240" w:lineRule="auto"/>
+        <w:jc w:val="left"/>
+        <w:rPr>
+          <w:rFonts w:hint="default" w:ascii="华文中宋" w:hAnsi="华文中宋" w:eastAsia="华文中宋" w:cs="华文中宋"/>
+          <w:b/>
+          <w:bCs/>
+          <w:color w:val="ED7D31" w:themeColor="accent2"/>
+          <w:spacing w:val="0"/>
+          <w:sz w:val="21"/>
+          <w:szCs w:val="24"/>
+          <w:vertAlign w:val="baseline"/>
+          <w:lang w:val="en-US" w:eastAsia="zh-CN"/>
+          <w14:textFill>
+            <w14:solidFill>
+              <w14:schemeClr w14:val="accent2"/>
+            </w14:solidFill>
+          </w14:textFill>
+        </w:rPr>
+      </w:pPr>
+    </w:p>
+    <w:tbl>
+      <w:tblPr>
+        <w:tblStyle w:val="7"/>
+        <w:tblW w:w="0" w:type="auto"/>
+        <w:tblInd w:w="0" w:type="dxa"/>
+        <w:tblBorders>
+          <w:top w:val="single" w:color="auto" w:sz="4" w:space="0"/>
+          <w:left w:val="single" w:color="auto" w:sz="4" w:space="0"/>
+          <w:bottom w:val="single" w:color="auto" w:sz="4" w:space="0"/>
+          <w:right w:val="single" w:color="auto" w:sz="4" w:space="0"/>
+          <w:insideH w:val="single" w:color="auto" w:sz="4" w:space="0"/>
+          <w:insideV w:val="single" w:color="auto" w:sz="4" w:space="0"/>
+        </w:tblBorders>
+        <w:tblLayout w:type="autofit"/>
+        <w:tblCellMar>
+          <w:top w:w="0" w:type="dxa"/>
+          <w:left w:w="108" w:type="dxa"/>
+          <w:bottom w:w="0" w:type="dxa"/>
+          <w:right w:w="108" w:type="dxa"/>
+        </w:tblCellMar>
+      </w:tblPr>
+      <w:tblGrid>
+        <w:gridCol w:w="402"/>
+        <w:gridCol w:w="1149"/>
+        <w:gridCol w:w="410"/>
+        <w:gridCol w:w="661"/>
+        <w:gridCol w:w="661"/>
+      </w:tblGrid>
+      <w:tr>
+        <w:tblPrEx>
+          <w:tblBorders>
+            <w:top w:val="single" w:color="auto" w:sz="4" w:space="0"/>
+            <w:left w:val="single" w:color="auto" w:sz="4" w:space="0"/>
+            <w:bottom w:val="single" w:color="auto" w:sz="4" w:space="0"/>
+            <w:right w:val="single" w:color="auto" w:sz="4" w:space="0"/>
+            <w:insideH w:val="single" w:color="auto" w:sz="4" w:space="0"/>
+            <w:insideV w:val="single" w:color="auto" w:sz="4" w:space="0"/>
+          </w:tblBorders>
+          <w:tblCellMar>
+            <w:top w:w="0" w:type="dxa"/>
+            <w:left w:w="108" w:type="dxa"/>
+            <w:bottom w:w="0" w:type="dxa"/>
+            <w:right w:w="108" w:type="dxa"/>
+          </w:tblCellMar>
+        </w:tblPrEx>
+        <w:tc>
+          <w:tcPr>
+            <w:tcW w:w="0" w:type="auto"/>
+            <w:gridSpan w:val="5"/>
+          </w:tcPr>
+          <w:p>
+            <w:pPr>
+              <w:bidi w:val="0"/>
+              <w:spacing w:line="240" w:lineRule="auto"/>
+              <w:jc w:val="left"/>
+              <w:rPr>
+                <w:rFonts w:hint="eastAsia" w:ascii="华文中宋" w:hAnsi="华文中宋" w:eastAsia="华文中宋" w:cs="华文中宋"/>
+                <w:b/>
+                <w:bCs/>
+                <w:color w:val="ED7D31" w:themeColor="accent2"/>
+                <w:spacing w:val="0"/>
+                <w:sz w:val="21"/>
+                <w:szCs w:val="24"/>
+                <w:vertAlign w:val="baseline"/>
+                <w:lang w:val="en-US" w:eastAsia="zh-CN"/>
+                <w14:textFill>
+                  <w14:solidFill>
+                    <w14:schemeClr w14:val="accent2"/>
+                  </w14:solidFill>
+                </w14:textFill>
+              </w:rPr>
+            </w:pPr>
+            <w:r>
+              <w:rPr>
+                <w:rFonts w:hint="eastAsia" w:ascii="华文中宋" w:hAnsi="华文中宋" w:cs="华文中宋"/>
+                <w:b/>
+                <w:bCs/>
+                <w:color w:val="ED7D31" w:themeColor="accent2"/>
+                <w:spacing w:val="0"/>
+                <w:sz w:val="21"/>
+                <w:szCs w:val="24"/>
+                <w:vertAlign w:val="baseline"/>
+                <w:lang w:val="en-US" w:eastAsia="zh-CN"/>
+                <w14:textFill>
+                  <w14:solidFill>
+                    <w14:schemeClr w14:val="accent2"/>
+                  </w14:solidFill>
+                </w14:textFill>
+              </w:rPr>
+              <w:t>压缩tar</w:t>
+            </w:r>
+            <w:r>
+              <w:rPr>
+                <w:rFonts w:hint="eastAsia" w:ascii="华文中宋" w:hAnsi="华文中宋" w:eastAsia="华文中宋" w:cs="华文中宋"/>
+                <w:b/>
+                <w:bCs/>
+                <w:color w:val="ED7D31" w:themeColor="accent2"/>
+                <w:spacing w:val="0"/>
+                <w:sz w:val="21"/>
+                <w:szCs w:val="24"/>
+                <w:vertAlign w:val="baseline"/>
+                <w:lang w:val="en-US" w:eastAsia="zh-CN"/>
+                <w14:textFill>
+                  <w14:solidFill>
+                    <w14:schemeClr w14:val="accent2"/>
+                  </w14:solidFill>
+                </w14:textFill>
+              </w:rPr>
+              <w:t>：</w:t>
+            </w:r>
+          </w:p>
+        </w:tc>
+      </w:tr>
+      <w:tr>
+        <w:tblPrEx>
+          <w:tblBorders>
+            <w:top w:val="single" w:color="auto" w:sz="4" w:space="0"/>
+            <w:left w:val="single" w:color="auto" w:sz="4" w:space="0"/>
+            <w:bottom w:val="single" w:color="auto" w:sz="4" w:space="0"/>
+            <w:right w:val="single" w:color="auto" w:sz="4" w:space="0"/>
+            <w:insideH w:val="single" w:color="auto" w:sz="4" w:space="0"/>
+            <w:insideV w:val="single" w:color="auto" w:sz="4" w:space="0"/>
+          </w:tblBorders>
+          <w:tblCellMar>
+            <w:top w:w="0" w:type="dxa"/>
+            <w:left w:w="108" w:type="dxa"/>
+            <w:bottom w:w="0" w:type="dxa"/>
+            <w:right w:w="108" w:type="dxa"/>
+          </w:tblCellMar>
+        </w:tblPrEx>
+        <w:trPr>
+          <w:trHeight w:val="242" w:hRule="atLeast"/>
+        </w:trPr>
+        <w:tc>
+          <w:tcPr>
+            <w:tcW w:w="2622" w:type="dxa"/>
+            <w:gridSpan w:val="4"/>
+          </w:tcPr>
+          <w:p>
+            <w:pPr>
+              <w:bidi w:val="0"/>
+              <w:spacing w:line="240" w:lineRule="auto"/>
+              <w:jc w:val="left"/>
+              <w:rPr>
+                <w:rFonts w:hint="eastAsia" w:ascii="华文中宋" w:hAnsi="华文中宋" w:eastAsia="华文中宋" w:cs="华文中宋"/>
+                <w:b/>
+                <w:bCs/>
+                <w:color w:val="FF0000"/>
+                <w:spacing w:val="0"/>
+                <w:sz w:val="21"/>
+                <w:szCs w:val="24"/>
+                <w:vertAlign w:val="baseline"/>
+                <w:lang w:val="en-US" w:eastAsia="zh-CN"/>
+              </w:rPr>
+            </w:pPr>
+            <w:r>
+              <w:rPr>
+                <w:rFonts w:hint="eastAsia" w:ascii="华文中宋" w:hAnsi="华文中宋" w:cs="华文中宋"/>
+                <w:b/>
+                <w:bCs/>
+                <w:color w:val="FF0000"/>
+                <w:spacing w:val="0"/>
+                <w:sz w:val="21"/>
+                <w:szCs w:val="24"/>
+                <w:vertAlign w:val="baseline"/>
+                <w:lang w:val="en-US" w:eastAsia="zh-CN"/>
+              </w:rPr>
+              <w:t>tar -xf &lt;*.tar&gt;</w:t>
+            </w:r>
+          </w:p>
+        </w:tc>
+        <w:tc>
+          <w:tcPr>
+            <w:tcW w:w="661" w:type="dxa"/>
+            <w:vAlign w:val="top"/>
+          </w:tcPr>
+          <w:p>
+            <w:pPr>
+              <w:bidi w:val="0"/>
+              <w:spacing w:line="240" w:lineRule="auto"/>
+              <w:jc w:val="left"/>
+              <w:rPr>
+                <w:rFonts w:hint="default" w:ascii="华文中宋" w:hAnsi="华文中宋" w:eastAsia="华文中宋" w:cs="华文中宋"/>
+                <w:b/>
+                <w:bCs/>
+                <w:color w:val="EA82F1"/>
+                <w:sz w:val="21"/>
+                <w:szCs w:val="24"/>
+                <w:lang w:val="en-US" w:eastAsia="zh-CN"/>
+              </w:rPr>
+            </w:pPr>
+            <w:r>
+              <w:rPr>
+                <w:rFonts w:hint="eastAsia" w:ascii="华文中宋" w:hAnsi="华文中宋" w:cs="华文中宋"/>
+                <w:b/>
+                <w:bCs/>
+                <w:color w:val="EA82F1"/>
+                <w:sz w:val="21"/>
+                <w:szCs w:val="24"/>
+                <w:lang w:val="en-US" w:eastAsia="zh-CN"/>
+              </w:rPr>
+              <w:t>解压</w:t>
+            </w:r>
+          </w:p>
+        </w:tc>
+      </w:tr>
+      <w:tr>
+        <w:tblPrEx>
+          <w:tblBorders>
+            <w:top w:val="single" w:color="auto" w:sz="4" w:space="0"/>
+            <w:left w:val="single" w:color="auto" w:sz="4" w:space="0"/>
+            <w:bottom w:val="single" w:color="auto" w:sz="4" w:space="0"/>
+            <w:right w:val="single" w:color="auto" w:sz="4" w:space="0"/>
+            <w:insideH w:val="single" w:color="auto" w:sz="4" w:space="0"/>
+            <w:insideV w:val="single" w:color="auto" w:sz="4" w:space="0"/>
+          </w:tblBorders>
+          <w:tblCellMar>
+            <w:top w:w="0" w:type="dxa"/>
+            <w:left w:w="108" w:type="dxa"/>
+            <w:bottom w:w="0" w:type="dxa"/>
+            <w:right w:w="108" w:type="dxa"/>
+          </w:tblCellMar>
+        </w:tblPrEx>
+        <w:trPr>
+          <w:trHeight w:val="242" w:hRule="atLeast"/>
+        </w:trPr>
+        <w:tc>
+          <w:tcPr>
+            <w:tcW w:w="2622" w:type="dxa"/>
+            <w:gridSpan w:val="4"/>
+          </w:tcPr>
+          <w:p>
+            <w:pPr>
+              <w:bidi w:val="0"/>
+              <w:spacing w:line="240" w:lineRule="auto"/>
+              <w:jc w:val="left"/>
+              <w:rPr>
+                <w:rFonts w:hint="default" w:ascii="华文中宋" w:hAnsi="华文中宋" w:cs="华文中宋"/>
+                <w:b/>
+                <w:bCs/>
+                <w:color w:val="FF0000"/>
+                <w:spacing w:val="0"/>
+                <w:sz w:val="21"/>
+                <w:szCs w:val="24"/>
+                <w:vertAlign w:val="baseline"/>
+                <w:lang w:val="en-US" w:eastAsia="zh-CN"/>
+              </w:rPr>
+            </w:pPr>
+            <w:r>
+              <w:rPr>
+                <w:rFonts w:hint="eastAsia" w:ascii="华文中宋" w:hAnsi="华文中宋" w:cs="华文中宋"/>
+                <w:b/>
+                <w:bCs/>
+                <w:color w:val="FF0000"/>
+                <w:spacing w:val="0"/>
+                <w:sz w:val="21"/>
+                <w:szCs w:val="24"/>
+                <w:vertAlign w:val="baseline"/>
+                <w:lang w:val="en-US" w:eastAsia="zh-CN"/>
+              </w:rPr>
+              <w:t>tar -cf &lt;*.tar&gt; &lt;src&gt;</w:t>
+            </w:r>
+          </w:p>
+        </w:tc>
+        <w:tc>
+          <w:tcPr>
+            <w:tcW w:w="661" w:type="dxa"/>
+            <w:vAlign w:val="top"/>
+          </w:tcPr>
+          <w:p>
+            <w:pPr>
+              <w:bidi w:val="0"/>
+              <w:spacing w:line="240" w:lineRule="auto"/>
+              <w:jc w:val="left"/>
+              <w:rPr>
+                <w:rFonts w:hint="default" w:ascii="华文中宋" w:hAnsi="华文中宋" w:cs="华文中宋"/>
+                <w:b/>
+                <w:bCs/>
+                <w:color w:val="EA82F1"/>
+                <w:sz w:val="21"/>
+                <w:szCs w:val="24"/>
+                <w:lang w:val="en-US" w:eastAsia="zh-CN"/>
+              </w:rPr>
+            </w:pPr>
+            <w:r>
+              <w:rPr>
+                <w:rFonts w:hint="eastAsia" w:ascii="华文中宋" w:hAnsi="华文中宋" w:cs="华文中宋"/>
+                <w:b/>
+                <w:bCs/>
+                <w:color w:val="EA82F1"/>
+                <w:sz w:val="21"/>
+                <w:szCs w:val="24"/>
+                <w:lang w:val="en-US" w:eastAsia="zh-CN"/>
+              </w:rPr>
+              <w:t>压缩</w:t>
+            </w:r>
+          </w:p>
+        </w:tc>
+      </w:tr>
+      <w:tr>
+        <w:tblPrEx>
+          <w:tblBorders>
+            <w:top w:val="single" w:color="auto" w:sz="4" w:space="0"/>
+            <w:left w:val="single" w:color="auto" w:sz="4" w:space="0"/>
+            <w:bottom w:val="single" w:color="auto" w:sz="4" w:space="0"/>
+            <w:right w:val="single" w:color="auto" w:sz="4" w:space="0"/>
+            <w:insideH w:val="single" w:color="auto" w:sz="4" w:space="0"/>
+            <w:insideV w:val="single" w:color="auto" w:sz="4" w:space="0"/>
+          </w:tblBorders>
+          <w:tblCellMar>
+            <w:top w:w="0" w:type="dxa"/>
+            <w:left w:w="108" w:type="dxa"/>
+            <w:bottom w:w="0" w:type="dxa"/>
+            <w:right w:w="108" w:type="dxa"/>
+          </w:tblCellMar>
+        </w:tblPrEx>
+        <w:trPr>
+          <w:trHeight w:val="242" w:hRule="atLeast"/>
+        </w:trPr>
+        <w:tc>
+          <w:tcPr>
+            <w:tcW w:w="2622" w:type="dxa"/>
+            <w:gridSpan w:val="4"/>
+            <w:vAlign w:val="top"/>
+          </w:tcPr>
+          <w:p>
+            <w:pPr>
+              <w:bidi w:val="0"/>
+              <w:spacing w:line="240" w:lineRule="auto"/>
+              <w:jc w:val="left"/>
+              <w:rPr>
+                <w:rFonts w:hint="eastAsia" w:ascii="华文中宋" w:hAnsi="华文中宋" w:eastAsia="华文中宋" w:cs="华文中宋"/>
+                <w:b/>
+                <w:bCs/>
+                <w:color w:val="FF0000"/>
+                <w:spacing w:val="0"/>
+                <w:kern w:val="2"/>
+                <w:sz w:val="21"/>
+                <w:szCs w:val="24"/>
+                <w:vertAlign w:val="baseline"/>
+                <w:lang w:val="en-US" w:eastAsia="zh-CN" w:bidi="ar-SA"/>
+              </w:rPr>
+            </w:pPr>
+            <w:r>
+              <w:rPr>
+                <w:rFonts w:hint="eastAsia" w:ascii="华文中宋" w:hAnsi="华文中宋" w:cs="华文中宋"/>
+                <w:b/>
+                <w:bCs/>
+                <w:color w:val="FF0000"/>
+                <w:spacing w:val="0"/>
+                <w:sz w:val="21"/>
+                <w:szCs w:val="24"/>
+                <w:vertAlign w:val="baseline"/>
+                <w:lang w:val="en-US" w:eastAsia="zh-CN"/>
+              </w:rPr>
+              <w:t>tar -uf &lt;*.tar&gt; &lt;src&gt;</w:t>
+            </w:r>
+          </w:p>
+        </w:tc>
+        <w:tc>
+          <w:tcPr>
+            <w:tcW w:w="661" w:type="dxa"/>
+            <w:vAlign w:val="top"/>
+          </w:tcPr>
+          <w:p>
+            <w:pPr>
+              <w:bidi w:val="0"/>
+              <w:spacing w:line="240" w:lineRule="auto"/>
+              <w:jc w:val="left"/>
+              <w:rPr>
+                <w:rFonts w:hint="eastAsia" w:ascii="华文中宋" w:hAnsi="华文中宋" w:eastAsia="华文中宋" w:cs="华文中宋"/>
+                <w:b/>
+                <w:bCs/>
+                <w:color w:val="EA82F1"/>
+                <w:spacing w:val="6"/>
+                <w:kern w:val="2"/>
+                <w:sz w:val="21"/>
+                <w:szCs w:val="24"/>
+                <w:lang w:val="en-US" w:eastAsia="zh-CN" w:bidi="ar-SA"/>
+              </w:rPr>
+            </w:pPr>
+            <w:r>
+              <w:rPr>
+                <w:rFonts w:hint="eastAsia" w:ascii="华文中宋" w:hAnsi="华文中宋" w:cs="华文中宋"/>
+                <w:b/>
+                <w:bCs/>
+                <w:color w:val="EA82F1"/>
+                <w:sz w:val="21"/>
+                <w:szCs w:val="24"/>
+                <w:lang w:val="en-US" w:eastAsia="zh-CN"/>
+              </w:rPr>
+              <w:t>更新</w:t>
+            </w:r>
+          </w:p>
+        </w:tc>
+      </w:tr>
+      <w:tr>
+        <w:tblPrEx>
+          <w:tblBorders>
+            <w:top w:val="single" w:color="auto" w:sz="4" w:space="0"/>
+            <w:left w:val="single" w:color="auto" w:sz="4" w:space="0"/>
+            <w:bottom w:val="single" w:color="auto" w:sz="4" w:space="0"/>
+            <w:right w:val="single" w:color="auto" w:sz="4" w:space="0"/>
+            <w:insideH w:val="single" w:color="auto" w:sz="4" w:space="0"/>
+            <w:insideV w:val="single" w:color="auto" w:sz="4" w:space="0"/>
+          </w:tblBorders>
+          <w:tblCellMar>
+            <w:top w:w="0" w:type="dxa"/>
+            <w:left w:w="108" w:type="dxa"/>
+            <w:bottom w:w="0" w:type="dxa"/>
+            <w:right w:w="108" w:type="dxa"/>
+          </w:tblCellMar>
+        </w:tblPrEx>
+        <w:trPr>
+          <w:trHeight w:val="242" w:hRule="atLeast"/>
+        </w:trPr>
+        <w:tc>
+          <w:tcPr>
+            <w:tcW w:w="2622" w:type="dxa"/>
+            <w:gridSpan w:val="4"/>
+            <w:vAlign w:val="top"/>
+          </w:tcPr>
+          <w:p>
+            <w:pPr>
+              <w:bidi w:val="0"/>
+              <w:spacing w:line="240" w:lineRule="auto"/>
+              <w:jc w:val="left"/>
+              <w:rPr>
+                <w:rFonts w:hint="eastAsia" w:ascii="华文中宋" w:hAnsi="华文中宋" w:eastAsia="华文中宋" w:cs="华文中宋"/>
+                <w:b/>
+                <w:bCs/>
+                <w:color w:val="FF0000"/>
+                <w:spacing w:val="0"/>
+                <w:kern w:val="2"/>
+                <w:sz w:val="21"/>
+                <w:szCs w:val="24"/>
+                <w:vertAlign w:val="baseline"/>
+                <w:lang w:val="en-US" w:eastAsia="zh-CN" w:bidi="ar-SA"/>
+              </w:rPr>
+            </w:pPr>
+            <w:r>
+              <w:rPr>
+                <w:rFonts w:hint="eastAsia" w:ascii="华文中宋" w:hAnsi="华文中宋" w:cs="华文中宋"/>
+                <w:b/>
+                <w:bCs/>
+                <w:color w:val="FF0000"/>
+                <w:spacing w:val="0"/>
+                <w:sz w:val="21"/>
+                <w:szCs w:val="24"/>
+                <w:vertAlign w:val="baseline"/>
+                <w:lang w:val="en-US" w:eastAsia="zh-CN"/>
+              </w:rPr>
+              <w:t>tar -tf &lt;*.tar&gt;</w:t>
+            </w:r>
+          </w:p>
+        </w:tc>
+        <w:tc>
+          <w:tcPr>
+            <w:tcW w:w="661" w:type="dxa"/>
+            <w:vAlign w:val="top"/>
+          </w:tcPr>
+          <w:p>
+            <w:pPr>
+              <w:bidi w:val="0"/>
+              <w:spacing w:line="240" w:lineRule="auto"/>
+              <w:jc w:val="left"/>
+              <w:rPr>
+                <w:rFonts w:hint="eastAsia" w:ascii="华文中宋" w:hAnsi="华文中宋" w:eastAsia="华文中宋" w:cs="华文中宋"/>
+                <w:b/>
+                <w:bCs/>
+                <w:color w:val="EA82F1"/>
+                <w:spacing w:val="6"/>
+                <w:kern w:val="2"/>
+                <w:sz w:val="21"/>
+                <w:szCs w:val="24"/>
+                <w:lang w:val="en-US" w:eastAsia="zh-CN" w:bidi="ar-SA"/>
+              </w:rPr>
+            </w:pPr>
+            <w:r>
+              <w:rPr>
+                <w:rFonts w:hint="eastAsia" w:ascii="华文中宋" w:hAnsi="华文中宋" w:cs="华文中宋"/>
+                <w:b/>
+                <w:bCs/>
+                <w:color w:val="EA82F1"/>
+                <w:sz w:val="21"/>
+                <w:szCs w:val="24"/>
+                <w:lang w:val="en-US" w:eastAsia="zh-CN"/>
+              </w:rPr>
+              <w:t>查看</w:t>
+            </w:r>
+          </w:p>
+        </w:tc>
+      </w:tr>
+      <w:tr>
+        <w:tblPrEx>
+          <w:tblBorders>
+            <w:top w:val="single" w:color="auto" w:sz="4" w:space="0"/>
+            <w:left w:val="single" w:color="auto" w:sz="4" w:space="0"/>
+            <w:bottom w:val="single" w:color="auto" w:sz="4" w:space="0"/>
+            <w:right w:val="single" w:color="auto" w:sz="4" w:space="0"/>
+            <w:insideH w:val="single" w:color="auto" w:sz="4" w:space="0"/>
+            <w:insideV w:val="single" w:color="auto" w:sz="4" w:space="0"/>
+          </w:tblBorders>
+          <w:tblCellMar>
+            <w:top w:w="0" w:type="dxa"/>
+            <w:left w:w="108" w:type="dxa"/>
+            <w:bottom w:w="0" w:type="dxa"/>
+            <w:right w:w="108" w:type="dxa"/>
+          </w:tblCellMar>
+        </w:tblPrEx>
+        <w:trPr>
+          <w:trHeight w:val="242" w:hRule="atLeast"/>
+        </w:trPr>
+        <w:tc>
+          <w:tcPr>
+            <w:tcW w:w="2622" w:type="dxa"/>
+            <w:gridSpan w:val="4"/>
+            <w:vAlign w:val="top"/>
+          </w:tcPr>
+          <w:p>
+            <w:pPr>
+              <w:bidi w:val="0"/>
+              <w:spacing w:line="240" w:lineRule="auto"/>
+              <w:jc w:val="left"/>
+              <w:rPr>
+                <w:rFonts w:hint="eastAsia" w:ascii="华文中宋" w:hAnsi="华文中宋" w:eastAsia="华文中宋" w:cs="华文中宋"/>
+                <w:b/>
+                <w:bCs/>
+                <w:color w:val="FF0000"/>
+                <w:spacing w:val="0"/>
+                <w:kern w:val="2"/>
+                <w:sz w:val="21"/>
+                <w:szCs w:val="24"/>
+                <w:vertAlign w:val="baseline"/>
+                <w:lang w:val="en-US" w:eastAsia="zh-CN" w:bidi="ar-SA"/>
+              </w:rPr>
+            </w:pPr>
+            <w:r>
+              <w:rPr>
+                <w:rFonts w:hint="eastAsia" w:ascii="华文中宋" w:hAnsi="华文中宋" w:cs="华文中宋"/>
+                <w:b/>
+                <w:bCs/>
+                <w:color w:val="FF0000"/>
+                <w:spacing w:val="0"/>
+                <w:sz w:val="21"/>
+                <w:szCs w:val="24"/>
+                <w:vertAlign w:val="baseline"/>
+                <w:lang w:val="en-US" w:eastAsia="zh-CN"/>
+              </w:rPr>
+              <w:t>tar -rf &lt;*.tar&gt; &lt;src&gt;</w:t>
+            </w:r>
+          </w:p>
+        </w:tc>
+        <w:tc>
+          <w:tcPr>
+            <w:tcW w:w="661" w:type="dxa"/>
+            <w:vAlign w:val="top"/>
+          </w:tcPr>
+          <w:p>
+            <w:pPr>
+              <w:bidi w:val="0"/>
+              <w:spacing w:line="240" w:lineRule="auto"/>
+              <w:jc w:val="left"/>
+              <w:rPr>
+                <w:rFonts w:hint="eastAsia" w:ascii="华文中宋" w:hAnsi="华文中宋" w:eastAsia="华文中宋" w:cs="华文中宋"/>
+                <w:b/>
+                <w:bCs/>
+                <w:color w:val="EA82F1"/>
+                <w:spacing w:val="6"/>
+                <w:kern w:val="2"/>
+                <w:sz w:val="21"/>
+                <w:szCs w:val="24"/>
+                <w:lang w:val="en-US" w:eastAsia="zh-CN" w:bidi="ar-SA"/>
+              </w:rPr>
+            </w:pPr>
+            <w:r>
+              <w:rPr>
+                <w:rFonts w:hint="eastAsia" w:ascii="华文中宋" w:hAnsi="华文中宋" w:cs="华文中宋"/>
+                <w:b/>
+                <w:bCs/>
+                <w:color w:val="EA82F1"/>
+                <w:sz w:val="21"/>
+                <w:szCs w:val="24"/>
+                <w:lang w:val="en-US" w:eastAsia="zh-CN"/>
+              </w:rPr>
+              <w:t>追加</w:t>
+            </w:r>
+            <w:bookmarkStart w:id="9" w:name="_GoBack"/>
+            <w:bookmarkEnd w:id="9"/>
+          </w:p>
+        </w:tc>
+      </w:tr>
+      <w:tr>
+        <w:tblPrEx>
+          <w:tblBorders>
+            <w:top w:val="single" w:color="auto" w:sz="4" w:space="0"/>
+            <w:left w:val="single" w:color="auto" w:sz="4" w:space="0"/>
+            <w:bottom w:val="single" w:color="auto" w:sz="4" w:space="0"/>
+            <w:right w:val="single" w:color="auto" w:sz="4" w:space="0"/>
+            <w:insideH w:val="single" w:color="auto" w:sz="4" w:space="0"/>
+            <w:insideV w:val="single" w:color="auto" w:sz="4" w:space="0"/>
+          </w:tblBorders>
+          <w:tblCellMar>
+            <w:top w:w="0" w:type="dxa"/>
+            <w:left w:w="108" w:type="dxa"/>
+            <w:bottom w:w="0" w:type="dxa"/>
+            <w:right w:w="108" w:type="dxa"/>
+          </w:tblCellMar>
+        </w:tblPrEx>
+        <w:trPr>
+          <w:trHeight w:val="242" w:hRule="atLeast"/>
+        </w:trPr>
+        <w:tc>
+          <w:tcPr>
+            <w:tcW w:w="0" w:type="auto"/>
+          </w:tcPr>
+          <w:p>
+            <w:pPr>
+              <w:bidi w:val="0"/>
+              <w:spacing w:line="240" w:lineRule="auto"/>
+              <w:jc w:val="left"/>
+              <w:rPr>
+                <w:rFonts w:hint="default" w:ascii="华文中宋" w:hAnsi="华文中宋" w:eastAsia="华文中宋" w:cs="华文中宋"/>
+                <w:b/>
+                <w:bCs/>
+                <w:color w:val="FF0000"/>
+                <w:spacing w:val="0"/>
+                <w:sz w:val="21"/>
+                <w:szCs w:val="24"/>
+                <w:vertAlign w:val="baseline"/>
+                <w:lang w:val="en-US" w:eastAsia="zh-CN"/>
+              </w:rPr>
+            </w:pPr>
+            <w:r>
+              <w:rPr>
+                <w:rFonts w:hint="eastAsia" w:ascii="华文中宋" w:hAnsi="华文中宋" w:cs="华文中宋"/>
+                <w:b/>
+                <w:bCs/>
+                <w:color w:val="FF0000"/>
+                <w:spacing w:val="0"/>
+                <w:sz w:val="21"/>
+                <w:szCs w:val="24"/>
+                <w:vertAlign w:val="baseline"/>
+                <w:lang w:val="en-US" w:eastAsia="zh-CN"/>
+              </w:rPr>
+              <w:t>-z</w:t>
+            </w:r>
+          </w:p>
+        </w:tc>
+        <w:tc>
+          <w:tcPr>
+            <w:tcW w:w="0" w:type="auto"/>
+          </w:tcPr>
+          <w:p>
+            <w:pPr>
+              <w:bidi w:val="0"/>
+              <w:spacing w:line="240" w:lineRule="auto"/>
+              <w:jc w:val="left"/>
+              <w:rPr>
+                <w:rFonts w:hint="default" w:ascii="华文中宋" w:hAnsi="华文中宋" w:eastAsia="华文中宋" w:cs="华文中宋"/>
+                <w:b/>
+                <w:bCs/>
+                <w:color w:val="ED7D31" w:themeColor="accent2"/>
+                <w:spacing w:val="0"/>
+                <w:sz w:val="21"/>
+                <w:szCs w:val="24"/>
+                <w:vertAlign w:val="baseline"/>
+                <w:lang w:val="en-US" w:eastAsia="zh-CN"/>
+                <w14:textFill>
+                  <w14:solidFill>
+                    <w14:schemeClr w14:val="accent2"/>
+                  </w14:solidFill>
+                </w14:textFill>
+              </w:rPr>
+            </w:pPr>
+            <w:r>
+              <w:rPr>
+                <w:rFonts w:hint="eastAsia" w:ascii="华文中宋" w:hAnsi="华文中宋" w:cs="华文中宋"/>
+                <w:b/>
+                <w:bCs/>
+                <w:color w:val="EA82F1"/>
+                <w:sz w:val="21"/>
+                <w:szCs w:val="24"/>
+                <w:lang w:val="en-US" w:eastAsia="zh-CN"/>
+              </w:rPr>
+              <w:t>gzip特性</w:t>
+            </w:r>
+          </w:p>
+        </w:tc>
+        <w:tc>
+          <w:tcPr>
+            <w:tcW w:w="0" w:type="auto"/>
+            <w:vAlign w:val="top"/>
+          </w:tcPr>
+          <w:p>
+            <w:pPr>
+              <w:bidi w:val="0"/>
+              <w:spacing w:line="240" w:lineRule="auto"/>
+              <w:jc w:val="left"/>
+              <w:rPr>
+                <w:rFonts w:hint="default" w:ascii="华文中宋" w:hAnsi="华文中宋" w:eastAsia="华文中宋" w:cs="华文中宋"/>
+                <w:b/>
+                <w:bCs/>
+                <w:color w:val="FF0000"/>
+                <w:spacing w:val="0"/>
+                <w:kern w:val="2"/>
+                <w:sz w:val="21"/>
+                <w:szCs w:val="24"/>
+                <w:vertAlign w:val="baseline"/>
+                <w:lang w:val="en-US" w:eastAsia="zh-CN" w:bidi="ar-SA"/>
+              </w:rPr>
+            </w:pPr>
+            <w:r>
+              <w:rPr>
+                <w:rFonts w:hint="eastAsia" w:ascii="华文中宋" w:hAnsi="华文中宋" w:cs="华文中宋"/>
+                <w:b/>
+                <w:bCs/>
+                <w:color w:val="FF0000"/>
+                <w:spacing w:val="0"/>
+                <w:sz w:val="21"/>
+                <w:szCs w:val="24"/>
+                <w:vertAlign w:val="baseline"/>
+                <w:lang w:val="en-US" w:eastAsia="zh-CN"/>
+              </w:rPr>
+              <w:t>-v</w:t>
+            </w:r>
+          </w:p>
+        </w:tc>
+        <w:tc>
+          <w:tcPr>
+            <w:tcW w:w="661" w:type="dxa"/>
+            <w:vAlign w:val="top"/>
+          </w:tcPr>
+          <w:p>
+            <w:pPr>
+              <w:bidi w:val="0"/>
+              <w:spacing w:line="240" w:lineRule="auto"/>
+              <w:jc w:val="left"/>
+              <w:rPr>
+                <w:rFonts w:hint="default" w:ascii="华文中宋" w:hAnsi="华文中宋" w:eastAsia="华文中宋" w:cs="华文中宋"/>
+                <w:b/>
+                <w:bCs/>
+                <w:color w:val="EA82F1"/>
+                <w:sz w:val="21"/>
+                <w:szCs w:val="24"/>
+                <w:lang w:val="en-US" w:eastAsia="zh-CN"/>
+              </w:rPr>
+            </w:pPr>
+            <w:r>
+              <w:rPr>
+                <w:rFonts w:hint="eastAsia" w:ascii="华文中宋" w:hAnsi="华文中宋" w:cs="华文中宋"/>
+                <w:b/>
+                <w:bCs/>
+                <w:color w:val="EA82F1"/>
+                <w:sz w:val="21"/>
+                <w:szCs w:val="24"/>
+                <w:lang w:val="en-US" w:eastAsia="zh-CN"/>
+              </w:rPr>
+              <w:t>显示</w:t>
+            </w:r>
+          </w:p>
+        </w:tc>
+        <w:tc>
+          <w:tcPr>
+            <w:tcW w:w="661" w:type="dxa"/>
+            <w:vAlign w:val="top"/>
+          </w:tcPr>
+          <w:p>
+            <w:pPr>
+              <w:bidi w:val="0"/>
+              <w:spacing w:line="240" w:lineRule="auto"/>
+              <w:jc w:val="left"/>
+              <w:rPr>
+                <w:rFonts w:hint="default" w:ascii="华文中宋" w:hAnsi="华文中宋" w:eastAsia="华文中宋" w:cs="华文中宋"/>
+                <w:b/>
+                <w:bCs/>
+                <w:color w:val="EA82F1"/>
+                <w:sz w:val="21"/>
+                <w:szCs w:val="24"/>
+                <w:lang w:val="en-US" w:eastAsia="zh-CN"/>
+              </w:rPr>
+            </w:pPr>
           </w:p>
         </w:tc>
       </w:tr>
@@ -8873,6 +9710,12 @@
             <w:insideH w:val="single" w:color="auto" w:sz="4" w:space="0"/>
             <w:insideV w:val="single" w:color="auto" w:sz="4" w:space="0"/>
           </w:tblBorders>
+          <w:tblCellMar>
+            <w:top w:w="0" w:type="dxa"/>
+            <w:left w:w="108" w:type="dxa"/>
+            <w:bottom w:w="0" w:type="dxa"/>
+            <w:right w:w="108" w:type="dxa"/>
+          </w:tblCellMar>
         </w:tblPrEx>
         <w:tc>
           <w:tcPr>
@@ -8918,7 +9761,7 @@
                   </w14:solidFill>
                 </w14:textFill>
               </w:rPr>
-              <w:t>文件编辑vim ：</w:t>
+              <w:t>文件编辑vim：</w:t>
             </w:r>
           </w:p>
         </w:tc>
@@ -9582,7 +10425,7 @@
                   </w14:solidFill>
                 </w14:textFill>
               </w:rPr>
-              <w:t>文件阅读more ：</w:t>
+              <w:t>文件阅读more：</w:t>
             </w:r>
           </w:p>
         </w:tc>
@@ -10104,12 +10947,6 @@
             <w:insideH w:val="single" w:color="auto" w:sz="4" w:space="0"/>
             <w:insideV w:val="single" w:color="auto" w:sz="4" w:space="0"/>
           </w:tblBorders>
-          <w:tblCellMar>
-            <w:top w:w="0" w:type="dxa"/>
-            <w:left w:w="108" w:type="dxa"/>
-            <w:bottom w:w="0" w:type="dxa"/>
-            <w:right w:w="108" w:type="dxa"/>
-          </w:tblCellMar>
         </w:tblPrEx>
         <w:tc>
           <w:tcPr>
@@ -12119,6 +12956,12 @@
             <w:insideH w:val="single" w:color="auto" w:sz="4" w:space="0"/>
             <w:insideV w:val="single" w:color="auto" w:sz="4" w:space="0"/>
           </w:tblBorders>
+          <w:tblCellMar>
+            <w:top w:w="0" w:type="dxa"/>
+            <w:left w:w="108" w:type="dxa"/>
+            <w:bottom w:w="0" w:type="dxa"/>
+            <w:right w:w="108" w:type="dxa"/>
+          </w:tblCellMar>
         </w:tblPrEx>
         <w:tc>
           <w:tcPr>
@@ -14353,8 +15196,8 @@
           </w14:textFill>
         </w:rPr>
       </w:pPr>
-      <w:bookmarkStart w:id="1" w:name="_Toc12901"/>
-      <w:bookmarkStart w:id="2" w:name="_Toc131002735"/>
+      <w:bookmarkStart w:id="1" w:name="_Toc131002735"/>
+      <w:bookmarkStart w:id="2" w:name="_Toc12901"/>
       <w:r>
         <w:rPr>
           <w:rFonts w:hint="eastAsia" w:ascii="华文中宋" w:hAnsi="华文中宋" w:eastAsia="华文中宋" w:cs="华文中宋"/>
@@ -29598,12 +30441,6 @@
             <w:insideH w:val="single" w:color="auto" w:sz="4" w:space="0"/>
             <w:insideV w:val="single" w:color="auto" w:sz="4" w:space="0"/>
           </w:tblBorders>
-          <w:tblCellMar>
-            <w:top w:w="0" w:type="dxa"/>
-            <w:left w:w="108" w:type="dxa"/>
-            <w:bottom w:w="0" w:type="dxa"/>
-            <w:right w:w="108" w:type="dxa"/>
-          </w:tblCellMar>
         </w:tblPrEx>
         <w:trPr>
           <w:trHeight w:val="90" w:hRule="atLeast"/>
@@ -37786,6 +38623,12 @@
             <w:insideH w:val="single" w:color="auto" w:sz="4" w:space="0"/>
             <w:insideV w:val="single" w:color="auto" w:sz="4" w:space="0"/>
           </w:tblBorders>
+          <w:tblCellMar>
+            <w:top w:w="0" w:type="dxa"/>
+            <w:left w:w="108" w:type="dxa"/>
+            <w:bottom w:w="0" w:type="dxa"/>
+            <w:right w:w="108" w:type="dxa"/>
+          </w:tblCellMar>
         </w:tblPrEx>
         <w:tc>
           <w:tcPr>
@@ -42949,6 +43792,12 @@
             <w:insideH w:val="single" w:color="auto" w:sz="4" w:space="0"/>
             <w:insideV w:val="single" w:color="auto" w:sz="4" w:space="0"/>
           </w:tblBorders>
+          <w:tblCellMar>
+            <w:top w:w="0" w:type="dxa"/>
+            <w:left w:w="108" w:type="dxa"/>
+            <w:bottom w:w="0" w:type="dxa"/>
+            <w:right w:w="108" w:type="dxa"/>
+          </w:tblCellMar>
         </w:tblPrEx>
         <w:tc>
           <w:tcPr>

</xml_diff>

<commit_message>
update on 2024-05-10 11:45:13.600604
</commit_message>
<xml_diff>
--- a/system.docx
+++ b/system.docx
@@ -5591,7 +5591,23 @@
                 <w:vertAlign w:val="baseline"/>
                 <w:lang w:val="en-US" w:eastAsia="zh-CN"/>
               </w:rPr>
-              <w:t xml:space="preserve"> / ll / tree &lt;path&gt;...</w:t>
+              <w:t xml:space="preserve"> / ll / tree -a </w:t>
+            </w:r>
+            <w:bookmarkStart w:id="9" w:name="_GoBack"/>
+            <w:bookmarkEnd w:id="9"/>
+            <w:r>
+              <w:rPr>
+                <w:rFonts w:hint="eastAsia" w:ascii="华文中宋" w:hAnsi="华文中宋" w:cs="华文中宋"/>
+                <w:b/>
+                <w:bCs/>
+                <w:color w:val="FF0000"/>
+                <w:spacing w:val="0"/>
+                <w:sz w:val="21"/>
+                <w:szCs w:val="24"/>
+                <w:vertAlign w:val="baseline"/>
+                <w:lang w:val="en-US" w:eastAsia="zh-CN"/>
+              </w:rPr>
+              <w:t>&lt;path&gt;...</w:t>
             </w:r>
           </w:p>
         </w:tc>
@@ -9449,8 +9465,6 @@
               </w:rPr>
               <w:t>追加</w:t>
             </w:r>
-            <w:bookmarkStart w:id="9" w:name="_GoBack"/>
-            <w:bookmarkEnd w:id="9"/>
           </w:p>
         </w:tc>
       </w:tr>
@@ -10374,12 +10388,6 @@
             <w:insideH w:val="single" w:color="auto" w:sz="4" w:space="0"/>
             <w:insideV w:val="single" w:color="auto" w:sz="4" w:space="0"/>
           </w:tblBorders>
-          <w:tblCellMar>
-            <w:top w:w="0" w:type="dxa"/>
-            <w:left w:w="108" w:type="dxa"/>
-            <w:bottom w:w="0" w:type="dxa"/>
-            <w:right w:w="108" w:type="dxa"/>
-          </w:tblCellMar>
         </w:tblPrEx>
         <w:tc>
           <w:tcPr>
@@ -10947,6 +10955,12 @@
             <w:insideH w:val="single" w:color="auto" w:sz="4" w:space="0"/>
             <w:insideV w:val="single" w:color="auto" w:sz="4" w:space="0"/>
           </w:tblBorders>
+          <w:tblCellMar>
+            <w:top w:w="0" w:type="dxa"/>
+            <w:left w:w="108" w:type="dxa"/>
+            <w:bottom w:w="0" w:type="dxa"/>
+            <w:right w:w="108" w:type="dxa"/>
+          </w:tblCellMar>
         </w:tblPrEx>
         <w:tc>
           <w:tcPr>
@@ -15381,12 +15395,6 @@
             <w:insideH w:val="single" w:color="auto" w:sz="4" w:space="0"/>
             <w:insideV w:val="single" w:color="auto" w:sz="4" w:space="0"/>
           </w:tblBorders>
-          <w:tblCellMar>
-            <w:top w:w="0" w:type="dxa"/>
-            <w:left w:w="108" w:type="dxa"/>
-            <w:bottom w:w="0" w:type="dxa"/>
-            <w:right w:w="108" w:type="dxa"/>
-          </w:tblCellMar>
         </w:tblPrEx>
         <w:tc>
           <w:tcPr>
@@ -21906,12 +21914,6 @@
             <w:insideH w:val="single" w:color="auto" w:sz="4" w:space="0"/>
             <w:insideV w:val="single" w:color="auto" w:sz="4" w:space="0"/>
           </w:tblBorders>
-          <w:tblCellMar>
-            <w:top w:w="0" w:type="dxa"/>
-            <w:left w:w="108" w:type="dxa"/>
-            <w:bottom w:w="0" w:type="dxa"/>
-            <w:right w:w="108" w:type="dxa"/>
-          </w:tblCellMar>
         </w:tblPrEx>
         <w:tc>
           <w:tcPr>
@@ -30441,6 +30443,12 @@
             <w:insideH w:val="single" w:color="auto" w:sz="4" w:space="0"/>
             <w:insideV w:val="single" w:color="auto" w:sz="4" w:space="0"/>
           </w:tblBorders>
+          <w:tblCellMar>
+            <w:top w:w="0" w:type="dxa"/>
+            <w:left w:w="108" w:type="dxa"/>
+            <w:bottom w:w="0" w:type="dxa"/>
+            <w:right w:w="108" w:type="dxa"/>
+          </w:tblCellMar>
         </w:tblPrEx>
         <w:trPr>
           <w:trHeight w:val="90" w:hRule="atLeast"/>
@@ -39284,12 +39292,6 @@
             <w:insideH w:val="single" w:color="auto" w:sz="4" w:space="0"/>
             <w:insideV w:val="single" w:color="auto" w:sz="4" w:space="0"/>
           </w:tblBorders>
-          <w:tblCellMar>
-            <w:top w:w="0" w:type="dxa"/>
-            <w:left w:w="108" w:type="dxa"/>
-            <w:bottom w:w="0" w:type="dxa"/>
-            <w:right w:w="108" w:type="dxa"/>
-          </w:tblCellMar>
         </w:tblPrEx>
         <w:tc>
           <w:tcPr>
@@ -43738,6 +43740,12 @@
             <w:insideH w:val="single" w:color="auto" w:sz="4" w:space="0"/>
             <w:insideV w:val="single" w:color="auto" w:sz="4" w:space="0"/>
           </w:tblBorders>
+          <w:tblCellMar>
+            <w:top w:w="0" w:type="dxa"/>
+            <w:left w:w="108" w:type="dxa"/>
+            <w:bottom w:w="0" w:type="dxa"/>
+            <w:right w:w="108" w:type="dxa"/>
+          </w:tblCellMar>
         </w:tblPrEx>
         <w:tc>
           <w:tcPr>
@@ -44857,12 +44865,6 @@
             <w:insideH w:val="single" w:color="auto" w:sz="4" w:space="0"/>
             <w:insideV w:val="single" w:color="auto" w:sz="4" w:space="0"/>
           </w:tblBorders>
-          <w:tblCellMar>
-            <w:top w:w="0" w:type="dxa"/>
-            <w:left w:w="108" w:type="dxa"/>
-            <w:bottom w:w="0" w:type="dxa"/>
-            <w:right w:w="108" w:type="dxa"/>
-          </w:tblCellMar>
         </w:tblPrEx>
         <w:tc>
           <w:tcPr>

</xml_diff>

<commit_message>
update on 2024-09-04 09:35:11.359404
</commit_message>
<xml_diff>
--- a/system.docx
+++ b/system.docx
@@ -4277,6 +4277,7 @@
           <w:tcPr>
             <w:tcW w:w="835" w:type="dxa"/>
             <w:vMerge w:val="continue"/>
+            <w:tcBorders/>
             <w:vAlign w:val="center"/>
           </w:tcPr>
           <w:p>
@@ -4416,6 +4417,7 @@
           <w:tcPr>
             <w:tcW w:w="835" w:type="dxa"/>
             <w:vMerge w:val="continue"/>
+            <w:tcBorders/>
             <w:vAlign w:val="center"/>
           </w:tcPr>
           <w:p>
@@ -4559,6 +4561,7 @@
           <w:tcPr>
             <w:tcW w:w="835" w:type="dxa"/>
             <w:vMerge w:val="continue"/>
+            <w:tcBorders/>
             <w:vAlign w:val="center"/>
           </w:tcPr>
           <w:p>
@@ -4734,7 +4737,8 @@
         <w:tc>
           <w:tcPr>
             <w:tcW w:w="835" w:type="dxa"/>
-            <w:vMerge w:val="restart"/>
+            <w:vMerge w:val="continue"/>
+            <w:tcBorders/>
             <w:vAlign w:val="center"/>
           </w:tcPr>
           <w:p>
@@ -4743,41 +4747,22 @@
               <w:spacing w:line="240" w:lineRule="auto"/>
               <w:jc w:val="left"/>
               <w:rPr>
-                <w:rFonts w:hint="default" w:ascii="华文中宋" w:hAnsi="华文中宋" w:eastAsia="华文中宋" w:cs="华文中宋"/>
-                <w:b/>
-                <w:bCs/>
-                <w:color w:val="ED7D31" w:themeColor="accent2"/>
-                <w:spacing w:val="0"/>
-                <w:sz w:val="21"/>
-                <w:szCs w:val="24"/>
-                <w:vertAlign w:val="baseline"/>
-                <w:lang w:val="en-US" w:eastAsia="zh-CN"/>
-                <w14:textFill>
-                  <w14:solidFill>
-                    <w14:schemeClr w14:val="accent2"/>
-                  </w14:solidFill>
-                </w14:textFill>
-              </w:rPr>
-            </w:pPr>
-            <w:r>
-              <w:rPr>
-                <w:rFonts w:hint="eastAsia" w:ascii="华文中宋" w:hAnsi="华文中宋" w:eastAsia="华文中宋" w:cs="华文中宋"/>
-                <w:b/>
-                <w:bCs/>
-                <w:color w:val="ED7D31" w:themeColor="accent2"/>
-                <w:spacing w:val="0"/>
-                <w:sz w:val="21"/>
-                <w:szCs w:val="24"/>
-                <w:vertAlign w:val="baseline"/>
-                <w:lang w:val="en-US" w:eastAsia="zh-CN"/>
-                <w14:textFill>
-                  <w14:solidFill>
-                    <w14:schemeClr w14:val="accent2"/>
-                  </w14:solidFill>
-                </w14:textFill>
-              </w:rPr>
-              <w:t>用户</w:t>
-            </w:r>
+                <w:rFonts w:hint="eastAsia" w:ascii="华文中宋" w:hAnsi="华文中宋" w:eastAsia="华文中宋" w:cs="华文中宋"/>
+                <w:b/>
+                <w:bCs/>
+                <w:color w:val="ED7D31" w:themeColor="accent2"/>
+                <w:spacing w:val="0"/>
+                <w:sz w:val="21"/>
+                <w:szCs w:val="24"/>
+                <w:vertAlign w:val="baseline"/>
+                <w:lang w:val="en-US" w:eastAsia="zh-CN"/>
+                <w14:textFill>
+                  <w14:solidFill>
+                    <w14:schemeClr w14:val="accent2"/>
+                  </w14:solidFill>
+                </w14:textFill>
+              </w:rPr>
+            </w:pPr>
           </w:p>
         </w:tc>
         <w:tc>
@@ -4804,17 +4789,17 @@
             </w:pPr>
             <w:r>
               <w:rPr>
-                <w:rFonts w:hint="eastAsia" w:ascii="华文中宋" w:hAnsi="华文中宋" w:eastAsia="华文中宋" w:cs="华文中宋"/>
-                <w:b/>
-                <w:bCs/>
-                <w:color w:val="FF0000"/>
-                <w:spacing w:val="0"/>
-                <w:sz w:val="21"/>
-                <w:szCs w:val="24"/>
-                <w:vertAlign w:val="baseline"/>
-                <w:lang w:val="en-US" w:eastAsia="zh-CN"/>
-              </w:rPr>
-              <w:t>who</w:t>
+                <w:rFonts w:hint="eastAsia" w:ascii="华文中宋" w:hAnsi="华文中宋" w:cs="华文中宋"/>
+                <w:b/>
+                <w:bCs/>
+                <w:color w:val="FF0000"/>
+                <w:spacing w:val="0"/>
+                <w:sz w:val="21"/>
+                <w:szCs w:val="24"/>
+                <w:vertAlign w:val="baseline"/>
+                <w:lang w:val="en-US" w:eastAsia="zh-CN"/>
+              </w:rPr>
+              <w:t>whereis &lt;key&gt;</w:t>
             </w:r>
           </w:p>
         </w:tc>
@@ -4847,7 +4832,26 @@
             </w:pPr>
             <w:r>
               <w:rPr>
-                <w:rFonts w:hint="eastAsia" w:ascii="华文中宋" w:hAnsi="华文中宋" w:eastAsia="华文中宋" w:cs="华文中宋"/>
+                <w:rFonts w:hint="eastAsia" w:ascii="华文中宋" w:hAnsi="华文中宋" w:cs="华文中宋"/>
+                <w:b/>
+                <w:bCs/>
+                <w:color w:val="ED7D31" w:themeColor="accent2"/>
+                <w:spacing w:val="0"/>
+                <w:sz w:val="21"/>
+                <w:szCs w:val="24"/>
+                <w:vertAlign w:val="baseline"/>
+                <w:lang w:val="en-US" w:eastAsia="zh-CN"/>
+                <w14:textFill>
+                  <w14:solidFill>
+                    <w14:schemeClr w14:val="accent2"/>
+                  </w14:solidFill>
+                </w14:textFill>
+              </w:rPr>
+              <w:t>环境变量中</w:t>
+            </w:r>
+            <w:r>
+              <w:rPr>
+                <w:rFonts w:hint="eastAsia" w:ascii="华文中宋" w:hAnsi="华文中宋" w:cs="华文中宋"/>
                 <w:b/>
                 <w:bCs/>
                 <w:color w:val="EA82F1"/>
@@ -4855,26 +4859,7 @@
                 <w:szCs w:val="24"/>
                 <w:lang w:val="en-US" w:eastAsia="zh-CN"/>
               </w:rPr>
-              <w:t>在线</w:t>
-            </w:r>
-            <w:r>
-              <w:rPr>
-                <w:rFonts w:hint="eastAsia" w:ascii="华文中宋" w:hAnsi="华文中宋" w:eastAsia="华文中宋" w:cs="华文中宋"/>
-                <w:b/>
-                <w:bCs/>
-                <w:color w:val="ED7D31" w:themeColor="accent2"/>
-                <w:spacing w:val="0"/>
-                <w:sz w:val="21"/>
-                <w:szCs w:val="24"/>
-                <w:vertAlign w:val="baseline"/>
-                <w:lang w:val="en-US" w:eastAsia="zh-CN"/>
-                <w14:textFill>
-                  <w14:solidFill>
-                    <w14:schemeClr w14:val="accent2"/>
-                  </w14:solidFill>
-                </w14:textFill>
-              </w:rPr>
-              <w:t>用户</w:t>
+              <w:t>查找文件</w:t>
             </w:r>
           </w:p>
         </w:tc>
@@ -4899,7 +4884,7 @@
         <w:tc>
           <w:tcPr>
             <w:tcW w:w="835" w:type="dxa"/>
-            <w:vMerge w:val="continue"/>
+            <w:vMerge w:val="restart"/>
             <w:vAlign w:val="center"/>
           </w:tcPr>
           <w:p>
@@ -4908,22 +4893,41 @@
               <w:spacing w:line="240" w:lineRule="auto"/>
               <w:jc w:val="left"/>
               <w:rPr>
-                <w:rFonts w:hint="eastAsia" w:ascii="华文中宋" w:hAnsi="华文中宋" w:eastAsia="华文中宋" w:cs="华文中宋"/>
-                <w:b/>
-                <w:bCs/>
-                <w:color w:val="ED7D31" w:themeColor="accent2"/>
-                <w:spacing w:val="0"/>
-                <w:sz w:val="21"/>
-                <w:szCs w:val="24"/>
-                <w:vertAlign w:val="baseline"/>
-                <w:lang w:val="en-US" w:eastAsia="zh-CN"/>
-                <w14:textFill>
-                  <w14:solidFill>
-                    <w14:schemeClr w14:val="accent2"/>
-                  </w14:solidFill>
-                </w14:textFill>
-              </w:rPr>
-            </w:pPr>
+                <w:rFonts w:hint="default" w:ascii="华文中宋" w:hAnsi="华文中宋" w:eastAsia="华文中宋" w:cs="华文中宋"/>
+                <w:b/>
+                <w:bCs/>
+                <w:color w:val="ED7D31" w:themeColor="accent2"/>
+                <w:spacing w:val="0"/>
+                <w:sz w:val="21"/>
+                <w:szCs w:val="24"/>
+                <w:vertAlign w:val="baseline"/>
+                <w:lang w:val="en-US" w:eastAsia="zh-CN"/>
+                <w14:textFill>
+                  <w14:solidFill>
+                    <w14:schemeClr w14:val="accent2"/>
+                  </w14:solidFill>
+                </w14:textFill>
+              </w:rPr>
+            </w:pPr>
+            <w:r>
+              <w:rPr>
+                <w:rFonts w:hint="eastAsia" w:ascii="华文中宋" w:hAnsi="华文中宋" w:eastAsia="华文中宋" w:cs="华文中宋"/>
+                <w:b/>
+                <w:bCs/>
+                <w:color w:val="ED7D31" w:themeColor="accent2"/>
+                <w:spacing w:val="0"/>
+                <w:sz w:val="21"/>
+                <w:szCs w:val="24"/>
+                <w:vertAlign w:val="baseline"/>
+                <w:lang w:val="en-US" w:eastAsia="zh-CN"/>
+                <w14:textFill>
+                  <w14:solidFill>
+                    <w14:schemeClr w14:val="accent2"/>
+                  </w14:solidFill>
+                </w14:textFill>
+              </w:rPr>
+              <w:t>用户</w:t>
+            </w:r>
           </w:p>
         </w:tc>
         <w:tc>
@@ -4960,7 +4964,7 @@
                 <w:vertAlign w:val="baseline"/>
                 <w:lang w:val="en-US" w:eastAsia="zh-CN"/>
               </w:rPr>
-              <w:t>whoami</w:t>
+              <w:t>who</w:t>
             </w:r>
           </w:p>
         </w:tc>
@@ -5001,7 +5005,7 @@
                 <w:szCs w:val="24"/>
                 <w:lang w:val="en-US" w:eastAsia="zh-CN"/>
               </w:rPr>
-              <w:t>我的</w:t>
+              <w:t>在线</w:t>
             </w:r>
             <w:r>
               <w:rPr>
@@ -5106,35 +5110,7 @@
                 <w:vertAlign w:val="baseline"/>
                 <w:lang w:val="en-US" w:eastAsia="zh-CN"/>
               </w:rPr>
-              <w:t>useradd &lt;</w:t>
-            </w:r>
-            <w:r>
-              <w:rPr>
-                <w:rFonts w:hint="eastAsia" w:ascii="华文中宋" w:hAnsi="华文中宋" w:cs="华文中宋"/>
-                <w:b/>
-                <w:bCs/>
-                <w:color w:val="FF0000"/>
-                <w:spacing w:val="0"/>
-                <w:sz w:val="21"/>
-                <w:szCs w:val="24"/>
-                <w:vertAlign w:val="baseline"/>
-                <w:lang w:val="en-US" w:eastAsia="zh-CN"/>
-              </w:rPr>
-              <w:t>usr</w:t>
-            </w:r>
-            <w:r>
-              <w:rPr>
-                <w:rFonts w:hint="eastAsia" w:ascii="华文中宋" w:hAnsi="华文中宋" w:eastAsia="华文中宋" w:cs="华文中宋"/>
-                <w:b/>
-                <w:bCs/>
-                <w:color w:val="FF0000"/>
-                <w:spacing w:val="0"/>
-                <w:sz w:val="21"/>
-                <w:szCs w:val="24"/>
-                <w:vertAlign w:val="baseline"/>
-                <w:lang w:val="en-US" w:eastAsia="zh-CN"/>
-              </w:rPr>
-              <w:t>&gt;</w:t>
+              <w:t>whoami</w:t>
             </w:r>
           </w:p>
         </w:tc>
@@ -5152,23 +5128,30 @@
                 <w:rFonts w:hint="default" w:ascii="华文中宋" w:hAnsi="华文中宋" w:eastAsia="华文中宋" w:cs="华文中宋"/>
                 <w:b/>
                 <w:bCs/>
+                <w:color w:val="ED7D31" w:themeColor="accent2"/>
+                <w:spacing w:val="0"/>
+                <w:sz w:val="21"/>
+                <w:szCs w:val="24"/>
+                <w:vertAlign w:val="baseline"/>
+                <w:lang w:val="en-US" w:eastAsia="zh-CN"/>
+                <w14:textFill>
+                  <w14:solidFill>
+                    <w14:schemeClr w14:val="accent2"/>
+                  </w14:solidFill>
+                </w14:textFill>
+              </w:rPr>
+            </w:pPr>
+            <w:r>
+              <w:rPr>
+                <w:rFonts w:hint="eastAsia" w:ascii="华文中宋" w:hAnsi="华文中宋" w:eastAsia="华文中宋" w:cs="华文中宋"/>
+                <w:b/>
+                <w:bCs/>
                 <w:color w:val="EA82F1"/>
                 <w:sz w:val="21"/>
                 <w:szCs w:val="24"/>
                 <w:lang w:val="en-US" w:eastAsia="zh-CN"/>
               </w:rPr>
-            </w:pPr>
-            <w:r>
-              <w:rPr>
-                <w:rFonts w:hint="eastAsia" w:ascii="华文中宋" w:hAnsi="华文中宋" w:eastAsia="华文中宋" w:cs="华文中宋"/>
-                <w:b/>
-                <w:bCs/>
-                <w:color w:val="EA82F1"/>
-                <w:sz w:val="21"/>
-                <w:szCs w:val="24"/>
-                <w:lang w:val="en-US" w:eastAsia="zh-CN"/>
-              </w:rPr>
-              <w:t>创建</w:t>
+              <w:t>我的</w:t>
             </w:r>
             <w:r>
               <w:rPr>
@@ -5263,6 +5246,20 @@
             </w:pPr>
             <w:r>
               <w:rPr>
+                <w:rFonts w:hint="eastAsia" w:ascii="华文中宋" w:hAnsi="华文中宋" w:eastAsia="华文中宋" w:cs="华文中宋"/>
+                <w:b/>
+                <w:bCs/>
+                <w:color w:val="FF0000"/>
+                <w:spacing w:val="0"/>
+                <w:sz w:val="21"/>
+                <w:szCs w:val="24"/>
+                <w:vertAlign w:val="baseline"/>
+                <w:lang w:val="en-US" w:eastAsia="zh-CN"/>
+              </w:rPr>
+              <w:t>useradd &lt;</w:t>
+            </w:r>
+            <w:r>
+              <w:rPr>
                 <w:rFonts w:hint="eastAsia" w:ascii="华文中宋" w:hAnsi="华文中宋" w:cs="华文中宋"/>
                 <w:b/>
                 <w:bCs/>
@@ -5273,7 +5270,21 @@
                 <w:vertAlign w:val="baseline"/>
                 <w:lang w:val="en-US" w:eastAsia="zh-CN"/>
               </w:rPr>
-              <w:t>passwd &lt;usr&gt;</w:t>
+              <w:t>usr</w:t>
+            </w:r>
+            <w:r>
+              <w:rPr>
+                <w:rFonts w:hint="eastAsia" w:ascii="华文中宋" w:hAnsi="华文中宋" w:eastAsia="华文中宋" w:cs="华文中宋"/>
+                <w:b/>
+                <w:bCs/>
+                <w:color w:val="FF0000"/>
+                <w:spacing w:val="0"/>
+                <w:sz w:val="21"/>
+                <w:szCs w:val="24"/>
+                <w:vertAlign w:val="baseline"/>
+                <w:lang w:val="en-US" w:eastAsia="zh-CN"/>
+              </w:rPr>
+              <w:t>&gt;</w:t>
             </w:r>
           </w:p>
         </w:tc>
@@ -5302,31 +5313,31 @@
                 <w:rFonts w:hint="eastAsia" w:ascii="华文中宋" w:hAnsi="华文中宋" w:eastAsia="华文中宋" w:cs="华文中宋"/>
                 <w:b/>
                 <w:bCs/>
-                <w:color w:val="ED7D31" w:themeColor="accent2"/>
-                <w:spacing w:val="0"/>
-                <w:sz w:val="21"/>
-                <w:szCs w:val="24"/>
-                <w:vertAlign w:val="baseline"/>
-                <w:lang w:val="en-US" w:eastAsia="zh-CN"/>
-                <w14:textFill>
-                  <w14:solidFill>
-                    <w14:schemeClr w14:val="accent2"/>
-                  </w14:solidFill>
-                </w14:textFill>
-              </w:rPr>
-              <w:t>设置</w:t>
-            </w:r>
-            <w:r>
-              <w:rPr>
-                <w:rFonts w:hint="eastAsia" w:ascii="华文中宋" w:hAnsi="华文中宋" w:cs="华文中宋"/>
-                <w:b/>
-                <w:bCs/>
                 <w:color w:val="EA82F1"/>
                 <w:sz w:val="21"/>
                 <w:szCs w:val="24"/>
                 <w:lang w:val="en-US" w:eastAsia="zh-CN"/>
               </w:rPr>
-              <w:t>密码</w:t>
+              <w:t>创建</w:t>
+            </w:r>
+            <w:r>
+              <w:rPr>
+                <w:rFonts w:hint="eastAsia" w:ascii="华文中宋" w:hAnsi="华文中宋" w:eastAsia="华文中宋" w:cs="华文中宋"/>
+                <w:b/>
+                <w:bCs/>
+                <w:color w:val="ED7D31" w:themeColor="accent2"/>
+                <w:spacing w:val="0"/>
+                <w:sz w:val="21"/>
+                <w:szCs w:val="24"/>
+                <w:vertAlign w:val="baseline"/>
+                <w:lang w:val="en-US" w:eastAsia="zh-CN"/>
+                <w14:textFill>
+                  <w14:solidFill>
+                    <w14:schemeClr w14:val="accent2"/>
+                  </w14:solidFill>
+                </w14:textFill>
+              </w:rPr>
+              <w:t>用户</w:t>
             </w:r>
           </w:p>
         </w:tc>
@@ -5389,7 +5400,7 @@
               <w:spacing w:line="240" w:lineRule="auto"/>
               <w:jc w:val="left"/>
               <w:rPr>
-                <w:rFonts w:hint="default" w:ascii="华文中宋" w:hAnsi="华文中宋" w:cs="华文中宋"/>
+                <w:rFonts w:hint="default" w:ascii="华文中宋" w:hAnsi="华文中宋" w:eastAsia="华文中宋" w:cs="华文中宋"/>
                 <w:b/>
                 <w:bCs/>
                 <w:color w:val="FF0000"/>
@@ -5412,7 +5423,7 @@
                 <w:vertAlign w:val="baseline"/>
                 <w:lang w:val="en-US" w:eastAsia="zh-CN"/>
               </w:rPr>
-              <w:t>chmod &lt;ugoa&gt;{+ | -}&lt;rwx&gt; &lt;file&gt;</w:t>
+              <w:t>passwd &lt;usr&gt;</w:t>
             </w:r>
           </w:p>
         </w:tc>
@@ -5430,49 +5441,42 @@
                 <w:rFonts w:hint="default" w:ascii="华文中宋" w:hAnsi="华文中宋" w:eastAsia="华文中宋" w:cs="华文中宋"/>
                 <w:b/>
                 <w:bCs/>
-                <w:color w:val="ED7D31" w:themeColor="accent2"/>
-                <w:spacing w:val="0"/>
-                <w:sz w:val="21"/>
-                <w:szCs w:val="24"/>
-                <w:vertAlign w:val="baseline"/>
-                <w:lang w:val="en-US" w:eastAsia="zh-CN"/>
-                <w14:textFill>
-                  <w14:solidFill>
-                    <w14:schemeClr w14:val="accent2"/>
-                  </w14:solidFill>
-                </w14:textFill>
-              </w:rPr>
-            </w:pPr>
+                <w:color w:val="EA82F1"/>
+                <w:sz w:val="21"/>
+                <w:szCs w:val="24"/>
+                <w:lang w:val="en-US" w:eastAsia="zh-CN"/>
+              </w:rPr>
+            </w:pPr>
+            <w:r>
+              <w:rPr>
+                <w:rFonts w:hint="eastAsia" w:ascii="华文中宋" w:hAnsi="华文中宋" w:eastAsia="华文中宋" w:cs="华文中宋"/>
+                <w:b/>
+                <w:bCs/>
+                <w:color w:val="ED7D31" w:themeColor="accent2"/>
+                <w:spacing w:val="0"/>
+                <w:sz w:val="21"/>
+                <w:szCs w:val="24"/>
+                <w:vertAlign w:val="baseline"/>
+                <w:lang w:val="en-US" w:eastAsia="zh-CN"/>
+                <w14:textFill>
+                  <w14:solidFill>
+                    <w14:schemeClr w14:val="accent2"/>
+                  </w14:solidFill>
+                </w14:textFill>
+              </w:rPr>
+              <w:t>设置</w:t>
+            </w:r>
             <w:r>
               <w:rPr>
                 <w:rFonts w:hint="eastAsia" w:ascii="华文中宋" w:hAnsi="华文中宋" w:cs="华文中宋"/>
                 <w:b/>
                 <w:bCs/>
-                <w:color w:val="ED7D31" w:themeColor="accent2"/>
-                <w:spacing w:val="0"/>
-                <w:sz w:val="21"/>
-                <w:szCs w:val="24"/>
-                <w:vertAlign w:val="baseline"/>
-                <w:lang w:val="en-US" w:eastAsia="zh-CN"/>
-                <w14:textFill>
-                  <w14:solidFill>
-                    <w14:schemeClr w14:val="accent2"/>
-                  </w14:solidFill>
-                </w14:textFill>
-              </w:rPr>
-              <w:t>设置</w:t>
-            </w:r>
-            <w:r>
-              <w:rPr>
-                <w:rFonts w:hint="eastAsia" w:ascii="华文中宋" w:hAnsi="华文中宋" w:cs="华文中宋"/>
-                <w:b/>
-                <w:bCs/>
                 <w:color w:val="EA82F1"/>
                 <w:sz w:val="21"/>
                 <w:szCs w:val="24"/>
                 <w:lang w:val="en-US" w:eastAsia="zh-CN"/>
               </w:rPr>
-              <w:t>权限</w:t>
+              <w:t>密码</w:t>
             </w:r>
           </w:p>
         </w:tc>
@@ -5496,6 +5500,152 @@
         </w:tblPrEx>
         <w:tc>
           <w:tcPr>
+            <w:tcW w:w="835" w:type="dxa"/>
+            <w:vMerge w:val="continue"/>
+            <w:vAlign w:val="center"/>
+          </w:tcPr>
+          <w:p>
+            <w:pPr>
+              <w:bidi w:val="0"/>
+              <w:spacing w:line="240" w:lineRule="auto"/>
+              <w:jc w:val="left"/>
+              <w:rPr>
+                <w:rFonts w:hint="eastAsia" w:ascii="华文中宋" w:hAnsi="华文中宋" w:eastAsia="华文中宋" w:cs="华文中宋"/>
+                <w:b/>
+                <w:bCs/>
+                <w:color w:val="ED7D31" w:themeColor="accent2"/>
+                <w:spacing w:val="0"/>
+                <w:sz w:val="21"/>
+                <w:szCs w:val="24"/>
+                <w:vertAlign w:val="baseline"/>
+                <w:lang w:val="en-US" w:eastAsia="zh-CN"/>
+                <w14:textFill>
+                  <w14:solidFill>
+                    <w14:schemeClr w14:val="accent2"/>
+                  </w14:solidFill>
+                </w14:textFill>
+              </w:rPr>
+            </w:pPr>
+          </w:p>
+        </w:tc>
+        <w:tc>
+          <w:tcPr>
+            <w:tcW w:w="3567" w:type="dxa"/>
+            <w:vAlign w:val="center"/>
+          </w:tcPr>
+          <w:p>
+            <w:pPr>
+              <w:bidi w:val="0"/>
+              <w:spacing w:line="240" w:lineRule="auto"/>
+              <w:jc w:val="left"/>
+              <w:rPr>
+                <w:rFonts w:hint="default" w:ascii="华文中宋" w:hAnsi="华文中宋" w:cs="华文中宋"/>
+                <w:b/>
+                <w:bCs/>
+                <w:color w:val="FF0000"/>
+                <w:spacing w:val="0"/>
+                <w:sz w:val="21"/>
+                <w:szCs w:val="24"/>
+                <w:vertAlign w:val="baseline"/>
+                <w:lang w:val="en-US" w:eastAsia="zh-CN"/>
+              </w:rPr>
+            </w:pPr>
+            <w:r>
+              <w:rPr>
+                <w:rFonts w:hint="eastAsia" w:ascii="华文中宋" w:hAnsi="华文中宋" w:cs="华文中宋"/>
+                <w:b/>
+                <w:bCs/>
+                <w:color w:val="FF0000"/>
+                <w:spacing w:val="0"/>
+                <w:sz w:val="21"/>
+                <w:szCs w:val="24"/>
+                <w:vertAlign w:val="baseline"/>
+                <w:lang w:val="en-US" w:eastAsia="zh-CN"/>
+              </w:rPr>
+              <w:t>chmod &lt;ugoa&gt;{+ | -}&lt;rwx&gt; &lt;file&gt;</w:t>
+            </w:r>
+          </w:p>
+        </w:tc>
+        <w:tc>
+          <w:tcPr>
+            <w:tcW w:w="2276" w:type="dxa"/>
+            <w:gridSpan w:val="2"/>
+            <w:vAlign w:val="center"/>
+          </w:tcPr>
+          <w:p>
+            <w:pPr>
+              <w:spacing w:line="240" w:lineRule="auto"/>
+              <w:outlineLvl w:val="9"/>
+              <w:rPr>
+                <w:rFonts w:hint="default" w:ascii="华文中宋" w:hAnsi="华文中宋" w:eastAsia="华文中宋" w:cs="华文中宋"/>
+                <w:b/>
+                <w:bCs/>
+                <w:color w:val="ED7D31" w:themeColor="accent2"/>
+                <w:spacing w:val="0"/>
+                <w:sz w:val="21"/>
+                <w:szCs w:val="24"/>
+                <w:vertAlign w:val="baseline"/>
+                <w:lang w:val="en-US" w:eastAsia="zh-CN"/>
+                <w14:textFill>
+                  <w14:solidFill>
+                    <w14:schemeClr w14:val="accent2"/>
+                  </w14:solidFill>
+                </w14:textFill>
+              </w:rPr>
+            </w:pPr>
+            <w:r>
+              <w:rPr>
+                <w:rFonts w:hint="eastAsia" w:ascii="华文中宋" w:hAnsi="华文中宋" w:cs="华文中宋"/>
+                <w:b/>
+                <w:bCs/>
+                <w:color w:val="ED7D31" w:themeColor="accent2"/>
+                <w:spacing w:val="0"/>
+                <w:sz w:val="21"/>
+                <w:szCs w:val="24"/>
+                <w:vertAlign w:val="baseline"/>
+                <w:lang w:val="en-US" w:eastAsia="zh-CN"/>
+                <w14:textFill>
+                  <w14:solidFill>
+                    <w14:schemeClr w14:val="accent2"/>
+                  </w14:solidFill>
+                </w14:textFill>
+              </w:rPr>
+              <w:t>设置</w:t>
+            </w:r>
+            <w:r>
+              <w:rPr>
+                <w:rFonts w:hint="eastAsia" w:ascii="华文中宋" w:hAnsi="华文中宋" w:cs="华文中宋"/>
+                <w:b/>
+                <w:bCs/>
+                <w:color w:val="EA82F1"/>
+                <w:sz w:val="21"/>
+                <w:szCs w:val="24"/>
+                <w:lang w:val="en-US" w:eastAsia="zh-CN"/>
+              </w:rPr>
+              <w:t>权限</w:t>
+            </w:r>
+          </w:p>
+        </w:tc>
+      </w:tr>
+      <w:tr>
+        <w:tblPrEx>
+          <w:tblBorders>
+            <w:top w:val="single" w:color="auto" w:sz="4" w:space="0"/>
+            <w:left w:val="single" w:color="auto" w:sz="4" w:space="0"/>
+            <w:bottom w:val="single" w:color="auto" w:sz="4" w:space="0"/>
+            <w:right w:val="single" w:color="auto" w:sz="4" w:space="0"/>
+            <w:insideH w:val="single" w:color="auto" w:sz="4" w:space="0"/>
+            <w:insideV w:val="single" w:color="auto" w:sz="4" w:space="0"/>
+          </w:tblBorders>
+          <w:tblCellMar>
+            <w:top w:w="0" w:type="dxa"/>
+            <w:left w:w="108" w:type="dxa"/>
+            <w:bottom w:w="0" w:type="dxa"/>
+            <w:right w:w="108" w:type="dxa"/>
+          </w:tblCellMar>
+        </w:tblPrEx>
+        <w:tc>
+          <w:tcPr>
             <w:tcW w:w="0" w:type="auto"/>
             <w:vMerge w:val="restart"/>
             <w:vAlign w:val="center"/>
@@ -5591,23 +5741,7 @@
                 <w:vertAlign w:val="baseline"/>
                 <w:lang w:val="en-US" w:eastAsia="zh-CN"/>
               </w:rPr>
-              <w:t xml:space="preserve"> / ll / tree -a </w:t>
-            </w:r>
-            <w:bookmarkStart w:id="9" w:name="_GoBack"/>
-            <w:bookmarkEnd w:id="9"/>
-            <w:r>
-              <w:rPr>
-                <w:rFonts w:hint="eastAsia" w:ascii="华文中宋" w:hAnsi="华文中宋" w:cs="华文中宋"/>
-                <w:b/>
-                <w:bCs/>
-                <w:color w:val="FF0000"/>
-                <w:spacing w:val="0"/>
-                <w:sz w:val="21"/>
-                <w:szCs w:val="24"/>
-                <w:vertAlign w:val="baseline"/>
-                <w:lang w:val="en-US" w:eastAsia="zh-CN"/>
-              </w:rPr>
-              <w:t>&lt;path&gt;...</w:t>
+              <w:t xml:space="preserve"> / ll / tree -a &lt;path&gt;...</w:t>
             </w:r>
           </w:p>
         </w:tc>
@@ -15210,8 +15344,8 @@
           </w14:textFill>
         </w:rPr>
       </w:pPr>
-      <w:bookmarkStart w:id="1" w:name="_Toc131002735"/>
-      <w:bookmarkStart w:id="2" w:name="_Toc12901"/>
+      <w:bookmarkStart w:id="1" w:name="_Toc12901"/>
+      <w:bookmarkStart w:id="2" w:name="_Toc131002735"/>
       <w:r>
         <w:rPr>
           <w:rFonts w:hint="eastAsia" w:ascii="华文中宋" w:hAnsi="华文中宋" w:eastAsia="华文中宋" w:cs="华文中宋"/>
@@ -15395,6 +15529,12 @@
             <w:insideH w:val="single" w:color="auto" w:sz="4" w:space="0"/>
             <w:insideV w:val="single" w:color="auto" w:sz="4" w:space="0"/>
           </w:tblBorders>
+          <w:tblCellMar>
+            <w:top w:w="0" w:type="dxa"/>
+            <w:left w:w="108" w:type="dxa"/>
+            <w:bottom w:w="0" w:type="dxa"/>
+            <w:right w:w="108" w:type="dxa"/>
+          </w:tblCellMar>
         </w:tblPrEx>
         <w:tc>
           <w:tcPr>
@@ -21914,6 +22054,12 @@
             <w:insideH w:val="single" w:color="auto" w:sz="4" w:space="0"/>
             <w:insideV w:val="single" w:color="auto" w:sz="4" w:space="0"/>
           </w:tblBorders>
+          <w:tblCellMar>
+            <w:top w:w="0" w:type="dxa"/>
+            <w:left w:w="108" w:type="dxa"/>
+            <w:bottom w:w="0" w:type="dxa"/>
+            <w:right w:w="108" w:type="dxa"/>
+          </w:tblCellMar>
         </w:tblPrEx>
         <w:tc>
           <w:tcPr>
@@ -39292,6 +39438,12 @@
             <w:insideH w:val="single" w:color="auto" w:sz="4" w:space="0"/>
             <w:insideV w:val="single" w:color="auto" w:sz="4" w:space="0"/>
           </w:tblBorders>
+          <w:tblCellMar>
+            <w:top w:w="0" w:type="dxa"/>
+            <w:left w:w="108" w:type="dxa"/>
+            <w:bottom w:w="0" w:type="dxa"/>
+            <w:right w:w="108" w:type="dxa"/>
+          </w:tblCellMar>
         </w:tblPrEx>
         <w:tc>
           <w:tcPr>
@@ -44865,6 +45017,12 @@
             <w:insideH w:val="single" w:color="auto" w:sz="4" w:space="0"/>
             <w:insideV w:val="single" w:color="auto" w:sz="4" w:space="0"/>
           </w:tblBorders>
+          <w:tblCellMar>
+            <w:top w:w="0" w:type="dxa"/>
+            <w:left w:w="108" w:type="dxa"/>
+            <w:bottom w:w="0" w:type="dxa"/>
+            <w:right w:w="108" w:type="dxa"/>
+          </w:tblCellMar>
         </w:tblPrEx>
         <w:tc>
           <w:tcPr>

</xml_diff>

<commit_message>
update on 2024-09-30 09:32:21.999713
</commit_message>
<xml_diff>
--- a/system.docx
+++ b/system.docx
@@ -2817,7 +2817,7 @@
         <w:spacing w:line="240" w:lineRule="auto"/>
         <w:jc w:val="left"/>
         <w:rPr>
-          <w:rFonts w:hint="default" w:ascii="华文中宋" w:hAnsi="华文中宋" w:cs="华文中宋"/>
+          <w:rFonts w:hint="default" w:ascii="华文中宋" w:hAnsi="华文中宋" w:eastAsia="华文中宋" w:cs="华文中宋"/>
           <w:b/>
           <w:bCs/>
           <w:color w:val="ED7D31" w:themeColor="accent2"/>
@@ -2856,227 +2856,9 @@
         </w:tblCellMar>
       </w:tblPr>
       <w:tblGrid>
-        <w:gridCol w:w="3016"/>
-        <w:gridCol w:w="2151"/>
+        <w:gridCol w:w="1513"/>
+        <w:gridCol w:w="1554"/>
       </w:tblGrid>
-      <w:tr>
-        <w:tblPrEx>
-          <w:tblBorders>
-            <w:top w:val="single" w:color="auto" w:sz="4" w:space="0"/>
-            <w:left w:val="single" w:color="auto" w:sz="4" w:space="0"/>
-            <w:bottom w:val="single" w:color="auto" w:sz="4" w:space="0"/>
-            <w:right w:val="single" w:color="auto" w:sz="4" w:space="0"/>
-            <w:insideH w:val="single" w:color="auto" w:sz="4" w:space="0"/>
-            <w:insideV w:val="single" w:color="auto" w:sz="4" w:space="0"/>
-          </w:tblBorders>
-          <w:tblCellMar>
-            <w:top w:w="0" w:type="dxa"/>
-            <w:left w:w="108" w:type="dxa"/>
-            <w:bottom w:w="0" w:type="dxa"/>
-            <w:right w:w="108" w:type="dxa"/>
-          </w:tblCellMar>
-        </w:tblPrEx>
-        <w:tc>
-          <w:tcPr>
-            <w:tcW w:w="0" w:type="auto"/>
-            <w:vAlign w:val="center"/>
-          </w:tcPr>
-          <w:p>
-            <w:pPr>
-              <w:bidi w:val="0"/>
-              <w:spacing w:line="240" w:lineRule="auto"/>
-              <w:jc w:val="left"/>
-              <w:rPr>
-                <w:rFonts w:hint="eastAsia" w:ascii="华文中宋" w:hAnsi="华文中宋" w:eastAsia="华文中宋" w:cs="华文中宋"/>
-                <w:b/>
-                <w:bCs/>
-                <w:color w:val="FF0000"/>
-                <w:spacing w:val="0"/>
-                <w:kern w:val="2"/>
-                <w:sz w:val="21"/>
-                <w:szCs w:val="24"/>
-                <w:vertAlign w:val="baseline"/>
-                <w:lang w:val="en-US" w:eastAsia="zh-CN" w:bidi="ar-SA"/>
-              </w:rPr>
-            </w:pPr>
-            <w:r>
-              <w:rPr>
-                <w:rFonts w:hint="eastAsia" w:ascii="华文中宋" w:hAnsi="华文中宋" w:eastAsia="华文中宋" w:cs="华文中宋"/>
-                <w:b/>
-                <w:bCs/>
-                <w:color w:val="ED7D31" w:themeColor="accent2"/>
-                <w:spacing w:val="0"/>
-                <w:sz w:val="21"/>
-                <w:szCs w:val="24"/>
-                <w:vertAlign w:val="baseline"/>
-                <w:lang w:val="en-US" w:eastAsia="zh-CN"/>
-                <w14:textFill>
-                  <w14:solidFill>
-                    <w14:schemeClr w14:val="accent2"/>
-                  </w14:solidFill>
-                </w14:textFill>
-              </w:rPr>
-              <w:t>用户：root</w:t>
-            </w:r>
-          </w:p>
-        </w:tc>
-        <w:tc>
-          <w:tcPr>
-            <w:tcW w:w="0" w:type="auto"/>
-            <w:vAlign w:val="center"/>
-          </w:tcPr>
-          <w:p>
-            <w:pPr>
-              <w:bidi w:val="0"/>
-              <w:spacing w:line="240" w:lineRule="auto"/>
-              <w:jc w:val="left"/>
-              <w:rPr>
-                <w:rFonts w:hint="eastAsia" w:ascii="华文中宋" w:hAnsi="华文中宋" w:eastAsia="华文中宋" w:cs="华文中宋"/>
-                <w:b/>
-                <w:bCs/>
-                <w:color w:val="EA82F1"/>
-                <w:kern w:val="2"/>
-                <w:sz w:val="21"/>
-                <w:szCs w:val="24"/>
-                <w:lang w:val="en-US" w:eastAsia="zh-CN" w:bidi="ar-SA"/>
-              </w:rPr>
-            </w:pPr>
-            <w:r>
-              <w:rPr>
-                <w:rFonts w:hint="eastAsia" w:ascii="华文中宋" w:hAnsi="华文中宋" w:eastAsia="华文中宋" w:cs="华文中宋"/>
-                <w:b/>
-                <w:bCs/>
-                <w:color w:val="ED7D31" w:themeColor="accent2"/>
-                <w:spacing w:val="0"/>
-                <w:sz w:val="21"/>
-                <w:szCs w:val="24"/>
-                <w:vertAlign w:val="baseline"/>
-                <w:lang w:val="en-US" w:eastAsia="zh-CN"/>
-                <w14:textFill>
-                  <w14:solidFill>
-                    <w14:schemeClr w14:val="accent2"/>
-                  </w14:solidFill>
-                </w14:textFill>
-              </w:rPr>
-              <w:t>密码：1400721986</w:t>
-            </w:r>
-          </w:p>
-        </w:tc>
-      </w:tr>
-      <w:tr>
-        <w:tblPrEx>
-          <w:tblBorders>
-            <w:top w:val="single" w:color="auto" w:sz="4" w:space="0"/>
-            <w:left w:val="single" w:color="auto" w:sz="4" w:space="0"/>
-            <w:bottom w:val="single" w:color="auto" w:sz="4" w:space="0"/>
-            <w:right w:val="single" w:color="auto" w:sz="4" w:space="0"/>
-            <w:insideH w:val="single" w:color="auto" w:sz="4" w:space="0"/>
-            <w:insideV w:val="single" w:color="auto" w:sz="4" w:space="0"/>
-          </w:tblBorders>
-          <w:tblCellMar>
-            <w:top w:w="0" w:type="dxa"/>
-            <w:left w:w="108" w:type="dxa"/>
-            <w:bottom w:w="0" w:type="dxa"/>
-            <w:right w:w="108" w:type="dxa"/>
-          </w:tblCellMar>
-        </w:tblPrEx>
-        <w:tc>
-          <w:tcPr>
-            <w:tcW w:w="0" w:type="auto"/>
-            <w:vAlign w:val="center"/>
-          </w:tcPr>
-          <w:p>
-            <w:pPr>
-              <w:bidi w:val="0"/>
-              <w:spacing w:line="240" w:lineRule="auto"/>
-              <w:jc w:val="center"/>
-              <w:rPr>
-                <w:rFonts w:hint="default" w:ascii="华文中宋" w:hAnsi="华文中宋" w:eastAsia="华文中宋" w:cs="华文中宋"/>
-                <w:b/>
-                <w:bCs/>
-                <w:color w:val="FF0000"/>
-                <w:spacing w:val="0"/>
-                <w:kern w:val="2"/>
-                <w:sz w:val="21"/>
-                <w:szCs w:val="24"/>
-                <w:vertAlign w:val="baseline"/>
-                <w:lang w:val="en-US" w:eastAsia="zh-CN" w:bidi="ar-SA"/>
-              </w:rPr>
-            </w:pPr>
-            <w:r>
-              <w:rPr>
-                <w:rFonts w:hint="eastAsia" w:ascii="华文中宋" w:hAnsi="华文中宋" w:eastAsia="华文中宋" w:cs="华文中宋"/>
-                <w:b/>
-                <w:bCs/>
-                <w:color w:val="FF0000"/>
-                <w:spacing w:val="0"/>
-                <w:sz w:val="21"/>
-                <w:szCs w:val="24"/>
-                <w:vertAlign w:val="baseline"/>
-                <w:lang w:val="en-US" w:eastAsia="zh-CN"/>
-              </w:rPr>
-              <w:t xml:space="preserve">ssh &lt;user&gt;@&lt;ip&gt; -P &lt;port&gt; </w:t>
-            </w:r>
-          </w:p>
-        </w:tc>
-        <w:tc>
-          <w:tcPr>
-            <w:tcW w:w="0" w:type="auto"/>
-            <w:vAlign w:val="center"/>
-          </w:tcPr>
-          <w:p>
-            <w:pPr>
-              <w:spacing w:line="240" w:lineRule="auto"/>
-              <w:jc w:val="left"/>
-              <w:outlineLvl w:val="9"/>
-              <w:rPr>
-                <w:rFonts w:hint="default" w:ascii="华文中宋" w:hAnsi="华文中宋" w:eastAsia="华文中宋" w:cs="华文中宋"/>
-                <w:b/>
-                <w:bCs/>
-                <w:color w:val="EA82F1"/>
-                <w:kern w:val="2"/>
-                <w:sz w:val="21"/>
-                <w:szCs w:val="24"/>
-                <w:lang w:val="en-US" w:eastAsia="zh-CN" w:bidi="ar-SA"/>
-              </w:rPr>
-            </w:pPr>
-            <w:r>
-              <w:rPr>
-                <w:rFonts w:hint="eastAsia" w:ascii="华文中宋" w:hAnsi="华文中宋" w:eastAsia="华文中宋" w:cs="华文中宋"/>
-                <w:b/>
-                <w:bCs/>
-                <w:color w:val="EA82F1"/>
-                <w:kern w:val="2"/>
-                <w:sz w:val="21"/>
-                <w:szCs w:val="24"/>
-                <w:lang w:val="en-US" w:eastAsia="zh-CN" w:bidi="ar-SA"/>
-              </w:rPr>
-              <w:t>连接</w:t>
-            </w:r>
-            <w:r>
-              <w:rPr>
-                <w:rFonts w:hint="eastAsia" w:ascii="华文中宋" w:hAnsi="华文中宋" w:eastAsia="华文中宋" w:cs="华文中宋"/>
-                <w:b/>
-                <w:bCs/>
-                <w:i w:val="0"/>
-                <w:caps w:val="0"/>
-                <w:color w:val="ED7D31" w:themeColor="accent2"/>
-                <w:spacing w:val="7"/>
-                <w:sz w:val="21"/>
-                <w:szCs w:val="21"/>
-                <w:vertAlign w:val="baseline"/>
-                <w:lang w:val="en-US" w:eastAsia="zh-CN"/>
-                <w14:textFill>
-                  <w14:solidFill>
-                    <w14:schemeClr w14:val="accent2"/>
-                  </w14:solidFill>
-                </w14:textFill>
-              </w:rPr>
-              <w:t>Linux主机</w:t>
-            </w:r>
-          </w:p>
-        </w:tc>
-      </w:tr>
       <w:tr>
         <w:tblPrEx>
           <w:tblBorders>
@@ -9854,6 +9636,12 @@
             <w:insideH w:val="single" w:color="auto" w:sz="4" w:space="0"/>
             <w:insideV w:val="single" w:color="auto" w:sz="4" w:space="0"/>
           </w:tblBorders>
+          <w:tblCellMar>
+            <w:top w:w="0" w:type="dxa"/>
+            <w:left w:w="108" w:type="dxa"/>
+            <w:bottom w:w="0" w:type="dxa"/>
+            <w:right w:w="108" w:type="dxa"/>
+          </w:tblCellMar>
         </w:tblPrEx>
         <w:tc>
           <w:tcPr>
@@ -10578,12 +10366,6 @@
             <w:insideH w:val="single" w:color="auto" w:sz="4" w:space="0"/>
             <w:insideV w:val="single" w:color="auto" w:sz="4" w:space="0"/>
           </w:tblBorders>
-          <w:tblCellMar>
-            <w:top w:w="0" w:type="dxa"/>
-            <w:left w:w="108" w:type="dxa"/>
-            <w:bottom w:w="0" w:type="dxa"/>
-            <w:right w:w="108" w:type="dxa"/>
-          </w:tblCellMar>
         </w:tblPrEx>
         <w:trPr>
           <w:trHeight w:val="242" w:hRule="atLeast"/>
@@ -15525,12 +15307,6 @@
             <w:insideH w:val="single" w:color="auto" w:sz="4" w:space="0"/>
             <w:insideV w:val="single" w:color="auto" w:sz="4" w:space="0"/>
           </w:tblBorders>
-          <w:tblCellMar>
-            <w:top w:w="0" w:type="dxa"/>
-            <w:left w:w="108" w:type="dxa"/>
-            <w:bottom w:w="0" w:type="dxa"/>
-            <w:right w:w="108" w:type="dxa"/>
-          </w:tblCellMar>
         </w:tblPrEx>
         <w:tc>
           <w:tcPr>
@@ -21803,8 +21579,6 @@
         </w:rPr>
       </w:pPr>
       <w:bookmarkStart w:id="3" w:name="_Toc7798"/>
-      <w:bookmarkStart w:id="9" w:name="_GoBack"/>
-      <w:bookmarkEnd w:id="9"/>
       <w:r>
         <w:rPr>
           <w:rFonts w:hint="eastAsia" w:ascii="华文中宋" w:hAnsi="华文中宋" w:eastAsia="华文中宋" w:cs="华文中宋"/>
@@ -22052,12 +21826,6 @@
             <w:insideH w:val="single" w:color="auto" w:sz="4" w:space="0"/>
             <w:insideV w:val="single" w:color="auto" w:sz="4" w:space="0"/>
           </w:tblBorders>
-          <w:tblCellMar>
-            <w:top w:w="0" w:type="dxa"/>
-            <w:left w:w="108" w:type="dxa"/>
-            <w:bottom w:w="0" w:type="dxa"/>
-            <w:right w:w="108" w:type="dxa"/>
-          </w:tblCellMar>
         </w:tblPrEx>
         <w:tc>
           <w:tcPr>
@@ -26646,12 +26414,6 @@
             <w:insideH w:val="single" w:color="auto" w:sz="4" w:space="0"/>
             <w:insideV w:val="single" w:color="auto" w:sz="4" w:space="0"/>
           </w:tblBorders>
-          <w:tblCellMar>
-            <w:top w:w="0" w:type="dxa"/>
-            <w:left w:w="108" w:type="dxa"/>
-            <w:bottom w:w="0" w:type="dxa"/>
-            <w:right w:w="108" w:type="dxa"/>
-          </w:tblCellMar>
         </w:tblPrEx>
         <w:tc>
           <w:tcPr>
@@ -40319,6 +40081,12 @@
             <w:insideH w:val="single" w:color="auto" w:sz="4" w:space="0"/>
             <w:insideV w:val="single" w:color="auto" w:sz="4" w:space="0"/>
           </w:tblBorders>
+          <w:tblCellMar>
+            <w:top w:w="0" w:type="dxa"/>
+            <w:left w:w="108" w:type="dxa"/>
+            <w:bottom w:w="0" w:type="dxa"/>
+            <w:right w:w="108" w:type="dxa"/>
+          </w:tblCellMar>
         </w:tblPrEx>
         <w:tc>
           <w:tcPr>
@@ -43884,12 +43652,6 @@
             <w:insideH w:val="single" w:color="auto" w:sz="4" w:space="0"/>
             <w:insideV w:val="single" w:color="auto" w:sz="4" w:space="0"/>
           </w:tblBorders>
-          <w:tblCellMar>
-            <w:top w:w="0" w:type="dxa"/>
-            <w:left w:w="108" w:type="dxa"/>
-            <w:bottom w:w="0" w:type="dxa"/>
-            <w:right w:w="108" w:type="dxa"/>
-          </w:tblCellMar>
         </w:tblPrEx>
         <w:tc>
           <w:tcPr>

</xml_diff>

<commit_message>
update on 2025-01-23 19:15:42.285721
</commit_message>
<xml_diff>
--- a/system.docx
+++ b/system.docx
@@ -3035,12 +3035,6 @@
             <w:insideH w:val="single" w:color="auto" w:sz="4" w:space="0"/>
             <w:insideV w:val="single" w:color="auto" w:sz="4" w:space="0"/>
           </w:tblBorders>
-          <w:tblCellMar>
-            <w:top w:w="0" w:type="dxa"/>
-            <w:left w:w="108" w:type="dxa"/>
-            <w:bottom w:w="0" w:type="dxa"/>
-            <w:right w:w="108" w:type="dxa"/>
-          </w:tblCellMar>
         </w:tblPrEx>
         <w:tc>
           <w:tcPr>
@@ -3423,7 +3417,7 @@
       </w:tblPr>
       <w:tblGrid>
         <w:gridCol w:w="637"/>
-        <w:gridCol w:w="3567"/>
+        <w:gridCol w:w="6025"/>
         <w:gridCol w:w="784"/>
         <w:gridCol w:w="1655"/>
       </w:tblGrid>
@@ -3437,12 +3431,6 @@
             <w:insideH w:val="single" w:color="auto" w:sz="4" w:space="0"/>
             <w:insideV w:val="single" w:color="auto" w:sz="4" w:space="0"/>
           </w:tblBorders>
-          <w:tblCellMar>
-            <w:top w:w="0" w:type="dxa"/>
-            <w:left w:w="108" w:type="dxa"/>
-            <w:bottom w:w="0" w:type="dxa"/>
-            <w:right w:w="108" w:type="dxa"/>
-          </w:tblCellMar>
         </w:tblPrEx>
         <w:tc>
           <w:tcPr>
@@ -3610,6 +3598,7 @@
           <w:tcPr>
             <w:tcW w:w="0" w:type="auto"/>
             <w:vMerge w:val="continue"/>
+            <w:tcBorders/>
             <w:vAlign w:val="center"/>
           </w:tcPr>
           <w:p>
@@ -3758,6 +3747,7 @@
           <w:tcPr>
             <w:tcW w:w="0" w:type="auto"/>
             <w:vMerge w:val="continue"/>
+            <w:tcBorders/>
             <w:vAlign w:val="center"/>
           </w:tcPr>
           <w:p>
@@ -3875,6 +3865,169 @@
                 <w:lang w:val="en-US" w:eastAsia="zh-CN"/>
               </w:rPr>
               <w:t>运行耗时</w:t>
+            </w:r>
+          </w:p>
+        </w:tc>
+      </w:tr>
+      <w:tr>
+        <w:tblPrEx>
+          <w:tblBorders>
+            <w:top w:val="single" w:color="auto" w:sz="4" w:space="0"/>
+            <w:left w:val="single" w:color="auto" w:sz="4" w:space="0"/>
+            <w:bottom w:val="single" w:color="auto" w:sz="4" w:space="0"/>
+            <w:right w:val="single" w:color="auto" w:sz="4" w:space="0"/>
+            <w:insideH w:val="single" w:color="auto" w:sz="4" w:space="0"/>
+            <w:insideV w:val="single" w:color="auto" w:sz="4" w:space="0"/>
+          </w:tblBorders>
+          <w:tblCellMar>
+            <w:top w:w="0" w:type="dxa"/>
+            <w:left w:w="108" w:type="dxa"/>
+            <w:bottom w:w="0" w:type="dxa"/>
+            <w:right w:w="108" w:type="dxa"/>
+          </w:tblCellMar>
+        </w:tblPrEx>
+        <w:tc>
+          <w:tcPr>
+            <w:tcW w:w="0" w:type="auto"/>
+            <w:vMerge w:val="continue"/>
+            <w:tcBorders/>
+            <w:vAlign w:val="center"/>
+          </w:tcPr>
+          <w:p>
+            <w:pPr>
+              <w:bidi w:val="0"/>
+              <w:spacing w:line="240" w:lineRule="auto"/>
+              <w:jc w:val="left"/>
+              <w:rPr>
+                <w:rFonts w:hint="eastAsia" w:ascii="华文中宋" w:hAnsi="华文中宋" w:eastAsia="华文中宋" w:cs="华文中宋"/>
+                <w:b/>
+                <w:bCs/>
+                <w:color w:val="ED7D31" w:themeColor="accent2"/>
+                <w:spacing w:val="0"/>
+                <w:sz w:val="21"/>
+                <w:szCs w:val="24"/>
+                <w:vertAlign w:val="baseline"/>
+                <w:lang w:val="en-US" w:eastAsia="zh-CN"/>
+                <w14:textFill>
+                  <w14:solidFill>
+                    <w14:schemeClr w14:val="accent2"/>
+                  </w14:solidFill>
+                </w14:textFill>
+              </w:rPr>
+            </w:pPr>
+          </w:p>
+        </w:tc>
+        <w:tc>
+          <w:tcPr>
+            <w:tcW w:w="0" w:type="auto"/>
+            <w:vAlign w:val="center"/>
+          </w:tcPr>
+          <w:p>
+            <w:pPr>
+              <w:bidi w:val="0"/>
+              <w:spacing w:line="240" w:lineRule="auto"/>
+              <w:jc w:val="left"/>
+              <w:rPr>
+                <w:rFonts w:hint="default" w:ascii="华文中宋" w:hAnsi="华文中宋" w:cs="华文中宋"/>
+                <w:b/>
+                <w:bCs/>
+                <w:color w:val="FF0000"/>
+                <w:spacing w:val="0"/>
+                <w:sz w:val="21"/>
+                <w:szCs w:val="24"/>
+                <w:vertAlign w:val="baseline"/>
+                <w:lang w:val="en-US" w:eastAsia="zh-CN"/>
+              </w:rPr>
+            </w:pPr>
+            <w:r>
+              <w:rPr>
+                <w:rFonts w:hint="eastAsia" w:ascii="华文中宋" w:hAnsi="华文中宋" w:cs="华文中宋"/>
+                <w:b/>
+                <w:bCs/>
+                <w:color w:val="FF0000"/>
+                <w:spacing w:val="0"/>
+                <w:sz w:val="21"/>
+                <w:szCs w:val="24"/>
+                <w:vertAlign w:val="baseline"/>
+                <w:lang w:val="en-US" w:eastAsia="zh-CN"/>
+              </w:rPr>
+              <w:t xml:space="preserve">update-alternatives --install </w:t>
+            </w:r>
+            <w:bookmarkStart w:id="9" w:name="_GoBack"/>
+            <w:bookmarkEnd w:id="9"/>
+            <w:r>
+              <w:rPr>
+                <w:rFonts w:hint="eastAsia" w:ascii="华文中宋" w:hAnsi="华文中宋" w:cs="华文中宋"/>
+                <w:b/>
+                <w:bCs/>
+                <w:color w:val="FF0000"/>
+                <w:spacing w:val="0"/>
+                <w:sz w:val="21"/>
+                <w:szCs w:val="24"/>
+                <w:vertAlign w:val="baseline"/>
+                <w:lang w:val="en-US" w:eastAsia="zh-CN"/>
+              </w:rPr>
+              <w:t>&lt;dst&gt; &lt;name&gt; &lt;src&gt; &lt;level&gt;</w:t>
+            </w:r>
+          </w:p>
+        </w:tc>
+        <w:tc>
+          <w:tcPr>
+            <w:tcW w:w="0" w:type="auto"/>
+            <w:gridSpan w:val="2"/>
+            <w:vAlign w:val="center"/>
+          </w:tcPr>
+          <w:p>
+            <w:pPr>
+              <w:spacing w:line="240" w:lineRule="auto"/>
+              <w:outlineLvl w:val="9"/>
+              <w:rPr>
+                <w:rFonts w:hint="default" w:ascii="华文中宋" w:hAnsi="华文中宋" w:eastAsia="华文中宋" w:cs="华文中宋"/>
+                <w:b/>
+                <w:bCs/>
+                <w:color w:val="ED7D31" w:themeColor="accent2"/>
+                <w:spacing w:val="0"/>
+                <w:sz w:val="21"/>
+                <w:szCs w:val="24"/>
+                <w:vertAlign w:val="baseline"/>
+                <w:lang w:val="en-US" w:eastAsia="zh-CN"/>
+                <w14:textFill>
+                  <w14:solidFill>
+                    <w14:schemeClr w14:val="accent2"/>
+                  </w14:solidFill>
+                </w14:textFill>
+              </w:rPr>
+            </w:pPr>
+            <w:r>
+              <w:rPr>
+                <w:rFonts w:hint="eastAsia" w:ascii="华文中宋" w:hAnsi="华文中宋" w:cs="华文中宋"/>
+                <w:b/>
+                <w:bCs/>
+                <w:color w:val="ED7D31" w:themeColor="accent2"/>
+                <w:spacing w:val="0"/>
+                <w:sz w:val="21"/>
+                <w:szCs w:val="24"/>
+                <w:vertAlign w:val="baseline"/>
+                <w:lang w:val="en-US" w:eastAsia="zh-CN"/>
+                <w14:textFill>
+                  <w14:solidFill>
+                    <w14:schemeClr w14:val="accent2"/>
+                  </w14:solidFill>
+                </w14:textFill>
+              </w:rPr>
+              <w:t>定义</w:t>
+            </w:r>
+            <w:r>
+              <w:rPr>
+                <w:rFonts w:hint="eastAsia" w:ascii="华文中宋" w:hAnsi="华文中宋" w:cs="华文中宋"/>
+                <w:b/>
+                <w:bCs/>
+                <w:color w:val="EA82F1"/>
+                <w:sz w:val="21"/>
+                <w:szCs w:val="24"/>
+                <w:lang w:val="en-US" w:eastAsia="zh-CN"/>
+              </w:rPr>
+              <w:t>程序优先级</w:t>
             </w:r>
           </w:p>
         </w:tc>
@@ -11739,7 +11892,6 @@
           <w:tcPr>
             <w:tcW w:w="0" w:type="auto"/>
             <w:vMerge w:val="continue"/>
-            <w:tcBorders/>
             <w:vAlign w:val="center"/>
           </w:tcPr>
           <w:p>
@@ -11879,7 +12031,6 @@
           <w:tcPr>
             <w:tcW w:w="0" w:type="auto"/>
             <w:vMerge w:val="continue"/>
-            <w:tcBorders/>
             <w:vAlign w:val="center"/>
           </w:tcPr>
           <w:p>
@@ -12026,7 +12177,6 @@
           <w:tcPr>
             <w:tcW w:w="0" w:type="auto"/>
             <w:vMerge w:val="continue"/>
-            <w:tcBorders/>
             <w:vAlign w:val="center"/>
           </w:tcPr>
           <w:p>
@@ -12056,7 +12206,7 @@
         <w:tc>
           <w:tcPr>
             <w:tcW w:w="0" w:type="auto"/>
-            <w:shd w:val="clear"/>
+            <w:shd w:val="clear" w:color="auto" w:fill="auto"/>
             <w:vAlign w:val="center"/>
           </w:tcPr>
           <w:p>
@@ -12096,7 +12246,7 @@
         <w:tc>
           <w:tcPr>
             <w:tcW w:w="0" w:type="auto"/>
-            <w:shd w:val="clear"/>
+            <w:shd w:val="clear" w:color="auto" w:fill="auto"/>
             <w:vAlign w:val="center"/>
           </w:tcPr>
           <w:p>
@@ -24538,6 +24688,12 @@
             <w:insideH w:val="single" w:color="auto" w:sz="4" w:space="0"/>
             <w:insideV w:val="single" w:color="auto" w:sz="4" w:space="0"/>
           </w:tblBorders>
+          <w:tblCellMar>
+            <w:top w:w="0" w:type="dxa"/>
+            <w:left w:w="108" w:type="dxa"/>
+            <w:bottom w:w="0" w:type="dxa"/>
+            <w:right w:w="108" w:type="dxa"/>
+          </w:tblCellMar>
         </w:tblPrEx>
         <w:tc>
           <w:tcPr>
@@ -32762,6 +32918,12 @@
             <w:insideH w:val="single" w:color="auto" w:sz="4" w:space="0"/>
             <w:insideV w:val="single" w:color="auto" w:sz="4" w:space="0"/>
           </w:tblBorders>
+          <w:tblCellMar>
+            <w:top w:w="0" w:type="dxa"/>
+            <w:left w:w="108" w:type="dxa"/>
+            <w:bottom w:w="0" w:type="dxa"/>
+            <w:right w:w="108" w:type="dxa"/>
+          </w:tblCellMar>
         </w:tblPrEx>
         <w:tc>
           <w:tcPr>
@@ -37348,12 +37510,6 @@
             <w:insideH w:val="single" w:color="auto" w:sz="4" w:space="0"/>
             <w:insideV w:val="single" w:color="auto" w:sz="4" w:space="0"/>
           </w:tblBorders>
-          <w:tblCellMar>
-            <w:top w:w="0" w:type="dxa"/>
-            <w:left w:w="108" w:type="dxa"/>
-            <w:bottom w:w="0" w:type="dxa"/>
-            <w:right w:w="108" w:type="dxa"/>
-          </w:tblCellMar>
         </w:tblPrEx>
         <w:trPr>
           <w:trHeight w:val="90" w:hRule="atLeast"/>
@@ -41906,6 +42062,12 @@
             <w:insideH w:val="single" w:color="auto" w:sz="4" w:space="0"/>
             <w:insideV w:val="single" w:color="auto" w:sz="4" w:space="0"/>
           </w:tblBorders>
+          <w:tblCellMar>
+            <w:top w:w="0" w:type="dxa"/>
+            <w:left w:w="108" w:type="dxa"/>
+            <w:bottom w:w="0" w:type="dxa"/>
+            <w:right w:w="108" w:type="dxa"/>
+          </w:tblCellMar>
         </w:tblPrEx>
         <w:tc>
           <w:tcPr>
@@ -42179,14 +42341,12 @@
       </w:tblGrid>
       <w:tr>
         <w:tblPrEx>
-          <w:tblBorders>
-            <w:top w:val="single" w:color="auto" w:sz="4" w:space="0"/>
-            <w:left w:val="single" w:color="auto" w:sz="4" w:space="0"/>
-            <w:bottom w:val="single" w:color="auto" w:sz="4" w:space="0"/>
-            <w:right w:val="single" w:color="auto" w:sz="4" w:space="0"/>
-            <w:insideH w:val="single" w:color="auto" w:sz="4" w:space="0"/>
-            <w:insideV w:val="single" w:color="auto" w:sz="4" w:space="0"/>
-          </w:tblBorders>
+          <w:tblCellMar>
+            <w:top w:w="0" w:type="dxa"/>
+            <w:left w:w="108" w:type="dxa"/>
+            <w:bottom w:w="0" w:type="dxa"/>
+            <w:right w:w="108" w:type="dxa"/>
+          </w:tblCellMar>
         </w:tblPrEx>
         <w:tc>
           <w:tcPr>
@@ -44115,6 +44275,12 @@
             <w:insideH w:val="single" w:color="auto" w:sz="4" w:space="0"/>
             <w:insideV w:val="single" w:color="auto" w:sz="4" w:space="0"/>
           </w:tblBorders>
+          <w:tblCellMar>
+            <w:top w:w="0" w:type="dxa"/>
+            <w:left w:w="108" w:type="dxa"/>
+            <w:bottom w:w="0" w:type="dxa"/>
+            <w:right w:w="108" w:type="dxa"/>
+          </w:tblCellMar>
         </w:tblPrEx>
         <w:tc>
           <w:tcPr>
@@ -46063,6 +46229,12 @@
             <w:insideH w:val="single" w:color="auto" w:sz="4" w:space="0"/>
             <w:insideV w:val="single" w:color="auto" w:sz="4" w:space="0"/>
           </w:tblBorders>
+          <w:tblCellMar>
+            <w:top w:w="0" w:type="dxa"/>
+            <w:left w:w="108" w:type="dxa"/>
+            <w:bottom w:w="0" w:type="dxa"/>
+            <w:right w:w="108" w:type="dxa"/>
+          </w:tblCellMar>
         </w:tblPrEx>
         <w:tc>
           <w:tcPr>

</xml_diff>